<commit_message>
Elaborate the project description
</commit_message>
<xml_diff>
--- a/Documentation/Projektdokumentation.docx
+++ b/Documentation/Projektdokumentation.docx
@@ -728,6 +728,21 @@
       </w:r>
       <w:bookmarkEnd w:id="2"/>
     </w:p>
+    <w:p>
+      <w:r>
+        <w:t>Die Idee des Projekts ist es, dass wir eine Trails Management App implementieren, die für die fiktive Firma ‘RappiTours’ entwickelt wird. Das Wichtigste dabei ist, dass wir dafür möglichst verbreitete und effiziente Technologien (die wir auch aufgrund einer entsprechenden Evaluation auswählen) verwenden, damit die Applikation später von einer (zum aktuellen Zeitpunkt noch unbekannten) Agentur weiterentwickelt werden kann.</w:t>
+      </w:r>
+    </w:p>
+    <w:p>
+      <w:r>
+        <w:t xml:space="preserve">Die Anforderungen an die Applikation entsprechen grossmehrheitlich denen, die in der uns vorgegebenen Anforderungsspezifikation beschrieben sind. Diese haben wir auch entsprechen in unsere Projektplanung (-&gt; siehe ‘5. Vorgehensweise’) übernommen. </w:t>
+      </w:r>
+    </w:p>
+    <w:p>
+      <w:r>
+        <w:t>Zusätzlich zur Applikation wird die vorliegende Dokumentation gefordert, die diverse Dinge wie zum Beispiel die Technologienevaluation, ‘Best Practices’ zu den Technologien sowie eine Beschreibung der Vorgehensweise und Reflexionen beinhalten soll.</w:t>
+      </w:r>
+    </w:p>
     <w:p/>
     <w:p>
       <w:r>
@@ -883,14 +898,9 @@
         <w:pStyle w:val="berschrift1"/>
       </w:pPr>
       <w:bookmarkStart w:id="8" w:name="_Toc197210361"/>
-      <w:proofErr w:type="spellStart"/>
       <w:r>
         <w:lastRenderedPageBreak/>
-        <w:t>Git</w:t>
-      </w:r>
-      <w:proofErr w:type="spellEnd"/>
-      <w:r>
-        <w:t>-Repository</w:t>
+        <w:t>Git-Repository</w:t>
       </w:r>
       <w:bookmarkEnd w:id="8"/>
     </w:p>
@@ -11384,6 +11394,7 @@
   <w:style w:type="character" w:default="1" w:styleId="Absatz-Standardschriftart">
     <w:name w:val="Default Paragraph Font"/>
     <w:uiPriority w:val="1"/>
+    <w:semiHidden/>
     <w:unhideWhenUsed/>
   </w:style>
   <w:style w:type="table" w:default="1" w:styleId="NormaleTabelle">
@@ -12949,10 +12960,12 @@
   <w:rsids>
     <w:rsidRoot w:val="003E2B1A"/>
     <w:rsid w:val="00061DFE"/>
+    <w:rsid w:val="001B724C"/>
     <w:rsid w:val="00260994"/>
     <w:rsid w:val="00367590"/>
     <w:rsid w:val="003E2B1A"/>
     <w:rsid w:val="004B5C11"/>
+    <w:rsid w:val="004F38C4"/>
     <w:rsid w:val="005C226F"/>
     <w:rsid w:val="00626C36"/>
     <w:rsid w:val="006352CB"/>
@@ -13440,10 +13453,6 @@
   </w:style>
   <w:style w:type="paragraph" w:customStyle="1" w:styleId="1ED4BCCB26E64EB5A9FCD0C53B961814">
     <w:name w:val="1ED4BCCB26E64EB5A9FCD0C53B961814"/>
-  </w:style>
-  <w:style w:type="paragraph" w:customStyle="1" w:styleId="BAD73B2D826849C7B70A9198E34C4F57">
-    <w:name w:val="BAD73B2D826849C7B70A9198E34C4F57"/>
-    <w:rsid w:val="003E2B1A"/>
   </w:style>
 </w:styles>
 </file>
@@ -13950,15 +13959,16 @@
 </file>
 
 <file path=customXml/item1.xml><?xml version="1.0" encoding="utf-8"?>
-<?mso-contentType ?>
-<FormTemplates xmlns="http://schemas.microsoft.com/sharepoint/v3/contenttype/forms">
-  <Display>DocumentLibraryForm</Display>
-  <Edit>DocumentLibraryForm</Edit>
-  <New>DocumentLibraryForm</New>
-</FormTemplates>
+<b:Sources xmlns:b="http://schemas.openxmlformats.org/officeDocument/2006/bibliography" xmlns="http://schemas.openxmlformats.org/officeDocument/2006/bibliography" SelectedStyle="\APASixthEditionOfficeOnline.xsl" StyleName="APA" Version="6"/>
 </file>
 
 <file path=customXml/item2.xml><?xml version="1.0" encoding="utf-8"?>
+<p:properties xmlns:p="http://schemas.microsoft.com/office/2006/metadata/properties" xmlns:xsi="http://www.w3.org/2001/XMLSchema-instance" xmlns:pc="http://schemas.microsoft.com/office/infopath/2007/PartnerControls">
+  <documentManagement/>
+</p:properties>
+</file>
+
+<file path=customXml/item3.xml><?xml version="1.0" encoding="utf-8"?>
 <ct:contentTypeSchema xmlns:ct="http://schemas.microsoft.com/office/2006/metadata/contentType" xmlns:ma="http://schemas.microsoft.com/office/2006/metadata/properties/metaAttributes" ct:_="" ma:_="" ma:contentTypeName="Dokument" ma:contentTypeID="0x010100BAC40FB4F144984E805225222B9759EB" ma:contentTypeVersion="4" ma:contentTypeDescription="Ein neues Dokument erstellen." ma:contentTypeScope="" ma:versionID="7e6ab01ca1c03035fb4766731095122c">
   <xsd:schema xmlns:xsd="http://www.w3.org/2001/XMLSchema" xmlns:xs="http://www.w3.org/2001/XMLSchema" xmlns:p="http://schemas.microsoft.com/office/2006/metadata/properties" xmlns:ns2="84a6c14d-4246-4605-83fe-190b52bd65fb" targetNamespace="http://schemas.microsoft.com/office/2006/metadata/properties" ma:root="true" ma:fieldsID="b4ae569cc23a96803cf0b8688e5466bc" ns2:_="">
     <xsd:import namespace="84a6c14d-4246-4605-83fe-190b52bd65fb"/>
@@ -14102,25 +14112,33 @@
 </ct:contentTypeSchema>
 </file>
 
-<file path=customXml/item3.xml><?xml version="1.0" encoding="utf-8"?>
-<p:properties xmlns:p="http://schemas.microsoft.com/office/2006/metadata/properties" xmlns:xsi="http://www.w3.org/2001/XMLSchema-instance" xmlns:pc="http://schemas.microsoft.com/office/infopath/2007/PartnerControls">
-  <documentManagement/>
-</p:properties>
-</file>
-
 <file path=customXml/item4.xml><?xml version="1.0" encoding="utf-8"?>
-<b:Sources xmlns:b="http://schemas.openxmlformats.org/officeDocument/2006/bibliography" xmlns="http://schemas.openxmlformats.org/officeDocument/2006/bibliography" SelectedStyle="\APASixthEditionOfficeOnline.xsl" StyleName="APA" Version="6"/>
+<?mso-contentType ?>
+<FormTemplates xmlns="http://schemas.microsoft.com/sharepoint/v3/contenttype/forms">
+  <Display>DocumentLibraryForm</Display>
+  <Edit>DocumentLibraryForm</Edit>
+  <New>DocumentLibraryForm</New>
+</FormTemplates>
 </file>
 
 <file path=customXml/itemProps1.xml><?xml version="1.0" encoding="utf-8"?>
-<ds:datastoreItem xmlns:ds="http://schemas.openxmlformats.org/officeDocument/2006/customXml" ds:itemID="{226EB05B-3386-45B5-A16B-2C12F3C2AF65}">
+<ds:datastoreItem xmlns:ds="http://schemas.openxmlformats.org/officeDocument/2006/customXml" ds:itemID="{66096D70-390C-4F4F-9EB9-9E1F2A255DAA}">
   <ds:schemaRefs>
-    <ds:schemaRef ds:uri="http://schemas.microsoft.com/sharepoint/v3/contenttype/forms"/>
+    <ds:schemaRef ds:uri="http://schemas.openxmlformats.org/officeDocument/2006/bibliography"/>
   </ds:schemaRefs>
 </ds:datastoreItem>
 </file>
 
 <file path=customXml/itemProps2.xml><?xml version="1.0" encoding="utf-8"?>
+<ds:datastoreItem xmlns:ds="http://schemas.openxmlformats.org/officeDocument/2006/customXml" ds:itemID="{3D0C777E-C3DB-48A3-99CF-D11691C1E5C6}">
+  <ds:schemaRefs>
+    <ds:schemaRef ds:uri="http://schemas.microsoft.com/office/2006/metadata/properties"/>
+    <ds:schemaRef ds:uri="http://schemas.microsoft.com/office/infopath/2007/PartnerControls"/>
+  </ds:schemaRefs>
+</ds:datastoreItem>
+</file>
+
+<file path=customXml/itemProps3.xml><?xml version="1.0" encoding="utf-8"?>
 <ds:datastoreItem xmlns:ds="http://schemas.openxmlformats.org/officeDocument/2006/customXml" ds:itemID="{CC1BDF1D-7C18-486E-8045-18B0DB1C5E18}">
   <ds:schemaRefs>
     <ds:schemaRef ds:uri="http://schemas.microsoft.com/office/2006/metadata/contentType"/>
@@ -14138,19 +14156,10 @@
 </ds:datastoreItem>
 </file>
 
-<file path=customXml/itemProps3.xml><?xml version="1.0" encoding="utf-8"?>
-<ds:datastoreItem xmlns:ds="http://schemas.openxmlformats.org/officeDocument/2006/customXml" ds:itemID="{3D0C777E-C3DB-48A3-99CF-D11691C1E5C6}">
+<file path=customXml/itemProps4.xml><?xml version="1.0" encoding="utf-8"?>
+<ds:datastoreItem xmlns:ds="http://schemas.openxmlformats.org/officeDocument/2006/customXml" ds:itemID="{226EB05B-3386-45B5-A16B-2C12F3C2AF65}">
   <ds:schemaRefs>
-    <ds:schemaRef ds:uri="http://schemas.microsoft.com/office/2006/metadata/properties"/>
-    <ds:schemaRef ds:uri="http://schemas.microsoft.com/office/infopath/2007/PartnerControls"/>
-  </ds:schemaRefs>
-</ds:datastoreItem>
-</file>
-
-<file path=customXml/itemProps4.xml><?xml version="1.0" encoding="utf-8"?>
-<ds:datastoreItem xmlns:ds="http://schemas.openxmlformats.org/officeDocument/2006/customXml" ds:itemID="{66096D70-390C-4F4F-9EB9-9E1F2A255DAA}">
-  <ds:schemaRefs>
-    <ds:schemaRef ds:uri="http://schemas.openxmlformats.org/officeDocument/2006/bibliography"/>
+    <ds:schemaRef ds:uri="http://schemas.microsoft.com/sharepoint/v3/contenttype/forms"/>
   </ds:schemaRefs>
 </ds:datastoreItem>
 </file>
</xml_diff>

<commit_message>
add usability prototype and reasoning behind it
</commit_message>
<xml_diff>
--- a/Documentation/Projektdokumentation.docx
+++ b/Documentation/Projektdokumentation.docx
@@ -15,6 +15,7 @@
         <w:dataBinding w:prefixMappings="xmlns:ns0='http://purl.org/dc/elements/1.1/' xmlns:ns1='http://schemas.openxmlformats.org/package/2006/metadata/core-properties' " w:xpath="/ns1:coreProperties[1]/ns0:title[1]" w:storeItemID="{6C3C8BC8-F283-45AE-878A-BAB7291924A1}"/>
         <w:text/>
       </w:sdtPr>
+      <w:sdtEndPr/>
       <w:sdtContent>
         <w:p>
           <w:pPr>
@@ -4111,6 +4112,9 @@
     </w:p>
     <w:p>
       <w:r>
+        <w:rPr>
+          <w:noProof/>
+        </w:rPr>
         <w:drawing>
           <wp:anchor distT="0" distB="0" distL="114300" distR="114300" simplePos="0" relativeHeight="251659264" behindDoc="0" locked="0" layoutInCell="1" allowOverlap="1" wp14:anchorId="2B58BDE4" wp14:editId="50C3A394">
             <wp:simplePos x="0" y="0"/>
@@ -4260,6 +4264,7 @@
       </w:pPr>
       <w:r>
         <w:rPr>
+          <w:noProof/>
           <w:lang w:val="en-US"/>
         </w:rPr>
         <w:drawing>
@@ -4376,6 +4381,9 @@
     <w:p/>
     <w:p>
       <w:r>
+        <w:rPr>
+          <w:noProof/>
+        </w:rPr>
         <w:lastRenderedPageBreak/>
         <w:drawing>
           <wp:anchor distT="0" distB="0" distL="114300" distR="114300" simplePos="0" relativeHeight="251663360" behindDoc="0" locked="0" layoutInCell="1" allowOverlap="1" wp14:anchorId="4D55BB43" wp14:editId="09C8C0FF">
@@ -4635,25 +4643,7 @@
         <w:t>useEffect</w:t>
       </w:r>
       <w:r>
-        <w:t xml:space="preserve"> oder SWR</w:t>
-      </w:r>
-      <w:r>
-        <w:t xml:space="preserve"> </w:t>
-      </w:r>
-      <w:r>
-        <w:t>/</w:t>
-      </w:r>
-      <w:r>
-        <w:t xml:space="preserve"> </w:t>
-      </w:r>
-      <w:r>
-        <w:t xml:space="preserve">React Query nur bei clientseitigem Bedarf (z.B. </w:t>
-      </w:r>
-      <w:r>
-        <w:t>User interactions</w:t>
-      </w:r>
-      <w:r>
-        <w:t>).</w:t>
+        <w:t xml:space="preserve"> oder SWR / React Query nur bei clientseitigem Bedarf (z.B. User interactions).</w:t>
       </w:r>
     </w:p>
     <w:p>
@@ -4708,6 +4698,314 @@
       </w:r>
       <w:bookmarkEnd w:id="5"/>
     </w:p>
+    <w:p>
+      <w:r>
+        <w:t>Alle Mockup und Wireframe Seiten sind in einem Figma Projekt unter folgendem Link zu finden:</w:t>
+      </w:r>
+    </w:p>
+    <w:p>
+      <w:hyperlink r:id="rId19" w:history="1">
+        <w:r>
+          <w:rPr>
+            <w:rStyle w:val="Hyperlink"/>
+          </w:rPr>
+          <w:t>https://www.figma.com/design/ocBrs5HsHH2O8fXsaGd5PH/Wireframe-and-Mockup-M248?node-id=48-516&amp;t=TvrKOa8NWUM6pORR-1</w:t>
+        </w:r>
+      </w:hyperlink>
+    </w:p>
+    <w:p>
+      <w:r>
+        <w:t>Farbrad:</w:t>
+      </w:r>
+    </w:p>
+    <w:p>
+      <w:r>
+        <w:rPr>
+          <w:noProof/>
+        </w:rPr>
+        <w:drawing>
+          <wp:inline distT="0" distB="0" distL="0" distR="0" wp14:anchorId="00A5B2AF" wp14:editId="6FC4A309">
+            <wp:extent cx="6480810" cy="2491105"/>
+            <wp:effectExtent l="0" t="0" r="0" b="4445"/>
+            <wp:docPr id="259853834" name="Picture 1" descr="A color wheel with different colors&#10;&#10;AI-generated content may be incorrect."/>
+            <wp:cNvGraphicFramePr>
+              <a:graphicFrameLocks xmlns:a="http://schemas.openxmlformats.org/drawingml/2006/main" noChangeAspect="1"/>
+            </wp:cNvGraphicFramePr>
+            <a:graphic xmlns:a="http://schemas.openxmlformats.org/drawingml/2006/main">
+              <a:graphicData uri="http://schemas.openxmlformats.org/drawingml/2006/picture">
+                <pic:pic xmlns:pic="http://schemas.openxmlformats.org/drawingml/2006/picture">
+                  <pic:nvPicPr>
+                    <pic:cNvPr id="259853834" name="Picture 1" descr="A color wheel with different colors&#10;&#10;AI-generated content may be incorrect."/>
+                    <pic:cNvPicPr>
+                      <a:picLocks noChangeAspect="1" noChangeArrowheads="1"/>
+                    </pic:cNvPicPr>
+                  </pic:nvPicPr>
+                  <pic:blipFill>
+                    <a:blip r:embed="rId20" cstate="print">
+                      <a:extLst>
+                        <a:ext uri="{28A0092B-C50C-407E-A947-70E740481C1C}">
+                          <a14:useLocalDpi xmlns:a14="http://schemas.microsoft.com/office/drawing/2010/main" val="0"/>
+                        </a:ext>
+                      </a:extLst>
+                    </a:blip>
+                    <a:srcRect/>
+                    <a:stretch>
+                      <a:fillRect/>
+                    </a:stretch>
+                  </pic:blipFill>
+                  <pic:spPr bwMode="auto">
+                    <a:xfrm>
+                      <a:off x="0" y="0"/>
+                      <a:ext cx="6480810" cy="2491105"/>
+                    </a:xfrm>
+                    <a:prstGeom prst="rect">
+                      <a:avLst/>
+                    </a:prstGeom>
+                    <a:noFill/>
+                    <a:ln>
+                      <a:noFill/>
+                    </a:ln>
+                  </pic:spPr>
+                </pic:pic>
+              </a:graphicData>
+            </a:graphic>
+          </wp:inline>
+        </w:drawing>
+      </w:r>
+    </w:p>
+    <w:p>
+      <w:pPr>
+        <w:pStyle w:val="Untertitel"/>
+        <w:spacing w:after="120"/>
+        <w:rPr>
+          <w:b/>
+          <w:bCs/>
+        </w:rPr>
+      </w:pPr>
+      <w:r>
+        <w:rPr>
+          <w:b/>
+          <w:bCs/>
+        </w:rPr>
+        <w:t xml:space="preserve">Begründung der Farbwahl: </w:t>
+      </w:r>
+    </w:p>
+    <w:p>
+      <w:r>
+        <w:t xml:space="preserve">Die Farben sind praktisch und modern. Der Hintergrund ist neutral und in </w:t>
+      </w:r>
+      <w:r>
+        <w:t>w</w:t>
+      </w:r>
+      <w:r>
+        <w:t xml:space="preserve">eiss oder </w:t>
+      </w:r>
+      <w:r>
+        <w:t>h</w:t>
+      </w:r>
+      <w:r>
+        <w:t>ellgrau. So kann man die Inhalte besser lesen. Das Design ist nicht so wichtig. Die Hauptfarbe Blau wurde gewählt, weil sie Vertrauen und Professionalität vermittelt. Diese Farbe hebt interaktive Elemente wie Buttons oder aktive Zustände hervor, ohne aufdringlich zu wirken. Sekundärfarben wie verschiedene Graustufen strukturieren die Oberfläche, trennen Bereiche voneinander und schaffen Ordnung.</w:t>
+      </w:r>
+    </w:p>
+    <w:p>
+      <w:pPr>
+        <w:pStyle w:val="Untertitel"/>
+        <w:spacing w:after="120"/>
+        <w:rPr>
+          <w:b/>
+          <w:bCs/>
+        </w:rPr>
+      </w:pPr>
+      <w:r>
+        <w:rPr>
+          <w:b/>
+          <w:bCs/>
+        </w:rPr>
+        <w:t>Schriftwahl:</w:t>
+      </w:r>
+    </w:p>
+    <w:p>
+      <w:r>
+        <w:t>Für die Schrift wurde SF Pro verwendet, Apple's Systemschrift. Sie ist modern, praktisch und für digitale Oberflächen gemacht. SF Pro ist unauffällig, professionell und technisch und somit perfekt für Anwendungen, die Klarheit und Benutzerfreundlichkeit wichtig sind. SF Pro wird auf allen Apple-Geräten gleich angezeigt.</w:t>
+      </w:r>
+    </w:p>
+    <w:p>
+      <w:pPr>
+        <w:pStyle w:val="Untertitel"/>
+        <w:spacing w:after="120"/>
+      </w:pPr>
+      <w:r>
+        <w:rPr>
+          <w:b/>
+          <w:bCs/>
+        </w:rPr>
+        <w:t>Iconwahl:</w:t>
+      </w:r>
+    </w:p>
+    <w:p>
+      <w:r>
+        <w:t>Die Icons wurden nach dem Prinzip der visuellen Gewichtung eingesetzt. Häufig genutzte oder besonders wichtige Funktionen verwenden gefüllte Symbole. Diese sind gut sichtbar und lenken die Aufmerksamkeit der Nutzer gezielt auf wichtige Aktionen, die etwas grundlegend ändern (z.B. der delete Button</w:t>
+      </w:r>
+      <w:r>
+        <w:t>*2</w:t>
+      </w:r>
+      <w:r>
+        <w:t>). Nicht ausgefüllte Icons zeigen Funktionen, die weniger genutzt werden, oder weniger gravierende Sachen machen (z.B. der edit Button</w:t>
+      </w:r>
+      <w:r>
+        <w:t>*</w:t>
+      </w:r>
+      <w:r>
+        <w:t>). Das sorgt für einen guten Überblick und zeigt auf einen Blick, wie wichtig die einzelnen Funktionen sind.</w:t>
+      </w:r>
+    </w:p>
+    <w:p>
+      <w:r>
+        <w:rPr>
+          <w:noProof/>
+        </w:rPr>
+        <w:drawing>
+          <wp:anchor distT="0" distB="0" distL="114300" distR="114300" simplePos="0" relativeHeight="251666432" behindDoc="0" locked="0" layoutInCell="1" allowOverlap="1" wp14:anchorId="65AF8AB4" wp14:editId="29C3E73C">
+            <wp:simplePos x="0" y="0"/>
+            <wp:positionH relativeFrom="column">
+              <wp:posOffset>1106805</wp:posOffset>
+            </wp:positionH>
+            <wp:positionV relativeFrom="paragraph">
+              <wp:posOffset>3175</wp:posOffset>
+            </wp:positionV>
+            <wp:extent cx="331470" cy="331470"/>
+            <wp:effectExtent l="0" t="0" r="0" b="0"/>
+            <wp:wrapNone/>
+            <wp:docPr id="2144987862" name="Picture 3" descr="A black background with a black square&#10;&#10;AI-generated content may be incorrect."/>
+            <wp:cNvGraphicFramePr>
+              <a:graphicFrameLocks xmlns:a="http://schemas.openxmlformats.org/drawingml/2006/main" noChangeAspect="1"/>
+            </wp:cNvGraphicFramePr>
+            <a:graphic xmlns:a="http://schemas.openxmlformats.org/drawingml/2006/main">
+              <a:graphicData uri="http://schemas.openxmlformats.org/drawingml/2006/picture">
+                <pic:pic xmlns:pic="http://schemas.openxmlformats.org/drawingml/2006/picture">
+                  <pic:nvPicPr>
+                    <pic:cNvPr id="2144987862" name="Picture 3" descr="A black background with a black square&#10;&#10;AI-generated content may be incorrect."/>
+                    <pic:cNvPicPr>
+                      <a:picLocks noChangeAspect="1" noChangeArrowheads="1"/>
+                    </pic:cNvPicPr>
+                  </pic:nvPicPr>
+                  <pic:blipFill>
+                    <a:blip r:embed="rId21" cstate="print">
+                      <a:extLst>
+                        <a:ext uri="{28A0092B-C50C-407E-A947-70E740481C1C}">
+                          <a14:useLocalDpi xmlns:a14="http://schemas.microsoft.com/office/drawing/2010/main" val="0"/>
+                        </a:ext>
+                      </a:extLst>
+                    </a:blip>
+                    <a:srcRect/>
+                    <a:stretch>
+                      <a:fillRect/>
+                    </a:stretch>
+                  </pic:blipFill>
+                  <pic:spPr bwMode="auto">
+                    <a:xfrm>
+                      <a:off x="0" y="0"/>
+                      <a:ext cx="331470" cy="331470"/>
+                    </a:xfrm>
+                    <a:prstGeom prst="rect">
+                      <a:avLst/>
+                    </a:prstGeom>
+                    <a:noFill/>
+                    <a:ln>
+                      <a:noFill/>
+                    </a:ln>
+                  </pic:spPr>
+                </pic:pic>
+              </a:graphicData>
+            </a:graphic>
+            <wp14:sizeRelH relativeFrom="page">
+              <wp14:pctWidth>0</wp14:pctWidth>
+            </wp14:sizeRelH>
+            <wp14:sizeRelV relativeFrom="page">
+              <wp14:pctHeight>0</wp14:pctHeight>
+            </wp14:sizeRelV>
+          </wp:anchor>
+        </w:drawing>
+      </w:r>
+      <w:r>
+        <w:t>*</w:t>
+      </w:r>
+      <w:r>
+        <w:tab/>
+      </w:r>
+      <w:r>
+        <w:rPr>
+          <w:noProof/>
+        </w:rPr>
+        <w:drawing>
+          <wp:anchor distT="0" distB="0" distL="114300" distR="114300" simplePos="0" relativeHeight="251665408" behindDoc="0" locked="0" layoutInCell="1" allowOverlap="1" wp14:anchorId="482A2361" wp14:editId="139C2984">
+            <wp:simplePos x="0" y="0"/>
+            <wp:positionH relativeFrom="column">
+              <wp:posOffset>89535</wp:posOffset>
+            </wp:positionH>
+            <wp:positionV relativeFrom="paragraph">
+              <wp:posOffset>3175</wp:posOffset>
+            </wp:positionV>
+            <wp:extent cx="297180" cy="297180"/>
+            <wp:effectExtent l="0" t="0" r="7620" b="7620"/>
+            <wp:wrapNone/>
+            <wp:docPr id="1361451249" name="Picture 2" descr="A black background with a black square&#10;&#10;AI-generated content may be incorrect."/>
+            <wp:cNvGraphicFramePr>
+              <a:graphicFrameLocks xmlns:a="http://schemas.openxmlformats.org/drawingml/2006/main" noChangeAspect="1"/>
+            </wp:cNvGraphicFramePr>
+            <a:graphic xmlns:a="http://schemas.openxmlformats.org/drawingml/2006/main">
+              <a:graphicData uri="http://schemas.openxmlformats.org/drawingml/2006/picture">
+                <pic:pic xmlns:pic="http://schemas.openxmlformats.org/drawingml/2006/picture">
+                  <pic:nvPicPr>
+                    <pic:cNvPr id="1361451249" name="Picture 2" descr="A black background with a black square&#10;&#10;AI-generated content may be incorrect."/>
+                    <pic:cNvPicPr>
+                      <a:picLocks noChangeAspect="1" noChangeArrowheads="1"/>
+                    </pic:cNvPicPr>
+                  </pic:nvPicPr>
+                  <pic:blipFill>
+                    <a:blip r:embed="rId22" cstate="print">
+                      <a:extLst>
+                        <a:ext uri="{28A0092B-C50C-407E-A947-70E740481C1C}">
+                          <a14:useLocalDpi xmlns:a14="http://schemas.microsoft.com/office/drawing/2010/main" val="0"/>
+                        </a:ext>
+                      </a:extLst>
+                    </a:blip>
+                    <a:srcRect/>
+                    <a:stretch>
+                      <a:fillRect/>
+                    </a:stretch>
+                  </pic:blipFill>
+                  <pic:spPr bwMode="auto">
+                    <a:xfrm>
+                      <a:off x="0" y="0"/>
+                      <a:ext cx="297180" cy="297180"/>
+                    </a:xfrm>
+                    <a:prstGeom prst="rect">
+                      <a:avLst/>
+                    </a:prstGeom>
+                    <a:noFill/>
+                    <a:ln>
+                      <a:noFill/>
+                    </a:ln>
+                  </pic:spPr>
+                </pic:pic>
+              </a:graphicData>
+            </a:graphic>
+            <wp14:sizeRelH relativeFrom="margin">
+              <wp14:pctWidth>0</wp14:pctWidth>
+            </wp14:sizeRelH>
+            <wp14:sizeRelV relativeFrom="margin">
+              <wp14:pctHeight>0</wp14:pctHeight>
+            </wp14:sizeRelV>
+          </wp:anchor>
+        </w:drawing>
+      </w:r>
+      <w:r>
+        <w:tab/>
+        <w:t>*2</w:t>
+      </w:r>
+    </w:p>
+    <w:p/>
     <w:p/>
     <w:p>
       <w:r>
@@ -4822,7 +5120,7 @@
         </w:rPr>
         <w:t xml:space="preserve">tate und Lifecycle: </w:t>
       </w:r>
-      <w:hyperlink r:id="rId19" w:history="1">
+      <w:hyperlink r:id="rId23" w:history="1">
         <w:r>
           <w:rPr>
             <w:rStyle w:val="Hyperlink"/>
@@ -4849,7 +5147,7 @@
         </w:rPr>
         <w:t xml:space="preserve">React Rules: </w:t>
       </w:r>
-      <w:hyperlink r:id="rId20" w:history="1">
+      <w:hyperlink r:id="rId24" w:history="1">
         <w:r>
           <w:rPr>
             <w:rStyle w:val="Hyperlink"/>
@@ -4891,7 +5189,7 @@
           <w:lang w:val="en-US"/>
         </w:rPr>
       </w:pPr>
-      <w:hyperlink r:id="rId21" w:history="1">
+      <w:hyperlink r:id="rId25" w:history="1">
         <w:r>
           <w:rPr>
             <w:rStyle w:val="Hyperlink"/>
@@ -4916,8 +5214,8 @@
       </w:pPr>
     </w:p>
     <w:sectPr>
-      <w:headerReference w:type="default" r:id="rId22"/>
-      <w:footerReference w:type="default" r:id="rId23"/>
+      <w:headerReference w:type="default" r:id="rId26"/>
+      <w:footerReference w:type="default" r:id="rId27"/>
       <w:pgSz w:w="11906" w:h="16838" w:code="9"/>
       <w:pgMar w:top="2268" w:right="707" w:bottom="1418" w:left="993" w:header="510" w:footer="675" w:gutter="0"/>
       <w:pgNumType w:start="1"/>
@@ -4999,6 +5297,7 @@
         <w:dataBinding w:prefixMappings="xmlns:ns0='http://purl.org/dc/elements/1.1/' xmlns:ns1='http://schemas.openxmlformats.org/package/2006/metadata/core-properties' " w:xpath="/ns1:coreProperties[1]/ns0:title[1]" w:storeItemID="{6C3C8BC8-F283-45AE-878A-BAB7291924A1}"/>
         <w:text/>
       </w:sdtPr>
+      <w:sdtEndPr/>
       <w:sdtContent>
         <w:r>
           <w:rPr>
@@ -8189,6 +8488,7 @@
   <w:style w:type="character" w:default="1" w:styleId="DefaultParagraphFont">
     <w:name w:val="Default Paragraph Font"/>
     <w:uiPriority w:val="1"/>
+    <w:semiHidden/>
     <w:unhideWhenUsed/>
   </w:style>
   <w:style w:type="table" w:default="1" w:styleId="TableNormal">
@@ -9770,6 +10070,7 @@
     <w:rsid w:val="00626C36"/>
     <w:rsid w:val="006352CB"/>
     <w:rsid w:val="00695B2B"/>
+    <w:rsid w:val="006B4B0C"/>
     <w:rsid w:val="007604F6"/>
     <w:rsid w:val="0078615D"/>
     <w:rsid w:val="008006DF"/>
@@ -10770,6 +11071,35 @@
 </file>
 
 <file path=customXml/item2.xml><?xml version="1.0" encoding="utf-8"?>
+<b:Sources xmlns:b="http://schemas.openxmlformats.org/officeDocument/2006/bibliography" xmlns="http://schemas.openxmlformats.org/officeDocument/2006/bibliography" SelectedStyle="\APASixthEditionOfficeOnline.xsl" StyleName="APA" Version="6">
+  <b:Source xmlns:b="http://schemas.openxmlformats.org/officeDocument/2006/bibliography">
+    <b:Tag>MSCopilot</b:Tag>
+    <b:SourceType>ElectronicSource</b:SourceType>
+    <b:Guid>{18CB6182-BD6B-4942-8C99-8B5FD355799E}</b:Guid>
+    <b:Title>Künstliche Intelligenz</b:Title>
+    <b:Author>
+      <b:Author>
+        <b:NameList>
+          <b:Person>
+            <b:Last>Edge</b:Last>
+            <b:First>Microsoft</b:First>
+            <b:Middle>Copilot für</b:Middle>
+          </b:Person>
+        </b:NameList>
+      </b:Author>
+    </b:Author>
+    <b:RefOrder>1</b:RefOrder>
+  </b:Source>
+</b:Sources>
+</file>
+
+<file path=customXml/item3.xml><?xml version="1.0" encoding="utf-8"?>
+<p:properties xmlns:p="http://schemas.microsoft.com/office/2006/metadata/properties" xmlns:xsi="http://www.w3.org/2001/XMLSchema-instance" xmlns:pc="http://schemas.microsoft.com/office/infopath/2007/PartnerControls">
+  <documentManagement/>
+</p:properties>
+</file>
+
+<file path=customXml/item4.xml><?xml version="1.0" encoding="utf-8"?>
 <ct:contentTypeSchema xmlns:ct="http://schemas.microsoft.com/office/2006/metadata/contentType" xmlns:ma="http://schemas.microsoft.com/office/2006/metadata/properties/metaAttributes" ct:_="" ma:_="" ma:contentTypeName="Dokument" ma:contentTypeID="0x010100BAC40FB4F144984E805225222B9759EB" ma:contentTypeVersion="4" ma:contentTypeDescription="Ein neues Dokument erstellen." ma:contentTypeScope="" ma:versionID="7e6ab01ca1c03035fb4766731095122c">
   <xsd:schema xmlns:xsd="http://www.w3.org/2001/XMLSchema" xmlns:xs="http://www.w3.org/2001/XMLSchema" xmlns:p="http://schemas.microsoft.com/office/2006/metadata/properties" xmlns:ns2="84a6c14d-4246-4605-83fe-190b52bd65fb" targetNamespace="http://schemas.microsoft.com/office/2006/metadata/properties" ma:root="true" ma:fieldsID="b4ae569cc23a96803cf0b8688e5466bc" ns2:_="">
     <xsd:import namespace="84a6c14d-4246-4605-83fe-190b52bd65fb"/>
@@ -10913,35 +11243,6 @@
 </ct:contentTypeSchema>
 </file>
 
-<file path=customXml/item3.xml><?xml version="1.0" encoding="utf-8"?>
-<p:properties xmlns:p="http://schemas.microsoft.com/office/2006/metadata/properties" xmlns:xsi="http://www.w3.org/2001/XMLSchema-instance" xmlns:pc="http://schemas.microsoft.com/office/infopath/2007/PartnerControls">
-  <documentManagement/>
-</p:properties>
-</file>
-
-<file path=customXml/item4.xml><?xml version="1.0" encoding="utf-8"?>
-<b:Sources xmlns:b="http://schemas.openxmlformats.org/officeDocument/2006/bibliography" xmlns="http://schemas.openxmlformats.org/officeDocument/2006/bibliography" SelectedStyle="\APASixthEditionOfficeOnline.xsl" StyleName="APA" Version="6">
-  <b:Source xmlns:b="http://schemas.openxmlformats.org/officeDocument/2006/bibliography">
-    <b:Tag>MSCopilot</b:Tag>
-    <b:SourceType>ElectronicSource</b:SourceType>
-    <b:Guid>{18CB6182-BD6B-4942-8C99-8B5FD355799E}</b:Guid>
-    <b:Title>Künstliche Intelligenz</b:Title>
-    <b:Author>
-      <b:Author>
-        <b:NameList>
-          <b:Person>
-            <b:Last>Edge</b:Last>
-            <b:First>Microsoft</b:First>
-            <b:Middle>Copilot für</b:Middle>
-          </b:Person>
-        </b:NameList>
-      </b:Author>
-    </b:Author>
-    <b:RefOrder>1</b:RefOrder>
-  </b:Source>
-</b:Sources>
-</file>
-
 <file path=customXml/itemProps1.xml><?xml version="1.0" encoding="utf-8"?>
 <ds:datastoreItem xmlns:ds="http://schemas.openxmlformats.org/officeDocument/2006/customXml" ds:itemID="{226EB05B-3386-45B5-A16B-2C12F3C2AF65}">
   <ds:schemaRefs>
@@ -10951,6 +11252,23 @@
 </file>
 
 <file path=customXml/itemProps2.xml><?xml version="1.0" encoding="utf-8"?>
+<ds:datastoreItem xmlns:ds="http://schemas.openxmlformats.org/officeDocument/2006/customXml" ds:itemID="{648CD810-14BD-4F4B-9AB0-83C15673AF1D}">
+  <ds:schemaRefs>
+    <ds:schemaRef ds:uri="http://schemas.openxmlformats.org/officeDocument/2006/bibliography"/>
+  </ds:schemaRefs>
+</ds:datastoreItem>
+</file>
+
+<file path=customXml/itemProps3.xml><?xml version="1.0" encoding="utf-8"?>
+<ds:datastoreItem xmlns:ds="http://schemas.openxmlformats.org/officeDocument/2006/customXml" ds:itemID="{3D0C777E-C3DB-48A3-99CF-D11691C1E5C6}">
+  <ds:schemaRefs>
+    <ds:schemaRef ds:uri="http://schemas.microsoft.com/office/2006/metadata/properties"/>
+    <ds:schemaRef ds:uri="http://schemas.microsoft.com/office/infopath/2007/PartnerControls"/>
+  </ds:schemaRefs>
+</ds:datastoreItem>
+</file>
+
+<file path=customXml/itemProps4.xml><?xml version="1.0" encoding="utf-8"?>
 <ds:datastoreItem xmlns:ds="http://schemas.openxmlformats.org/officeDocument/2006/customXml" ds:itemID="{CC1BDF1D-7C18-486E-8045-18B0DB1C5E18}">
   <ds:schemaRefs>
     <ds:schemaRef ds:uri="http://schemas.microsoft.com/office/2006/metadata/contentType"/>
@@ -10966,21 +11284,4 @@
     <ds:schemaRef ds:uri="http://schemas.microsoft.com/internal/obd"/>
   </ds:schemaRefs>
 </ds:datastoreItem>
-</file>
-
-<file path=customXml/itemProps3.xml><?xml version="1.0" encoding="utf-8"?>
-<ds:datastoreItem xmlns:ds="http://schemas.openxmlformats.org/officeDocument/2006/customXml" ds:itemID="{3D0C777E-C3DB-48A3-99CF-D11691C1E5C6}">
-  <ds:schemaRefs>
-    <ds:schemaRef ds:uri="http://schemas.microsoft.com/office/2006/metadata/properties"/>
-    <ds:schemaRef ds:uri="http://schemas.microsoft.com/office/infopath/2007/PartnerControls"/>
-  </ds:schemaRefs>
-</ds:datastoreItem>
-</file>
-
-<file path=customXml/itemProps4.xml><?xml version="1.0" encoding="utf-8"?>
-<ds:datastoreItem xmlns:ds="http://schemas.openxmlformats.org/officeDocument/2006/customXml" ds:itemID="{648CD810-14BD-4F4B-9AB0-83C15673AF1D}">
-  <ds:schemaRefs>
-    <ds:schemaRef ds:uri="http://schemas.openxmlformats.org/officeDocument/2006/bibliography"/>
-  </ds:schemaRefs>
-</ds:datastoreItem>
 </file>
</xml_diff>

<commit_message>
Revert "add usability prototype and reasoning behind it"
This reverts commit 90d104f388170a063e4bbef70eb859aa19f1fc76.
</commit_message>
<xml_diff>
--- a/Documentation/Projektdokumentation.docx
+++ b/Documentation/Projektdokumentation.docx
@@ -15,7 +15,6 @@
         <w:dataBinding w:prefixMappings="xmlns:ns0='http://purl.org/dc/elements/1.1/' xmlns:ns1='http://schemas.openxmlformats.org/package/2006/metadata/core-properties' " w:xpath="/ns1:coreProperties[1]/ns0:title[1]" w:storeItemID="{6C3C8BC8-F283-45AE-878A-BAB7291924A1}"/>
         <w:text/>
       </w:sdtPr>
-      <w:sdtEndPr/>
       <w:sdtContent>
         <w:p>
           <w:pPr>
@@ -4112,9 +4111,6 @@
     </w:p>
     <w:p>
       <w:r>
-        <w:rPr>
-          <w:noProof/>
-        </w:rPr>
         <w:drawing>
           <wp:anchor distT="0" distB="0" distL="114300" distR="114300" simplePos="0" relativeHeight="251659264" behindDoc="0" locked="0" layoutInCell="1" allowOverlap="1" wp14:anchorId="2B58BDE4" wp14:editId="50C3A394">
             <wp:simplePos x="0" y="0"/>
@@ -4264,7 +4260,6 @@
       </w:pPr>
       <w:r>
         <w:rPr>
-          <w:noProof/>
           <w:lang w:val="en-US"/>
         </w:rPr>
         <w:drawing>
@@ -4381,9 +4376,6 @@
     <w:p/>
     <w:p>
       <w:r>
-        <w:rPr>
-          <w:noProof/>
-        </w:rPr>
         <w:lastRenderedPageBreak/>
         <w:drawing>
           <wp:anchor distT="0" distB="0" distL="114300" distR="114300" simplePos="0" relativeHeight="251663360" behindDoc="0" locked="0" layoutInCell="1" allowOverlap="1" wp14:anchorId="4D55BB43" wp14:editId="09C8C0FF">
@@ -4643,7 +4635,25 @@
         <w:t>useEffect</w:t>
       </w:r>
       <w:r>
-        <w:t xml:space="preserve"> oder SWR / React Query nur bei clientseitigem Bedarf (z.B. User interactions).</w:t>
+        <w:t xml:space="preserve"> oder SWR</w:t>
+      </w:r>
+      <w:r>
+        <w:t xml:space="preserve"> </w:t>
+      </w:r>
+      <w:r>
+        <w:t>/</w:t>
+      </w:r>
+      <w:r>
+        <w:t xml:space="preserve"> </w:t>
+      </w:r>
+      <w:r>
+        <w:t xml:space="preserve">React Query nur bei clientseitigem Bedarf (z.B. </w:t>
+      </w:r>
+      <w:r>
+        <w:t>User interactions</w:t>
+      </w:r>
+      <w:r>
+        <w:t>).</w:t>
       </w:r>
     </w:p>
     <w:p>
@@ -4698,312 +4708,39 @@
       </w:r>
       <w:bookmarkEnd w:id="5"/>
     </w:p>
-    <w:p>
-      <w:r>
-        <w:t>Alle Mockup und Wireframe Seiten sind in einem Figma Projekt unter folgendem Link zu finden:</w:t>
-      </w:r>
-    </w:p>
-    <w:p>
-      <w:hyperlink r:id="rId19" w:history="1">
-        <w:r>
-          <w:rPr>
-            <w:rStyle w:val="Hyperlink"/>
-          </w:rPr>
-          <w:t>https://www.figma.com/design/ocBrs5HsHH2O8fXsaGd5PH/Wireframe-and-Mockup-M248?node-id=48-516&amp;t=TvrKOa8NWUM6pORR-1</w:t>
-        </w:r>
-      </w:hyperlink>
-    </w:p>
-    <w:p>
-      <w:r>
-        <w:t>Farbrad:</w:t>
-      </w:r>
-    </w:p>
-    <w:p>
-      <w:r>
-        <w:rPr>
-          <w:noProof/>
-        </w:rPr>
-        <w:drawing>
-          <wp:inline distT="0" distB="0" distL="0" distR="0" wp14:anchorId="00A5B2AF" wp14:editId="6FC4A309">
-            <wp:extent cx="6480810" cy="2491105"/>
-            <wp:effectExtent l="0" t="0" r="0" b="4445"/>
-            <wp:docPr id="259853834" name="Picture 1" descr="A color wheel with different colors&#10;&#10;AI-generated content may be incorrect."/>
-            <wp:cNvGraphicFramePr>
-              <a:graphicFrameLocks xmlns:a="http://schemas.openxmlformats.org/drawingml/2006/main" noChangeAspect="1"/>
-            </wp:cNvGraphicFramePr>
-            <a:graphic xmlns:a="http://schemas.openxmlformats.org/drawingml/2006/main">
-              <a:graphicData uri="http://schemas.openxmlformats.org/drawingml/2006/picture">
-                <pic:pic xmlns:pic="http://schemas.openxmlformats.org/drawingml/2006/picture">
-                  <pic:nvPicPr>
-                    <pic:cNvPr id="259853834" name="Picture 1" descr="A color wheel with different colors&#10;&#10;AI-generated content may be incorrect."/>
-                    <pic:cNvPicPr>
-                      <a:picLocks noChangeAspect="1" noChangeArrowheads="1"/>
-                    </pic:cNvPicPr>
-                  </pic:nvPicPr>
-                  <pic:blipFill>
-                    <a:blip r:embed="rId20" cstate="print">
-                      <a:extLst>
-                        <a:ext uri="{28A0092B-C50C-407E-A947-70E740481C1C}">
-                          <a14:useLocalDpi xmlns:a14="http://schemas.microsoft.com/office/drawing/2010/main" val="0"/>
-                        </a:ext>
-                      </a:extLst>
-                    </a:blip>
-                    <a:srcRect/>
-                    <a:stretch>
-                      <a:fillRect/>
-                    </a:stretch>
-                  </pic:blipFill>
-                  <pic:spPr bwMode="auto">
-                    <a:xfrm>
-                      <a:off x="0" y="0"/>
-                      <a:ext cx="6480810" cy="2491105"/>
-                    </a:xfrm>
-                    <a:prstGeom prst="rect">
-                      <a:avLst/>
-                    </a:prstGeom>
-                    <a:noFill/>
-                    <a:ln>
-                      <a:noFill/>
-                    </a:ln>
-                  </pic:spPr>
-                </pic:pic>
-              </a:graphicData>
-            </a:graphic>
-          </wp:inline>
-        </w:drawing>
-      </w:r>
-    </w:p>
-    <w:p>
-      <w:pPr>
-        <w:pStyle w:val="Untertitel"/>
-        <w:spacing w:after="120"/>
-        <w:rPr>
-          <w:b/>
-          <w:bCs/>
-        </w:rPr>
-      </w:pPr>
-      <w:r>
-        <w:rPr>
-          <w:b/>
-          <w:bCs/>
-        </w:rPr>
-        <w:t xml:space="preserve">Begründung der Farbwahl: </w:t>
-      </w:r>
-    </w:p>
-    <w:p>
-      <w:r>
-        <w:t xml:space="preserve">Die Farben sind praktisch und modern. Der Hintergrund ist neutral und in </w:t>
-      </w:r>
-      <w:r>
-        <w:t>w</w:t>
-      </w:r>
-      <w:r>
-        <w:t xml:space="preserve">eiss oder </w:t>
-      </w:r>
-      <w:r>
-        <w:t>h</w:t>
-      </w:r>
-      <w:r>
-        <w:t>ellgrau. So kann man die Inhalte besser lesen. Das Design ist nicht so wichtig. Die Hauptfarbe Blau wurde gewählt, weil sie Vertrauen und Professionalität vermittelt. Diese Farbe hebt interaktive Elemente wie Buttons oder aktive Zustände hervor, ohne aufdringlich zu wirken. Sekundärfarben wie verschiedene Graustufen strukturieren die Oberfläche, trennen Bereiche voneinander und schaffen Ordnung.</w:t>
-      </w:r>
-    </w:p>
-    <w:p>
-      <w:pPr>
-        <w:pStyle w:val="Untertitel"/>
-        <w:spacing w:after="120"/>
-        <w:rPr>
-          <w:b/>
-          <w:bCs/>
-        </w:rPr>
-      </w:pPr>
-      <w:r>
-        <w:rPr>
-          <w:b/>
-          <w:bCs/>
-        </w:rPr>
-        <w:t>Schriftwahl:</w:t>
-      </w:r>
-    </w:p>
-    <w:p>
-      <w:r>
-        <w:t>Für die Schrift wurde SF Pro verwendet, Apple's Systemschrift. Sie ist modern, praktisch und für digitale Oberflächen gemacht. SF Pro ist unauffällig, professionell und technisch und somit perfekt für Anwendungen, die Klarheit und Benutzerfreundlichkeit wichtig sind. SF Pro wird auf allen Apple-Geräten gleich angezeigt.</w:t>
-      </w:r>
-    </w:p>
-    <w:p>
-      <w:pPr>
-        <w:pStyle w:val="Untertitel"/>
-        <w:spacing w:after="120"/>
-      </w:pPr>
-      <w:r>
-        <w:rPr>
-          <w:b/>
-          <w:bCs/>
-        </w:rPr>
-        <w:t>Iconwahl:</w:t>
-      </w:r>
-    </w:p>
-    <w:p>
-      <w:r>
-        <w:t>Die Icons wurden nach dem Prinzip der visuellen Gewichtung eingesetzt. Häufig genutzte oder besonders wichtige Funktionen verwenden gefüllte Symbole. Diese sind gut sichtbar und lenken die Aufmerksamkeit der Nutzer gezielt auf wichtige Aktionen, die etwas grundlegend ändern (z.B. der delete Button</w:t>
-      </w:r>
-      <w:r>
-        <w:t>*2</w:t>
-      </w:r>
-      <w:r>
-        <w:t>). Nicht ausgefüllte Icons zeigen Funktionen, die weniger genutzt werden, oder weniger gravierende Sachen machen (z.B. der edit Button</w:t>
-      </w:r>
-      <w:r>
-        <w:t>*</w:t>
-      </w:r>
-      <w:r>
-        <w:t>). Das sorgt für einen guten Überblick und zeigt auf einen Blick, wie wichtig die einzelnen Funktionen sind.</w:t>
-      </w:r>
-    </w:p>
-    <w:p>
-      <w:r>
-        <w:rPr>
-          <w:noProof/>
-        </w:rPr>
-        <w:drawing>
-          <wp:anchor distT="0" distB="0" distL="114300" distR="114300" simplePos="0" relativeHeight="251666432" behindDoc="0" locked="0" layoutInCell="1" allowOverlap="1" wp14:anchorId="65AF8AB4" wp14:editId="29C3E73C">
-            <wp:simplePos x="0" y="0"/>
-            <wp:positionH relativeFrom="column">
-              <wp:posOffset>1106805</wp:posOffset>
-            </wp:positionH>
-            <wp:positionV relativeFrom="paragraph">
-              <wp:posOffset>3175</wp:posOffset>
-            </wp:positionV>
-            <wp:extent cx="331470" cy="331470"/>
-            <wp:effectExtent l="0" t="0" r="0" b="0"/>
-            <wp:wrapNone/>
-            <wp:docPr id="2144987862" name="Picture 3" descr="A black background with a black square&#10;&#10;AI-generated content may be incorrect."/>
-            <wp:cNvGraphicFramePr>
-              <a:graphicFrameLocks xmlns:a="http://schemas.openxmlformats.org/drawingml/2006/main" noChangeAspect="1"/>
-            </wp:cNvGraphicFramePr>
-            <a:graphic xmlns:a="http://schemas.openxmlformats.org/drawingml/2006/main">
-              <a:graphicData uri="http://schemas.openxmlformats.org/drawingml/2006/picture">
-                <pic:pic xmlns:pic="http://schemas.openxmlformats.org/drawingml/2006/picture">
-                  <pic:nvPicPr>
-                    <pic:cNvPr id="2144987862" name="Picture 3" descr="A black background with a black square&#10;&#10;AI-generated content may be incorrect."/>
-                    <pic:cNvPicPr>
-                      <a:picLocks noChangeAspect="1" noChangeArrowheads="1"/>
-                    </pic:cNvPicPr>
-                  </pic:nvPicPr>
-                  <pic:blipFill>
-                    <a:blip r:embed="rId21" cstate="print">
-                      <a:extLst>
-                        <a:ext uri="{28A0092B-C50C-407E-A947-70E740481C1C}">
-                          <a14:useLocalDpi xmlns:a14="http://schemas.microsoft.com/office/drawing/2010/main" val="0"/>
-                        </a:ext>
-                      </a:extLst>
-                    </a:blip>
-                    <a:srcRect/>
-                    <a:stretch>
-                      <a:fillRect/>
-                    </a:stretch>
-                  </pic:blipFill>
-                  <pic:spPr bwMode="auto">
-                    <a:xfrm>
-                      <a:off x="0" y="0"/>
-                      <a:ext cx="331470" cy="331470"/>
-                    </a:xfrm>
-                    <a:prstGeom prst="rect">
-                      <a:avLst/>
-                    </a:prstGeom>
-                    <a:noFill/>
-                    <a:ln>
-                      <a:noFill/>
-                    </a:ln>
-                  </pic:spPr>
-                </pic:pic>
-              </a:graphicData>
-            </a:graphic>
-            <wp14:sizeRelH relativeFrom="page">
-              <wp14:pctWidth>0</wp14:pctWidth>
-            </wp14:sizeRelH>
-            <wp14:sizeRelV relativeFrom="page">
-              <wp14:pctHeight>0</wp14:pctHeight>
-            </wp14:sizeRelV>
-          </wp:anchor>
-        </w:drawing>
-      </w:r>
-      <w:r>
-        <w:t>*</w:t>
-      </w:r>
-      <w:r>
-        <w:tab/>
-      </w:r>
-      <w:r>
-        <w:rPr>
-          <w:noProof/>
-        </w:rPr>
-        <w:drawing>
-          <wp:anchor distT="0" distB="0" distL="114300" distR="114300" simplePos="0" relativeHeight="251665408" behindDoc="0" locked="0" layoutInCell="1" allowOverlap="1" wp14:anchorId="482A2361" wp14:editId="139C2984">
-            <wp:simplePos x="0" y="0"/>
-            <wp:positionH relativeFrom="column">
-              <wp:posOffset>89535</wp:posOffset>
-            </wp:positionH>
-            <wp:positionV relativeFrom="paragraph">
-              <wp:posOffset>3175</wp:posOffset>
-            </wp:positionV>
-            <wp:extent cx="297180" cy="297180"/>
-            <wp:effectExtent l="0" t="0" r="7620" b="7620"/>
-            <wp:wrapNone/>
-            <wp:docPr id="1361451249" name="Picture 2" descr="A black background with a black square&#10;&#10;AI-generated content may be incorrect."/>
-            <wp:cNvGraphicFramePr>
-              <a:graphicFrameLocks xmlns:a="http://schemas.openxmlformats.org/drawingml/2006/main" noChangeAspect="1"/>
-            </wp:cNvGraphicFramePr>
-            <a:graphic xmlns:a="http://schemas.openxmlformats.org/drawingml/2006/main">
-              <a:graphicData uri="http://schemas.openxmlformats.org/drawingml/2006/picture">
-                <pic:pic xmlns:pic="http://schemas.openxmlformats.org/drawingml/2006/picture">
-                  <pic:nvPicPr>
-                    <pic:cNvPr id="1361451249" name="Picture 2" descr="A black background with a black square&#10;&#10;AI-generated content may be incorrect."/>
-                    <pic:cNvPicPr>
-                      <a:picLocks noChangeAspect="1" noChangeArrowheads="1"/>
-                    </pic:cNvPicPr>
-                  </pic:nvPicPr>
-                  <pic:blipFill>
-                    <a:blip r:embed="rId22" cstate="print">
-                      <a:extLst>
-                        <a:ext uri="{28A0092B-C50C-407E-A947-70E740481C1C}">
-                          <a14:useLocalDpi xmlns:a14="http://schemas.microsoft.com/office/drawing/2010/main" val="0"/>
-                        </a:ext>
-                      </a:extLst>
-                    </a:blip>
-                    <a:srcRect/>
-                    <a:stretch>
-                      <a:fillRect/>
-                    </a:stretch>
-                  </pic:blipFill>
-                  <pic:spPr bwMode="auto">
-                    <a:xfrm>
-                      <a:off x="0" y="0"/>
-                      <a:ext cx="297180" cy="297180"/>
-                    </a:xfrm>
-                    <a:prstGeom prst="rect">
-                      <a:avLst/>
-                    </a:prstGeom>
-                    <a:noFill/>
-                    <a:ln>
-                      <a:noFill/>
-                    </a:ln>
-                  </pic:spPr>
-                </pic:pic>
-              </a:graphicData>
-            </a:graphic>
-            <wp14:sizeRelH relativeFrom="margin">
-              <wp14:pctWidth>0</wp14:pctWidth>
-            </wp14:sizeRelH>
-            <wp14:sizeRelV relativeFrom="margin">
-              <wp14:pctHeight>0</wp14:pctHeight>
-            </wp14:sizeRelV>
-          </wp:anchor>
-        </w:drawing>
-      </w:r>
-      <w:r>
-        <w:tab/>
-        <w:t>*2</w:t>
-      </w:r>
+    <w:p/>
+    <w:p>
+      <w:r>
+        <w:br w:type="page"/>
+      </w:r>
+    </w:p>
+    <w:p>
+      <w:pPr>
+        <w:pStyle w:val="Heading1"/>
+      </w:pPr>
+      <w:bookmarkStart w:id="6" w:name="_Toc197550124"/>
+      <w:r>
+        <w:lastRenderedPageBreak/>
+        <w:t>Vorgehensweise</w:t>
+      </w:r>
+      <w:bookmarkEnd w:id="6"/>
+    </w:p>
+    <w:p/>
+    <w:p>
+      <w:r>
+        <w:br w:type="page"/>
+      </w:r>
+    </w:p>
+    <w:p>
+      <w:pPr>
+        <w:pStyle w:val="Heading1"/>
+      </w:pPr>
+      <w:bookmarkStart w:id="7" w:name="_Toc197550125"/>
+      <w:r>
+        <w:lastRenderedPageBreak/>
+        <w:t>Reflexionen</w:t>
+      </w:r>
+      <w:bookmarkEnd w:id="7"/>
     </w:p>
     <w:p/>
     <w:p/>
@@ -5016,41 +4753,6 @@
       <w:pPr>
         <w:pStyle w:val="Heading1"/>
       </w:pPr>
-      <w:bookmarkStart w:id="6" w:name="_Toc197550124"/>
-      <w:r>
-        <w:lastRenderedPageBreak/>
-        <w:t>Vorgehensweise</w:t>
-      </w:r>
-      <w:bookmarkEnd w:id="6"/>
-    </w:p>
-    <w:p/>
-    <w:p>
-      <w:r>
-        <w:br w:type="page"/>
-      </w:r>
-    </w:p>
-    <w:p>
-      <w:pPr>
-        <w:pStyle w:val="Heading1"/>
-      </w:pPr>
-      <w:bookmarkStart w:id="7" w:name="_Toc197550125"/>
-      <w:r>
-        <w:lastRenderedPageBreak/>
-        <w:t>Reflexionen</w:t>
-      </w:r>
-      <w:bookmarkEnd w:id="7"/>
-    </w:p>
-    <w:p/>
-    <w:p/>
-    <w:p>
-      <w:r>
-        <w:br w:type="page"/>
-      </w:r>
-    </w:p>
-    <w:p>
-      <w:pPr>
-        <w:pStyle w:val="Heading1"/>
-      </w:pPr>
       <w:bookmarkStart w:id="8" w:name="_Toc197550126"/>
       <w:r>
         <w:lastRenderedPageBreak/>
@@ -5120,7 +4822,7 @@
         </w:rPr>
         <w:t xml:space="preserve">tate und Lifecycle: </w:t>
       </w:r>
-      <w:hyperlink r:id="rId23" w:history="1">
+      <w:hyperlink r:id="rId19" w:history="1">
         <w:r>
           <w:rPr>
             <w:rStyle w:val="Hyperlink"/>
@@ -5147,7 +4849,7 @@
         </w:rPr>
         <w:t xml:space="preserve">React Rules: </w:t>
       </w:r>
-      <w:hyperlink r:id="rId24" w:history="1">
+      <w:hyperlink r:id="rId20" w:history="1">
         <w:r>
           <w:rPr>
             <w:rStyle w:val="Hyperlink"/>
@@ -5189,7 +4891,7 @@
           <w:lang w:val="en-US"/>
         </w:rPr>
       </w:pPr>
-      <w:hyperlink r:id="rId25" w:history="1">
+      <w:hyperlink r:id="rId21" w:history="1">
         <w:r>
           <w:rPr>
             <w:rStyle w:val="Hyperlink"/>
@@ -5214,8 +4916,8 @@
       </w:pPr>
     </w:p>
     <w:sectPr>
-      <w:headerReference w:type="default" r:id="rId26"/>
-      <w:footerReference w:type="default" r:id="rId27"/>
+      <w:headerReference w:type="default" r:id="rId22"/>
+      <w:footerReference w:type="default" r:id="rId23"/>
       <w:pgSz w:w="11906" w:h="16838" w:code="9"/>
       <w:pgMar w:top="2268" w:right="707" w:bottom="1418" w:left="993" w:header="510" w:footer="675" w:gutter="0"/>
       <w:pgNumType w:start="1"/>
@@ -5297,7 +4999,6 @@
         <w:dataBinding w:prefixMappings="xmlns:ns0='http://purl.org/dc/elements/1.1/' xmlns:ns1='http://schemas.openxmlformats.org/package/2006/metadata/core-properties' " w:xpath="/ns1:coreProperties[1]/ns0:title[1]" w:storeItemID="{6C3C8BC8-F283-45AE-878A-BAB7291924A1}"/>
         <w:text/>
       </w:sdtPr>
-      <w:sdtEndPr/>
       <w:sdtContent>
         <w:r>
           <w:rPr>
@@ -8488,7 +8189,6 @@
   <w:style w:type="character" w:default="1" w:styleId="DefaultParagraphFont">
     <w:name w:val="Default Paragraph Font"/>
     <w:uiPriority w:val="1"/>
-    <w:semiHidden/>
     <w:unhideWhenUsed/>
   </w:style>
   <w:style w:type="table" w:default="1" w:styleId="TableNormal">
@@ -10070,7 +9770,6 @@
     <w:rsid w:val="00626C36"/>
     <w:rsid w:val="006352CB"/>
     <w:rsid w:val="00695B2B"/>
-    <w:rsid w:val="006B4B0C"/>
     <w:rsid w:val="007604F6"/>
     <w:rsid w:val="0078615D"/>
     <w:rsid w:val="008006DF"/>
@@ -11071,35 +10770,6 @@
 </file>
 
 <file path=customXml/item2.xml><?xml version="1.0" encoding="utf-8"?>
-<b:Sources xmlns:b="http://schemas.openxmlformats.org/officeDocument/2006/bibliography" xmlns="http://schemas.openxmlformats.org/officeDocument/2006/bibliography" SelectedStyle="\APASixthEditionOfficeOnline.xsl" StyleName="APA" Version="6">
-  <b:Source xmlns:b="http://schemas.openxmlformats.org/officeDocument/2006/bibliography">
-    <b:Tag>MSCopilot</b:Tag>
-    <b:SourceType>ElectronicSource</b:SourceType>
-    <b:Guid>{18CB6182-BD6B-4942-8C99-8B5FD355799E}</b:Guid>
-    <b:Title>Künstliche Intelligenz</b:Title>
-    <b:Author>
-      <b:Author>
-        <b:NameList>
-          <b:Person>
-            <b:Last>Edge</b:Last>
-            <b:First>Microsoft</b:First>
-            <b:Middle>Copilot für</b:Middle>
-          </b:Person>
-        </b:NameList>
-      </b:Author>
-    </b:Author>
-    <b:RefOrder>1</b:RefOrder>
-  </b:Source>
-</b:Sources>
-</file>
-
-<file path=customXml/item3.xml><?xml version="1.0" encoding="utf-8"?>
-<p:properties xmlns:p="http://schemas.microsoft.com/office/2006/metadata/properties" xmlns:xsi="http://www.w3.org/2001/XMLSchema-instance" xmlns:pc="http://schemas.microsoft.com/office/infopath/2007/PartnerControls">
-  <documentManagement/>
-</p:properties>
-</file>
-
-<file path=customXml/item4.xml><?xml version="1.0" encoding="utf-8"?>
 <ct:contentTypeSchema xmlns:ct="http://schemas.microsoft.com/office/2006/metadata/contentType" xmlns:ma="http://schemas.microsoft.com/office/2006/metadata/properties/metaAttributes" ct:_="" ma:_="" ma:contentTypeName="Dokument" ma:contentTypeID="0x010100BAC40FB4F144984E805225222B9759EB" ma:contentTypeVersion="4" ma:contentTypeDescription="Ein neues Dokument erstellen." ma:contentTypeScope="" ma:versionID="7e6ab01ca1c03035fb4766731095122c">
   <xsd:schema xmlns:xsd="http://www.w3.org/2001/XMLSchema" xmlns:xs="http://www.w3.org/2001/XMLSchema" xmlns:p="http://schemas.microsoft.com/office/2006/metadata/properties" xmlns:ns2="84a6c14d-4246-4605-83fe-190b52bd65fb" targetNamespace="http://schemas.microsoft.com/office/2006/metadata/properties" ma:root="true" ma:fieldsID="b4ae569cc23a96803cf0b8688e5466bc" ns2:_="">
     <xsd:import namespace="84a6c14d-4246-4605-83fe-190b52bd65fb"/>
@@ -11243,6 +10913,35 @@
 </ct:contentTypeSchema>
 </file>
 
+<file path=customXml/item3.xml><?xml version="1.0" encoding="utf-8"?>
+<p:properties xmlns:p="http://schemas.microsoft.com/office/2006/metadata/properties" xmlns:xsi="http://www.w3.org/2001/XMLSchema-instance" xmlns:pc="http://schemas.microsoft.com/office/infopath/2007/PartnerControls">
+  <documentManagement/>
+</p:properties>
+</file>
+
+<file path=customXml/item4.xml><?xml version="1.0" encoding="utf-8"?>
+<b:Sources xmlns:b="http://schemas.openxmlformats.org/officeDocument/2006/bibliography" xmlns="http://schemas.openxmlformats.org/officeDocument/2006/bibliography" SelectedStyle="\APASixthEditionOfficeOnline.xsl" StyleName="APA" Version="6">
+  <b:Source xmlns:b="http://schemas.openxmlformats.org/officeDocument/2006/bibliography">
+    <b:Tag>MSCopilot</b:Tag>
+    <b:SourceType>ElectronicSource</b:SourceType>
+    <b:Guid>{18CB6182-BD6B-4942-8C99-8B5FD355799E}</b:Guid>
+    <b:Title>Künstliche Intelligenz</b:Title>
+    <b:Author>
+      <b:Author>
+        <b:NameList>
+          <b:Person>
+            <b:Last>Edge</b:Last>
+            <b:First>Microsoft</b:First>
+            <b:Middle>Copilot für</b:Middle>
+          </b:Person>
+        </b:NameList>
+      </b:Author>
+    </b:Author>
+    <b:RefOrder>1</b:RefOrder>
+  </b:Source>
+</b:Sources>
+</file>
+
 <file path=customXml/itemProps1.xml><?xml version="1.0" encoding="utf-8"?>
 <ds:datastoreItem xmlns:ds="http://schemas.openxmlformats.org/officeDocument/2006/customXml" ds:itemID="{226EB05B-3386-45B5-A16B-2C12F3C2AF65}">
   <ds:schemaRefs>
@@ -11252,23 +10951,6 @@
 </file>
 
 <file path=customXml/itemProps2.xml><?xml version="1.0" encoding="utf-8"?>
-<ds:datastoreItem xmlns:ds="http://schemas.openxmlformats.org/officeDocument/2006/customXml" ds:itemID="{648CD810-14BD-4F4B-9AB0-83C15673AF1D}">
-  <ds:schemaRefs>
-    <ds:schemaRef ds:uri="http://schemas.openxmlformats.org/officeDocument/2006/bibliography"/>
-  </ds:schemaRefs>
-</ds:datastoreItem>
-</file>
-
-<file path=customXml/itemProps3.xml><?xml version="1.0" encoding="utf-8"?>
-<ds:datastoreItem xmlns:ds="http://schemas.openxmlformats.org/officeDocument/2006/customXml" ds:itemID="{3D0C777E-C3DB-48A3-99CF-D11691C1E5C6}">
-  <ds:schemaRefs>
-    <ds:schemaRef ds:uri="http://schemas.microsoft.com/office/2006/metadata/properties"/>
-    <ds:schemaRef ds:uri="http://schemas.microsoft.com/office/infopath/2007/PartnerControls"/>
-  </ds:schemaRefs>
-</ds:datastoreItem>
-</file>
-
-<file path=customXml/itemProps4.xml><?xml version="1.0" encoding="utf-8"?>
 <ds:datastoreItem xmlns:ds="http://schemas.openxmlformats.org/officeDocument/2006/customXml" ds:itemID="{CC1BDF1D-7C18-486E-8045-18B0DB1C5E18}">
   <ds:schemaRefs>
     <ds:schemaRef ds:uri="http://schemas.microsoft.com/office/2006/metadata/contentType"/>
@@ -11284,4 +10966,21 @@
     <ds:schemaRef ds:uri="http://schemas.microsoft.com/internal/obd"/>
   </ds:schemaRefs>
 </ds:datastoreItem>
+</file>
+
+<file path=customXml/itemProps3.xml><?xml version="1.0" encoding="utf-8"?>
+<ds:datastoreItem xmlns:ds="http://schemas.openxmlformats.org/officeDocument/2006/customXml" ds:itemID="{3D0C777E-C3DB-48A3-99CF-D11691C1E5C6}">
+  <ds:schemaRefs>
+    <ds:schemaRef ds:uri="http://schemas.microsoft.com/office/2006/metadata/properties"/>
+    <ds:schemaRef ds:uri="http://schemas.microsoft.com/office/infopath/2007/PartnerControls"/>
+  </ds:schemaRefs>
+</ds:datastoreItem>
+</file>
+
+<file path=customXml/itemProps4.xml><?xml version="1.0" encoding="utf-8"?>
+<ds:datastoreItem xmlns:ds="http://schemas.openxmlformats.org/officeDocument/2006/customXml" ds:itemID="{648CD810-14BD-4F4B-9AB0-83C15673AF1D}">
+  <ds:schemaRefs>
+    <ds:schemaRef ds:uri="http://schemas.openxmlformats.org/officeDocument/2006/bibliography"/>
+  </ds:schemaRefs>
+</ds:datastoreItem>
 </file>
</xml_diff>

<commit_message>
add the usability prototype and reasoning behind it
</commit_message>
<xml_diff>
--- a/Documentation/Projektdokumentation.docx
+++ b/Documentation/Projektdokumentation.docx
@@ -4111,6 +4111,9 @@
     </w:p>
     <w:p>
       <w:r>
+        <w:rPr>
+          <w:noProof/>
+        </w:rPr>
         <w:drawing>
           <wp:anchor distT="0" distB="0" distL="114300" distR="114300" simplePos="0" relativeHeight="251659264" behindDoc="0" locked="0" layoutInCell="1" allowOverlap="1" wp14:anchorId="2B58BDE4" wp14:editId="50C3A394">
             <wp:simplePos x="0" y="0"/>
@@ -4260,6 +4263,7 @@
       </w:pPr>
       <w:r>
         <w:rPr>
+          <w:noProof/>
           <w:lang w:val="en-US"/>
         </w:rPr>
         <w:drawing>
@@ -4376,6 +4380,9 @@
     <w:p/>
     <w:p>
       <w:r>
+        <w:rPr>
+          <w:noProof/>
+        </w:rPr>
         <w:lastRenderedPageBreak/>
         <w:drawing>
           <wp:anchor distT="0" distB="0" distL="114300" distR="114300" simplePos="0" relativeHeight="251663360" behindDoc="0" locked="0" layoutInCell="1" allowOverlap="1" wp14:anchorId="4D55BB43" wp14:editId="09C8C0FF">
@@ -4635,25 +4642,7 @@
         <w:t>useEffect</w:t>
       </w:r>
       <w:r>
-        <w:t xml:space="preserve"> oder SWR</w:t>
-      </w:r>
-      <w:r>
-        <w:t xml:space="preserve"> </w:t>
-      </w:r>
-      <w:r>
-        <w:t>/</w:t>
-      </w:r>
-      <w:r>
-        <w:t xml:space="preserve"> </w:t>
-      </w:r>
-      <w:r>
-        <w:t xml:space="preserve">React Query nur bei clientseitigem Bedarf (z.B. </w:t>
-      </w:r>
-      <w:r>
-        <w:t>User interactions</w:t>
-      </w:r>
-      <w:r>
-        <w:t>).</w:t>
+        <w:t xml:space="preserve"> oder SWR / React Query nur bei clientseitigem Bedarf (z.B. User interactions).</w:t>
       </w:r>
     </w:p>
     <w:p>
@@ -4708,6 +4697,314 @@
       </w:r>
       <w:bookmarkEnd w:id="5"/>
     </w:p>
+    <w:p>
+      <w:r>
+        <w:t>Alle Mockup und Wireframe Seiten sind in einem Figma Projekt unter folgendem Link zu finden:</w:t>
+      </w:r>
+    </w:p>
+    <w:p>
+      <w:hyperlink r:id="rId19" w:history="1">
+        <w:r>
+          <w:rPr>
+            <w:rStyle w:val="Hyperlink"/>
+          </w:rPr>
+          <w:t>https://www.figma.com/design/ocBrs5HsHH2O8fXsaGd5PH/Wireframe-and-Mockup-M248?node-id=48-516&amp;t=TvrKOa8NWUM6pORR-1</w:t>
+        </w:r>
+      </w:hyperlink>
+    </w:p>
+    <w:p>
+      <w:r>
+        <w:t>Farbrad:</w:t>
+      </w:r>
+    </w:p>
+    <w:p>
+      <w:r>
+        <w:rPr>
+          <w:noProof/>
+        </w:rPr>
+        <w:drawing>
+          <wp:inline distT="0" distB="0" distL="0" distR="0" wp14:anchorId="7B666A38" wp14:editId="2305E619">
+            <wp:extent cx="6480810" cy="2491105"/>
+            <wp:effectExtent l="0" t="0" r="0" b="4445"/>
+            <wp:docPr id="259853834" name="Picture 1" descr="A color wheel with different colors&#10;&#10;AI-generated content may be incorrect."/>
+            <wp:cNvGraphicFramePr>
+              <a:graphicFrameLocks xmlns:a="http://schemas.openxmlformats.org/drawingml/2006/main" noChangeAspect="1"/>
+            </wp:cNvGraphicFramePr>
+            <a:graphic xmlns:a="http://schemas.openxmlformats.org/drawingml/2006/main">
+              <a:graphicData uri="http://schemas.openxmlformats.org/drawingml/2006/picture">
+                <pic:pic xmlns:pic="http://schemas.openxmlformats.org/drawingml/2006/picture">
+                  <pic:nvPicPr>
+                    <pic:cNvPr id="259853834" name="Picture 1" descr="A color wheel with different colors&#10;&#10;AI-generated content may be incorrect."/>
+                    <pic:cNvPicPr>
+                      <a:picLocks noChangeAspect="1" noChangeArrowheads="1"/>
+                    </pic:cNvPicPr>
+                  </pic:nvPicPr>
+                  <pic:blipFill>
+                    <a:blip r:embed="rId20" cstate="print">
+                      <a:extLst>
+                        <a:ext uri="{28A0092B-C50C-407E-A947-70E740481C1C}">
+                          <a14:useLocalDpi xmlns:a14="http://schemas.microsoft.com/office/drawing/2010/main" val="0"/>
+                        </a:ext>
+                      </a:extLst>
+                    </a:blip>
+                    <a:srcRect/>
+                    <a:stretch>
+                      <a:fillRect/>
+                    </a:stretch>
+                  </pic:blipFill>
+                  <pic:spPr bwMode="auto">
+                    <a:xfrm>
+                      <a:off x="0" y="0"/>
+                      <a:ext cx="6480810" cy="2491105"/>
+                    </a:xfrm>
+                    <a:prstGeom prst="rect">
+                      <a:avLst/>
+                    </a:prstGeom>
+                    <a:noFill/>
+                    <a:ln>
+                      <a:noFill/>
+                    </a:ln>
+                  </pic:spPr>
+                </pic:pic>
+              </a:graphicData>
+            </a:graphic>
+          </wp:inline>
+        </w:drawing>
+      </w:r>
+    </w:p>
+    <w:p>
+      <w:pPr>
+        <w:pStyle w:val="Untertitel"/>
+        <w:spacing w:after="120"/>
+        <w:rPr>
+          <w:b/>
+          <w:bCs/>
+        </w:rPr>
+      </w:pPr>
+      <w:r>
+        <w:rPr>
+          <w:b/>
+          <w:bCs/>
+        </w:rPr>
+        <w:t xml:space="preserve">Begründung der Farbwahl: </w:t>
+      </w:r>
+    </w:p>
+    <w:p>
+      <w:r>
+        <w:t xml:space="preserve">Die Farben sind praktisch und modern. Der Hintergrund ist neutral und in </w:t>
+      </w:r>
+      <w:r>
+        <w:t>w</w:t>
+      </w:r>
+      <w:r>
+        <w:t xml:space="preserve">eiss oder </w:t>
+      </w:r>
+      <w:r>
+        <w:t>h</w:t>
+      </w:r>
+      <w:r>
+        <w:t>ellgrau. So kann man die Inhalte besser lesen. Das Design ist nicht so wichtig. Die Hauptfarbe Blau wurde gewählt, weil sie Vertrauen und Professionalität vermittelt. Diese Farbe hebt interaktive Elemente wie Buttons oder aktive Zustände hervor, ohne aufdringlich zu wirken. Sekundärfarben wie verschiedene Graustufen strukturieren die Oberfläche, trennen Bereiche voneinander und schaffen Ordnung.</w:t>
+      </w:r>
+    </w:p>
+    <w:p>
+      <w:pPr>
+        <w:pStyle w:val="Untertitel"/>
+        <w:spacing w:after="120"/>
+        <w:rPr>
+          <w:b/>
+          <w:bCs/>
+        </w:rPr>
+      </w:pPr>
+      <w:r>
+        <w:rPr>
+          <w:b/>
+          <w:bCs/>
+        </w:rPr>
+        <w:t>Schriftwahl:</w:t>
+      </w:r>
+    </w:p>
+    <w:p>
+      <w:r>
+        <w:t>Für die Schrift wurde SF Pro verwendet, Apple's Systemschrift. Sie ist modern, praktisch und für digitale Oberflächen gemacht. SF Pro ist unauffällig, professionell und technisch und somit perfekt für Anwendungen, die Klarheit und Benutzerfreundlichkeit wichtig sind. SF Pro wird auf allen Apple-Geräten gleich angezeigt.</w:t>
+      </w:r>
+    </w:p>
+    <w:p>
+      <w:pPr>
+        <w:pStyle w:val="Untertitel"/>
+        <w:spacing w:after="120"/>
+      </w:pPr>
+      <w:r>
+        <w:rPr>
+          <w:b/>
+          <w:bCs/>
+        </w:rPr>
+        <w:t>Iconwahl:</w:t>
+      </w:r>
+    </w:p>
+    <w:p>
+      <w:r>
+        <w:t>Die Icons wurden nach dem Prinzip der visuellen Gewichtung eingesetzt. Häufig genutzte oder besonders wichtige Funktionen verwenden gefüllte Symbole. Diese sind gut sichtbar und lenken die Aufmerksamkeit der Nutzer gezielt auf wichtige Aktionen, die etwas grundlegend ändern (z.B. der delete Button</w:t>
+      </w:r>
+      <w:r>
+        <w:t>*2</w:t>
+      </w:r>
+      <w:r>
+        <w:t>). Nicht ausgefüllte Icons zeigen Funktionen, die weniger genutzt werden, oder weniger gravierende Sachen machen (z.B. der edit Button</w:t>
+      </w:r>
+      <w:r>
+        <w:t>*</w:t>
+      </w:r>
+      <w:r>
+        <w:t>). Das sorgt für einen guten Überblick und zeigt auf einen Blick, wie wichtig die einzelnen Funktionen sind.</w:t>
+      </w:r>
+    </w:p>
+    <w:p>
+      <w:r>
+        <w:rPr>
+          <w:noProof/>
+        </w:rPr>
+        <w:drawing>
+          <wp:anchor distT="0" distB="0" distL="114300" distR="114300" simplePos="0" relativeHeight="251666432" behindDoc="0" locked="0" layoutInCell="1" allowOverlap="1" wp14:anchorId="34591B62" wp14:editId="0C0CCD07">
+            <wp:simplePos x="0" y="0"/>
+            <wp:positionH relativeFrom="column">
+              <wp:posOffset>1106805</wp:posOffset>
+            </wp:positionH>
+            <wp:positionV relativeFrom="paragraph">
+              <wp:posOffset>3175</wp:posOffset>
+            </wp:positionV>
+            <wp:extent cx="331470" cy="331470"/>
+            <wp:effectExtent l="0" t="0" r="0" b="0"/>
+            <wp:wrapNone/>
+            <wp:docPr id="2144987862" name="Picture 3" descr="A black background with a black square&#10;&#10;AI-generated content may be incorrect."/>
+            <wp:cNvGraphicFramePr>
+              <a:graphicFrameLocks xmlns:a="http://schemas.openxmlformats.org/drawingml/2006/main" noChangeAspect="1"/>
+            </wp:cNvGraphicFramePr>
+            <a:graphic xmlns:a="http://schemas.openxmlformats.org/drawingml/2006/main">
+              <a:graphicData uri="http://schemas.openxmlformats.org/drawingml/2006/picture">
+                <pic:pic xmlns:pic="http://schemas.openxmlformats.org/drawingml/2006/picture">
+                  <pic:nvPicPr>
+                    <pic:cNvPr id="2144987862" name="Picture 3" descr="A black background with a black square&#10;&#10;AI-generated content may be incorrect."/>
+                    <pic:cNvPicPr>
+                      <a:picLocks noChangeAspect="1" noChangeArrowheads="1"/>
+                    </pic:cNvPicPr>
+                  </pic:nvPicPr>
+                  <pic:blipFill>
+                    <a:blip r:embed="rId21" cstate="print">
+                      <a:extLst>
+                        <a:ext uri="{28A0092B-C50C-407E-A947-70E740481C1C}">
+                          <a14:useLocalDpi xmlns:a14="http://schemas.microsoft.com/office/drawing/2010/main" val="0"/>
+                        </a:ext>
+                      </a:extLst>
+                    </a:blip>
+                    <a:srcRect/>
+                    <a:stretch>
+                      <a:fillRect/>
+                    </a:stretch>
+                  </pic:blipFill>
+                  <pic:spPr bwMode="auto">
+                    <a:xfrm>
+                      <a:off x="0" y="0"/>
+                      <a:ext cx="331470" cy="331470"/>
+                    </a:xfrm>
+                    <a:prstGeom prst="rect">
+                      <a:avLst/>
+                    </a:prstGeom>
+                    <a:noFill/>
+                    <a:ln>
+                      <a:noFill/>
+                    </a:ln>
+                  </pic:spPr>
+                </pic:pic>
+              </a:graphicData>
+            </a:graphic>
+            <wp14:sizeRelH relativeFrom="page">
+              <wp14:pctWidth>0</wp14:pctWidth>
+            </wp14:sizeRelH>
+            <wp14:sizeRelV relativeFrom="page">
+              <wp14:pctHeight>0</wp14:pctHeight>
+            </wp14:sizeRelV>
+          </wp:anchor>
+        </w:drawing>
+      </w:r>
+      <w:r>
+        <w:t>*</w:t>
+      </w:r>
+      <w:r>
+        <w:tab/>
+      </w:r>
+      <w:r>
+        <w:rPr>
+          <w:noProof/>
+        </w:rPr>
+        <w:drawing>
+          <wp:anchor distT="0" distB="0" distL="114300" distR="114300" simplePos="0" relativeHeight="251665408" behindDoc="0" locked="0" layoutInCell="1" allowOverlap="1" wp14:anchorId="1148A503" wp14:editId="2AEF1EFC">
+            <wp:simplePos x="0" y="0"/>
+            <wp:positionH relativeFrom="column">
+              <wp:posOffset>89535</wp:posOffset>
+            </wp:positionH>
+            <wp:positionV relativeFrom="paragraph">
+              <wp:posOffset>3175</wp:posOffset>
+            </wp:positionV>
+            <wp:extent cx="297180" cy="297180"/>
+            <wp:effectExtent l="0" t="0" r="7620" b="7620"/>
+            <wp:wrapNone/>
+            <wp:docPr id="1361451249" name="Picture 2" descr="A black background with a black square&#10;&#10;AI-generated content may be incorrect."/>
+            <wp:cNvGraphicFramePr>
+              <a:graphicFrameLocks xmlns:a="http://schemas.openxmlformats.org/drawingml/2006/main" noChangeAspect="1"/>
+            </wp:cNvGraphicFramePr>
+            <a:graphic xmlns:a="http://schemas.openxmlformats.org/drawingml/2006/main">
+              <a:graphicData uri="http://schemas.openxmlformats.org/drawingml/2006/picture">
+                <pic:pic xmlns:pic="http://schemas.openxmlformats.org/drawingml/2006/picture">
+                  <pic:nvPicPr>
+                    <pic:cNvPr id="1361451249" name="Picture 2" descr="A black background with a black square&#10;&#10;AI-generated content may be incorrect."/>
+                    <pic:cNvPicPr>
+                      <a:picLocks noChangeAspect="1" noChangeArrowheads="1"/>
+                    </pic:cNvPicPr>
+                  </pic:nvPicPr>
+                  <pic:blipFill>
+                    <a:blip r:embed="rId22" cstate="print">
+                      <a:extLst>
+                        <a:ext uri="{28A0092B-C50C-407E-A947-70E740481C1C}">
+                          <a14:useLocalDpi xmlns:a14="http://schemas.microsoft.com/office/drawing/2010/main" val="0"/>
+                        </a:ext>
+                      </a:extLst>
+                    </a:blip>
+                    <a:srcRect/>
+                    <a:stretch>
+                      <a:fillRect/>
+                    </a:stretch>
+                  </pic:blipFill>
+                  <pic:spPr bwMode="auto">
+                    <a:xfrm>
+                      <a:off x="0" y="0"/>
+                      <a:ext cx="297180" cy="297180"/>
+                    </a:xfrm>
+                    <a:prstGeom prst="rect">
+                      <a:avLst/>
+                    </a:prstGeom>
+                    <a:noFill/>
+                    <a:ln>
+                      <a:noFill/>
+                    </a:ln>
+                  </pic:spPr>
+                </pic:pic>
+              </a:graphicData>
+            </a:graphic>
+            <wp14:sizeRelH relativeFrom="margin">
+              <wp14:pctWidth>0</wp14:pctWidth>
+            </wp14:sizeRelH>
+            <wp14:sizeRelV relativeFrom="margin">
+              <wp14:pctHeight>0</wp14:pctHeight>
+            </wp14:sizeRelV>
+          </wp:anchor>
+        </w:drawing>
+      </w:r>
+      <w:r>
+        <w:tab/>
+        <w:t>*2</w:t>
+      </w:r>
+    </w:p>
+    <w:p/>
     <w:p/>
     <w:p>
       <w:r>
@@ -4822,7 +5119,7 @@
         </w:rPr>
         <w:t xml:space="preserve">tate und Lifecycle: </w:t>
       </w:r>
-      <w:hyperlink r:id="rId19" w:history="1">
+      <w:hyperlink r:id="rId23" w:history="1">
         <w:r>
           <w:rPr>
             <w:rStyle w:val="Hyperlink"/>
@@ -4849,7 +5146,7 @@
         </w:rPr>
         <w:t xml:space="preserve">React Rules: </w:t>
       </w:r>
-      <w:hyperlink r:id="rId20" w:history="1">
+      <w:hyperlink r:id="rId24" w:history="1">
         <w:r>
           <w:rPr>
             <w:rStyle w:val="Hyperlink"/>
@@ -4891,7 +5188,7 @@
           <w:lang w:val="en-US"/>
         </w:rPr>
       </w:pPr>
-      <w:hyperlink r:id="rId21" w:history="1">
+      <w:hyperlink r:id="rId25" w:history="1">
         <w:r>
           <w:rPr>
             <w:rStyle w:val="Hyperlink"/>
@@ -4916,8 +5213,8 @@
       </w:pPr>
     </w:p>
     <w:sectPr>
-      <w:headerReference w:type="default" r:id="rId22"/>
-      <w:footerReference w:type="default" r:id="rId23"/>
+      <w:headerReference w:type="default" r:id="rId26"/>
+      <w:footerReference w:type="default" r:id="rId27"/>
       <w:pgSz w:w="11906" w:h="16838" w:code="9"/>
       <w:pgMar w:top="2268" w:right="707" w:bottom="1418" w:left="993" w:header="510" w:footer="675" w:gutter="0"/>
       <w:pgNumType w:start="1"/>
@@ -8189,6 +8486,7 @@
   <w:style w:type="character" w:default="1" w:styleId="DefaultParagraphFont">
     <w:name w:val="Default Paragraph Font"/>
     <w:uiPriority w:val="1"/>
+    <w:semiHidden/>
     <w:unhideWhenUsed/>
   </w:style>
   <w:style w:type="table" w:default="1" w:styleId="TableNormal">
@@ -9770,6 +10068,7 @@
     <w:rsid w:val="00626C36"/>
     <w:rsid w:val="006352CB"/>
     <w:rsid w:val="00695B2B"/>
+    <w:rsid w:val="006B4B0C"/>
     <w:rsid w:val="007604F6"/>
     <w:rsid w:val="0078615D"/>
     <w:rsid w:val="008006DF"/>
@@ -9786,6 +10085,7 @@
     <w:rsid w:val="00D17225"/>
     <w:rsid w:val="00D77DE6"/>
     <w:rsid w:val="00D926EB"/>
+    <w:rsid w:val="00EE0106"/>
     <w:rsid w:val="00EE148F"/>
     <w:rsid w:val="00EF232B"/>
     <w:rsid w:val="00EF7CC1"/>
@@ -10770,6 +11070,35 @@
 </file>
 
 <file path=customXml/item2.xml><?xml version="1.0" encoding="utf-8"?>
+<b:Sources xmlns:b="http://schemas.openxmlformats.org/officeDocument/2006/bibliography" xmlns="http://schemas.openxmlformats.org/officeDocument/2006/bibliography" SelectedStyle="\APASixthEditionOfficeOnline.xsl" StyleName="APA" Version="6">
+  <b:Source xmlns:b="http://schemas.openxmlformats.org/officeDocument/2006/bibliography">
+    <b:Tag>MSCopilot</b:Tag>
+    <b:SourceType>ElectronicSource</b:SourceType>
+    <b:Guid>{18CB6182-BD6B-4942-8C99-8B5FD355799E}</b:Guid>
+    <b:Title>Künstliche Intelligenz</b:Title>
+    <b:Author>
+      <b:Author>
+        <b:NameList>
+          <b:Person>
+            <b:Last>Edge</b:Last>
+            <b:First>Microsoft</b:First>
+            <b:Middle>Copilot für</b:Middle>
+          </b:Person>
+        </b:NameList>
+      </b:Author>
+    </b:Author>
+    <b:RefOrder>1</b:RefOrder>
+  </b:Source>
+</b:Sources>
+</file>
+
+<file path=customXml/item3.xml><?xml version="1.0" encoding="utf-8"?>
+<p:properties xmlns:p="http://schemas.microsoft.com/office/2006/metadata/properties" xmlns:xsi="http://www.w3.org/2001/XMLSchema-instance" xmlns:pc="http://schemas.microsoft.com/office/infopath/2007/PartnerControls">
+  <documentManagement/>
+</p:properties>
+</file>
+
+<file path=customXml/item4.xml><?xml version="1.0" encoding="utf-8"?>
 <ct:contentTypeSchema xmlns:ct="http://schemas.microsoft.com/office/2006/metadata/contentType" xmlns:ma="http://schemas.microsoft.com/office/2006/metadata/properties/metaAttributes" ct:_="" ma:_="" ma:contentTypeName="Dokument" ma:contentTypeID="0x010100BAC40FB4F144984E805225222B9759EB" ma:contentTypeVersion="4" ma:contentTypeDescription="Ein neues Dokument erstellen." ma:contentTypeScope="" ma:versionID="7e6ab01ca1c03035fb4766731095122c">
   <xsd:schema xmlns:xsd="http://www.w3.org/2001/XMLSchema" xmlns:xs="http://www.w3.org/2001/XMLSchema" xmlns:p="http://schemas.microsoft.com/office/2006/metadata/properties" xmlns:ns2="84a6c14d-4246-4605-83fe-190b52bd65fb" targetNamespace="http://schemas.microsoft.com/office/2006/metadata/properties" ma:root="true" ma:fieldsID="b4ae569cc23a96803cf0b8688e5466bc" ns2:_="">
     <xsd:import namespace="84a6c14d-4246-4605-83fe-190b52bd65fb"/>
@@ -10913,35 +11242,6 @@
 </ct:contentTypeSchema>
 </file>
 
-<file path=customXml/item3.xml><?xml version="1.0" encoding="utf-8"?>
-<p:properties xmlns:p="http://schemas.microsoft.com/office/2006/metadata/properties" xmlns:xsi="http://www.w3.org/2001/XMLSchema-instance" xmlns:pc="http://schemas.microsoft.com/office/infopath/2007/PartnerControls">
-  <documentManagement/>
-</p:properties>
-</file>
-
-<file path=customXml/item4.xml><?xml version="1.0" encoding="utf-8"?>
-<b:Sources xmlns:b="http://schemas.openxmlformats.org/officeDocument/2006/bibliography" xmlns="http://schemas.openxmlformats.org/officeDocument/2006/bibliography" SelectedStyle="\APASixthEditionOfficeOnline.xsl" StyleName="APA" Version="6">
-  <b:Source xmlns:b="http://schemas.openxmlformats.org/officeDocument/2006/bibliography">
-    <b:Tag>MSCopilot</b:Tag>
-    <b:SourceType>ElectronicSource</b:SourceType>
-    <b:Guid>{18CB6182-BD6B-4942-8C99-8B5FD355799E}</b:Guid>
-    <b:Title>Künstliche Intelligenz</b:Title>
-    <b:Author>
-      <b:Author>
-        <b:NameList>
-          <b:Person>
-            <b:Last>Edge</b:Last>
-            <b:First>Microsoft</b:First>
-            <b:Middle>Copilot für</b:Middle>
-          </b:Person>
-        </b:NameList>
-      </b:Author>
-    </b:Author>
-    <b:RefOrder>1</b:RefOrder>
-  </b:Source>
-</b:Sources>
-</file>
-
 <file path=customXml/itemProps1.xml><?xml version="1.0" encoding="utf-8"?>
 <ds:datastoreItem xmlns:ds="http://schemas.openxmlformats.org/officeDocument/2006/customXml" ds:itemID="{226EB05B-3386-45B5-A16B-2C12F3C2AF65}">
   <ds:schemaRefs>
@@ -10951,6 +11251,23 @@
 </file>
 
 <file path=customXml/itemProps2.xml><?xml version="1.0" encoding="utf-8"?>
+<ds:datastoreItem xmlns:ds="http://schemas.openxmlformats.org/officeDocument/2006/customXml" ds:itemID="{648CD810-14BD-4F4B-9AB0-83C15673AF1D}">
+  <ds:schemaRefs>
+    <ds:schemaRef ds:uri="http://schemas.openxmlformats.org/officeDocument/2006/bibliography"/>
+  </ds:schemaRefs>
+</ds:datastoreItem>
+</file>
+
+<file path=customXml/itemProps3.xml><?xml version="1.0" encoding="utf-8"?>
+<ds:datastoreItem xmlns:ds="http://schemas.openxmlformats.org/officeDocument/2006/customXml" ds:itemID="{3D0C777E-C3DB-48A3-99CF-D11691C1E5C6}">
+  <ds:schemaRefs>
+    <ds:schemaRef ds:uri="http://schemas.microsoft.com/office/2006/metadata/properties"/>
+    <ds:schemaRef ds:uri="http://schemas.microsoft.com/office/infopath/2007/PartnerControls"/>
+  </ds:schemaRefs>
+</ds:datastoreItem>
+</file>
+
+<file path=customXml/itemProps4.xml><?xml version="1.0" encoding="utf-8"?>
 <ds:datastoreItem xmlns:ds="http://schemas.openxmlformats.org/officeDocument/2006/customXml" ds:itemID="{CC1BDF1D-7C18-486E-8045-18B0DB1C5E18}">
   <ds:schemaRefs>
     <ds:schemaRef ds:uri="http://schemas.microsoft.com/office/2006/metadata/contentType"/>
@@ -10966,21 +11283,4 @@
     <ds:schemaRef ds:uri="http://schemas.microsoft.com/internal/obd"/>
   </ds:schemaRefs>
 </ds:datastoreItem>
-</file>
-
-<file path=customXml/itemProps3.xml><?xml version="1.0" encoding="utf-8"?>
-<ds:datastoreItem xmlns:ds="http://schemas.openxmlformats.org/officeDocument/2006/customXml" ds:itemID="{3D0C777E-C3DB-48A3-99CF-D11691C1E5C6}">
-  <ds:schemaRefs>
-    <ds:schemaRef ds:uri="http://schemas.microsoft.com/office/2006/metadata/properties"/>
-    <ds:schemaRef ds:uri="http://schemas.microsoft.com/office/infopath/2007/PartnerControls"/>
-  </ds:schemaRefs>
-</ds:datastoreItem>
-</file>
-
-<file path=customXml/itemProps4.xml><?xml version="1.0" encoding="utf-8"?>
-<ds:datastoreItem xmlns:ds="http://schemas.openxmlformats.org/officeDocument/2006/customXml" ds:itemID="{648CD810-14BD-4F4B-9AB0-83C15673AF1D}">
-  <ds:schemaRefs>
-    <ds:schemaRef ds:uri="http://schemas.openxmlformats.org/officeDocument/2006/bibliography"/>
-  </ds:schemaRefs>
-</ds:datastoreItem>
 </file>
</xml_diff>

<commit_message>
Add usability prototype, reasoning behind it and weekly reflections
</commit_message>
<xml_diff>
--- a/Documentation/Projektdokumentation.docx
+++ b/Documentation/Projektdokumentation.docx
@@ -146,7 +146,7 @@
         </w:rPr>
         <w:fldChar w:fldCharType="separate"/>
       </w:r>
-      <w:hyperlink w:anchor="_Toc197550120" w:history="1">
+      <w:hyperlink w:anchor="_Toc198236935" w:history="1">
         <w:r>
           <w:rPr>
             <w:rStyle w:val="Hyperlink"/>
@@ -187,7 +187,7 @@
           <w:rPr>
             <w:webHidden/>
           </w:rPr>
-          <w:instrText xml:space="preserve"> PAGEREF _Toc197550120 \h </w:instrText>
+          <w:instrText xml:space="preserve"> PAGEREF _Toc198236935 \h </w:instrText>
         </w:r>
         <w:r>
           <w:rPr>
@@ -227,7 +227,7 @@
           <w14:ligatures w14:val="standardContextual"/>
         </w:rPr>
       </w:pPr>
-      <w:hyperlink w:anchor="_Toc197550121" w:history="1">
+      <w:hyperlink w:anchor="_Toc198236936" w:history="1">
         <w:r>
           <w:rPr>
             <w:rStyle w:val="Hyperlink"/>
@@ -275,7 +275,7 @@
           <w:rPr>
             <w:webHidden/>
           </w:rPr>
-          <w:instrText xml:space="preserve"> PAGEREF _Toc197550121 \h </w:instrText>
+          <w:instrText xml:space="preserve"> PAGEREF _Toc198236936 \h </w:instrText>
         </w:r>
         <w:r>
           <w:rPr>
@@ -315,7 +315,7 @@
           <w14:ligatures w14:val="standardContextual"/>
         </w:rPr>
       </w:pPr>
-      <w:hyperlink w:anchor="_Toc197550122" w:history="1">
+      <w:hyperlink w:anchor="_Toc198236937" w:history="1">
         <w:r>
           <w:rPr>
             <w:rStyle w:val="Hyperlink"/>
@@ -338,42 +338,14 @@
           <w:rPr>
             <w:rStyle w:val="Hyperlink"/>
           </w:rPr>
-          <w:t>Best Practices</w:t>
+          <w:t xml:space="preserve">Best Practices </w:t>
         </w:r>
         <w:r>
           <w:rPr>
             <w:rStyle w:val="Hyperlink"/>
             <w:vertAlign w:val="superscript"/>
           </w:rPr>
-          <w:t>(2)</w:t>
-        </w:r>
-        <w:r>
-          <w:rPr>
-            <w:rStyle w:val="Hyperlink"/>
-            <w:vertAlign w:val="superscript"/>
-          </w:rPr>
-          <w:t>,</w:t>
-        </w:r>
-        <w:r>
-          <w:rPr>
-            <w:rStyle w:val="Hyperlink"/>
-            <w:vertAlign w:val="superscript"/>
-          </w:rPr>
-          <w:t>(3)</w:t>
-        </w:r>
-        <w:r>
-          <w:rPr>
-            <w:rStyle w:val="Hyperlink"/>
-            <w:vertAlign w:val="superscript"/>
-          </w:rPr>
-          <w:t>,</w:t>
-        </w:r>
-        <w:r>
-          <w:rPr>
-            <w:rStyle w:val="Hyperlink"/>
-            <w:vertAlign w:val="superscript"/>
-          </w:rPr>
-          <w:t>(4)</w:t>
+          <w:t>(2), (3), (4)</w:t>
         </w:r>
         <w:r>
           <w:rPr>
@@ -391,7 +363,7 @@
           <w:rPr>
             <w:webHidden/>
           </w:rPr>
-          <w:instrText xml:space="preserve"> PAGEREF _Toc197550122 \h </w:instrText>
+          <w:instrText xml:space="preserve"> PAGEREF _Toc198236937 \h </w:instrText>
         </w:r>
         <w:r>
           <w:rPr>
@@ -431,7 +403,7 @@
           <w14:ligatures w14:val="standardContextual"/>
         </w:rPr>
       </w:pPr>
-      <w:hyperlink w:anchor="_Toc197550123" w:history="1">
+      <w:hyperlink w:anchor="_Toc198236938" w:history="1">
         <w:r>
           <w:rPr>
             <w:rStyle w:val="Hyperlink"/>
@@ -472,7 +444,7 @@
           <w:rPr>
             <w:webHidden/>
           </w:rPr>
-          <w:instrText xml:space="preserve"> PAGEREF _Toc197550123 \h </w:instrText>
+          <w:instrText xml:space="preserve"> PAGEREF _Toc198236938 \h </w:instrText>
         </w:r>
         <w:r>
           <w:rPr>
@@ -512,7 +484,7 @@
           <w14:ligatures w14:val="standardContextual"/>
         </w:rPr>
       </w:pPr>
-      <w:hyperlink w:anchor="_Toc197550124" w:history="1">
+      <w:hyperlink w:anchor="_Toc198236939" w:history="1">
         <w:r>
           <w:rPr>
             <w:rStyle w:val="Hyperlink"/>
@@ -553,7 +525,7 @@
           <w:rPr>
             <w:webHidden/>
           </w:rPr>
-          <w:instrText xml:space="preserve"> PAGEREF _Toc197550124 \h </w:instrText>
+          <w:instrText xml:space="preserve"> PAGEREF _Toc198236939 \h </w:instrText>
         </w:r>
         <w:r>
           <w:rPr>
@@ -593,7 +565,7 @@
           <w14:ligatures w14:val="standardContextual"/>
         </w:rPr>
       </w:pPr>
-      <w:hyperlink w:anchor="_Toc197550125" w:history="1">
+      <w:hyperlink w:anchor="_Toc198236940" w:history="1">
         <w:r>
           <w:rPr>
             <w:rStyle w:val="Hyperlink"/>
@@ -634,7 +606,7 @@
           <w:rPr>
             <w:webHidden/>
           </w:rPr>
-          <w:instrText xml:space="preserve"> PAGEREF _Toc197550125 \h </w:instrText>
+          <w:instrText xml:space="preserve"> PAGEREF _Toc198236940 \h </w:instrText>
         </w:r>
         <w:r>
           <w:rPr>
@@ -663,6 +635,276 @@
     </w:p>
     <w:p>
       <w:pPr>
+        <w:pStyle w:val="TOC2"/>
+        <w:rPr>
+          <w:rFonts w:eastAsiaTheme="minorEastAsia"/>
+          <w:noProof/>
+          <w:kern w:val="2"/>
+          <w:sz w:val="24"/>
+          <w:szCs w:val="24"/>
+          <w:lang w:eastAsia="de-CH"/>
+          <w14:ligatures w14:val="standardContextual"/>
+        </w:rPr>
+      </w:pPr>
+      <w:hyperlink w:anchor="_Toc198236941" w:history="1">
+        <w:r>
+          <w:rPr>
+            <w:rStyle w:val="Hyperlink"/>
+            <w:noProof/>
+          </w:rPr>
+          <w:t>6.1</w:t>
+        </w:r>
+        <w:r>
+          <w:rPr>
+            <w:rFonts w:eastAsiaTheme="minorEastAsia"/>
+            <w:noProof/>
+            <w:kern w:val="2"/>
+            <w:sz w:val="24"/>
+            <w:szCs w:val="24"/>
+            <w:lang w:eastAsia="de-CH"/>
+            <w14:ligatures w14:val="standardContextual"/>
+          </w:rPr>
+          <w:tab/>
+        </w:r>
+        <w:r>
+          <w:rPr>
+            <w:rStyle w:val="Hyperlink"/>
+            <w:noProof/>
+          </w:rPr>
+          <w:t>Tag 1 (02.05.2025)</w:t>
+        </w:r>
+        <w:r>
+          <w:rPr>
+            <w:noProof/>
+            <w:webHidden/>
+          </w:rPr>
+          <w:tab/>
+        </w:r>
+        <w:r>
+          <w:rPr>
+            <w:noProof/>
+            <w:webHidden/>
+          </w:rPr>
+          <w:fldChar w:fldCharType="begin"/>
+        </w:r>
+        <w:r>
+          <w:rPr>
+            <w:noProof/>
+            <w:webHidden/>
+          </w:rPr>
+          <w:instrText xml:space="preserve"> PAGEREF _Toc198236941 \h </w:instrText>
+        </w:r>
+        <w:r>
+          <w:rPr>
+            <w:noProof/>
+            <w:webHidden/>
+          </w:rPr>
+        </w:r>
+        <w:r>
+          <w:rPr>
+            <w:noProof/>
+            <w:webHidden/>
+          </w:rPr>
+          <w:fldChar w:fldCharType="separate"/>
+        </w:r>
+        <w:r>
+          <w:rPr>
+            <w:noProof/>
+            <w:webHidden/>
+          </w:rPr>
+          <w:t>15</w:t>
+        </w:r>
+        <w:r>
+          <w:rPr>
+            <w:noProof/>
+            <w:webHidden/>
+          </w:rPr>
+          <w:fldChar w:fldCharType="end"/>
+        </w:r>
+      </w:hyperlink>
+    </w:p>
+    <w:p>
+      <w:pPr>
+        <w:pStyle w:val="TOC2"/>
+        <w:rPr>
+          <w:rFonts w:eastAsiaTheme="minorEastAsia"/>
+          <w:noProof/>
+          <w:kern w:val="2"/>
+          <w:sz w:val="24"/>
+          <w:szCs w:val="24"/>
+          <w:lang w:eastAsia="de-CH"/>
+          <w14:ligatures w14:val="standardContextual"/>
+        </w:rPr>
+      </w:pPr>
+      <w:hyperlink w:anchor="_Toc198236942" w:history="1">
+        <w:r>
+          <w:rPr>
+            <w:rStyle w:val="Hyperlink"/>
+            <w:noProof/>
+          </w:rPr>
+          <w:t>6.2</w:t>
+        </w:r>
+        <w:r>
+          <w:rPr>
+            <w:rFonts w:eastAsiaTheme="minorEastAsia"/>
+            <w:noProof/>
+            <w:kern w:val="2"/>
+            <w:sz w:val="24"/>
+            <w:szCs w:val="24"/>
+            <w:lang w:eastAsia="de-CH"/>
+            <w14:ligatures w14:val="standardContextual"/>
+          </w:rPr>
+          <w:tab/>
+        </w:r>
+        <w:r>
+          <w:rPr>
+            <w:rStyle w:val="Hyperlink"/>
+            <w:noProof/>
+          </w:rPr>
+          <w:t>Tag 2 (09.05.2025)</w:t>
+        </w:r>
+        <w:r>
+          <w:rPr>
+            <w:noProof/>
+            <w:webHidden/>
+          </w:rPr>
+          <w:tab/>
+        </w:r>
+        <w:r>
+          <w:rPr>
+            <w:noProof/>
+            <w:webHidden/>
+          </w:rPr>
+          <w:fldChar w:fldCharType="begin"/>
+        </w:r>
+        <w:r>
+          <w:rPr>
+            <w:noProof/>
+            <w:webHidden/>
+          </w:rPr>
+          <w:instrText xml:space="preserve"> PAGEREF _Toc198236942 \h </w:instrText>
+        </w:r>
+        <w:r>
+          <w:rPr>
+            <w:noProof/>
+            <w:webHidden/>
+          </w:rPr>
+        </w:r>
+        <w:r>
+          <w:rPr>
+            <w:noProof/>
+            <w:webHidden/>
+          </w:rPr>
+          <w:fldChar w:fldCharType="separate"/>
+        </w:r>
+        <w:r>
+          <w:rPr>
+            <w:noProof/>
+            <w:webHidden/>
+          </w:rPr>
+          <w:t>15</w:t>
+        </w:r>
+        <w:r>
+          <w:rPr>
+            <w:noProof/>
+            <w:webHidden/>
+          </w:rPr>
+          <w:fldChar w:fldCharType="end"/>
+        </w:r>
+      </w:hyperlink>
+    </w:p>
+    <w:p>
+      <w:pPr>
+        <w:pStyle w:val="TOC2"/>
+        <w:rPr>
+          <w:rFonts w:eastAsiaTheme="minorEastAsia"/>
+          <w:noProof/>
+          <w:kern w:val="2"/>
+          <w:sz w:val="24"/>
+          <w:szCs w:val="24"/>
+          <w:lang w:eastAsia="de-CH"/>
+          <w14:ligatures w14:val="standardContextual"/>
+        </w:rPr>
+      </w:pPr>
+      <w:hyperlink w:anchor="_Toc198236943" w:history="1">
+        <w:r>
+          <w:rPr>
+            <w:rStyle w:val="Hyperlink"/>
+            <w:noProof/>
+          </w:rPr>
+          <w:t>6.3</w:t>
+        </w:r>
+        <w:r>
+          <w:rPr>
+            <w:rFonts w:eastAsiaTheme="minorEastAsia"/>
+            <w:noProof/>
+            <w:kern w:val="2"/>
+            <w:sz w:val="24"/>
+            <w:szCs w:val="24"/>
+            <w:lang w:eastAsia="de-CH"/>
+            <w14:ligatures w14:val="standardContextual"/>
+          </w:rPr>
+          <w:tab/>
+        </w:r>
+        <w:r>
+          <w:rPr>
+            <w:rStyle w:val="Hyperlink"/>
+            <w:noProof/>
+          </w:rPr>
+          <w:t>Tag 3 (16.05.2025)</w:t>
+        </w:r>
+        <w:r>
+          <w:rPr>
+            <w:noProof/>
+            <w:webHidden/>
+          </w:rPr>
+          <w:tab/>
+        </w:r>
+        <w:r>
+          <w:rPr>
+            <w:noProof/>
+            <w:webHidden/>
+          </w:rPr>
+          <w:fldChar w:fldCharType="begin"/>
+        </w:r>
+        <w:r>
+          <w:rPr>
+            <w:noProof/>
+            <w:webHidden/>
+          </w:rPr>
+          <w:instrText xml:space="preserve"> PAGEREF _Toc198236943 \h </w:instrText>
+        </w:r>
+        <w:r>
+          <w:rPr>
+            <w:noProof/>
+            <w:webHidden/>
+          </w:rPr>
+        </w:r>
+        <w:r>
+          <w:rPr>
+            <w:noProof/>
+            <w:webHidden/>
+          </w:rPr>
+          <w:fldChar w:fldCharType="separate"/>
+        </w:r>
+        <w:r>
+          <w:rPr>
+            <w:noProof/>
+            <w:webHidden/>
+          </w:rPr>
+          <w:t>16</w:t>
+        </w:r>
+        <w:r>
+          <w:rPr>
+            <w:noProof/>
+            <w:webHidden/>
+          </w:rPr>
+          <w:fldChar w:fldCharType="end"/>
+        </w:r>
+      </w:hyperlink>
+    </w:p>
+    <w:p>
+      <w:pPr>
         <w:pStyle w:val="TOC1"/>
         <w:rPr>
           <w:rFonts w:eastAsiaTheme="minorEastAsia"/>
@@ -674,7 +916,7 @@
           <w14:ligatures w14:val="standardContextual"/>
         </w:rPr>
       </w:pPr>
-      <w:hyperlink w:anchor="_Toc197550126" w:history="1">
+      <w:hyperlink w:anchor="_Toc198236944" w:history="1">
         <w:r>
           <w:rPr>
             <w:rStyle w:val="Hyperlink"/>
@@ -715,7 +957,7 @@
           <w:rPr>
             <w:webHidden/>
           </w:rPr>
-          <w:instrText xml:space="preserve"> PAGEREF _Toc197550126 \h </w:instrText>
+          <w:instrText xml:space="preserve"> PAGEREF _Toc198236944 \h </w:instrText>
         </w:r>
         <w:r>
           <w:rPr>
@@ -732,7 +974,7 @@
           <w:rPr>
             <w:webHidden/>
           </w:rPr>
-          <w:t>16</w:t>
+          <w:t>17</w:t>
         </w:r>
         <w:r>
           <w:rPr>
@@ -755,7 +997,7 @@
           <w14:ligatures w14:val="standardContextual"/>
         </w:rPr>
       </w:pPr>
-      <w:hyperlink w:anchor="_Toc197550127" w:history="1">
+      <w:hyperlink w:anchor="_Toc198236945" w:history="1">
         <w:r>
           <w:rPr>
             <w:rStyle w:val="Hyperlink"/>
@@ -796,7 +1038,7 @@
           <w:rPr>
             <w:webHidden/>
           </w:rPr>
-          <w:instrText xml:space="preserve"> PAGEREF _Toc197550127 \h </w:instrText>
+          <w:instrText xml:space="preserve"> PAGEREF _Toc198236945 \h </w:instrText>
         </w:r>
         <w:r>
           <w:rPr>
@@ -813,7 +1055,7 @@
           <w:rPr>
             <w:webHidden/>
           </w:rPr>
-          <w:t>17</w:t>
+          <w:t>18</w:t>
         </w:r>
         <w:r>
           <w:rPr>
@@ -850,7 +1092,7 @@
       <w:pPr>
         <w:pStyle w:val="Heading1"/>
       </w:pPr>
-      <w:bookmarkStart w:id="2" w:name="_Toc197550120"/>
+      <w:bookmarkStart w:id="2" w:name="_Toc198236935"/>
       <w:r>
         <w:lastRenderedPageBreak/>
         <w:t>Projektbeschrieb</w:t>
@@ -888,7 +1130,7 @@
       <w:pPr>
         <w:pStyle w:val="Heading1"/>
       </w:pPr>
-      <w:bookmarkStart w:id="3" w:name="_Toc197550121"/>
+      <w:bookmarkStart w:id="3" w:name="_Toc198236936"/>
       <w:r>
         <w:lastRenderedPageBreak/>
         <w:t>Variantenentscheid</w:t>
@@ -3986,10 +4228,21 @@
       <w:pPr>
         <w:pStyle w:val="Heading1"/>
       </w:pPr>
-      <w:bookmarkStart w:id="4" w:name="_Toc197550122"/>
+      <w:bookmarkStart w:id="4" w:name="_Toc198236937"/>
       <w:r>
         <w:lastRenderedPageBreak/>
         <w:t>Best Practices</w:t>
+      </w:r>
+      <w:r>
+        <w:t xml:space="preserve"> </w:t>
+      </w:r>
+      <w:r>
+        <w:rPr>
+          <w:b w:val="0"/>
+          <w:bCs w:val="0"/>
+          <w:vertAlign w:val="superscript"/>
+        </w:rPr>
+        <w:t>(2), (3), (4)</w:t>
       </w:r>
       <w:bookmarkEnd w:id="4"/>
     </w:p>
@@ -4690,7 +4943,7 @@
       <w:pPr>
         <w:pStyle w:val="Heading1"/>
       </w:pPr>
-      <w:bookmarkStart w:id="5" w:name="_Toc197550123"/>
+      <w:bookmarkStart w:id="5" w:name="_Toc198236938"/>
       <w:r>
         <w:lastRenderedPageBreak/>
         <w:t>Usability Prototype</w:t>
@@ -4723,7 +4976,7 @@
           <w:noProof/>
         </w:rPr>
         <w:drawing>
-          <wp:inline distT="0" distB="0" distL="0" distR="0" wp14:anchorId="7B666A38" wp14:editId="2305E619">
+          <wp:inline distT="0" distB="0" distL="0" distR="0" wp14:anchorId="65098529" wp14:editId="39466AB5">
             <wp:extent cx="6480810" cy="2491105"/>
             <wp:effectExtent l="0" t="0" r="0" b="4445"/>
             <wp:docPr id="259853834" name="Picture 1" descr="A color wheel with different colors&#10;&#10;AI-generated content may be incorrect."/>
@@ -4864,7 +5117,7 @@
           <w:noProof/>
         </w:rPr>
         <w:drawing>
-          <wp:anchor distT="0" distB="0" distL="114300" distR="114300" simplePos="0" relativeHeight="251666432" behindDoc="0" locked="0" layoutInCell="1" allowOverlap="1" wp14:anchorId="34591B62" wp14:editId="33C7B74C">
+          <wp:anchor distT="0" distB="0" distL="114300" distR="114300" simplePos="0" relativeHeight="251666432" behindDoc="0" locked="0" layoutInCell="1" allowOverlap="1" wp14:anchorId="5D788269" wp14:editId="01F83D9F">
             <wp:simplePos x="0" y="0"/>
             <wp:positionH relativeFrom="column">
               <wp:posOffset>1106805</wp:posOffset>
@@ -4937,7 +5190,7 @@
           <w:noProof/>
         </w:rPr>
         <w:drawing>
-          <wp:anchor distT="0" distB="0" distL="114300" distR="114300" simplePos="0" relativeHeight="251665408" behindDoc="0" locked="0" layoutInCell="1" allowOverlap="1" wp14:anchorId="1148A503" wp14:editId="2AEF1EFC">
+          <wp:anchor distT="0" distB="0" distL="114300" distR="114300" simplePos="0" relativeHeight="251665408" behindDoc="0" locked="0" layoutInCell="1" allowOverlap="1" wp14:anchorId="0E1C7345" wp14:editId="747EE805">
             <wp:simplePos x="0" y="0"/>
             <wp:positionH relativeFrom="column">
               <wp:posOffset>89535</wp:posOffset>
@@ -5015,7 +5268,7 @@
       <w:pPr>
         <w:pStyle w:val="Heading1"/>
       </w:pPr>
-      <w:bookmarkStart w:id="6" w:name="_Toc197550124"/>
+      <w:bookmarkStart w:id="6" w:name="_Toc198236939"/>
       <w:r>
         <w:lastRenderedPageBreak/>
         <w:t>Vorgehensweise</w:t>
@@ -5032,7 +5285,7 @@
       <w:pPr>
         <w:pStyle w:val="Heading1"/>
       </w:pPr>
-      <w:bookmarkStart w:id="7" w:name="_Toc197550125"/>
+      <w:bookmarkStart w:id="7" w:name="_Toc198236940"/>
       <w:r>
         <w:lastRenderedPageBreak/>
         <w:t>Reflexionen</w:t>
@@ -5040,22 +5293,227 @@
       <w:bookmarkEnd w:id="7"/>
     </w:p>
     <w:p/>
+    <w:p>
+      <w:pPr>
+        <w:pStyle w:val="Heading2"/>
+      </w:pPr>
+      <w:bookmarkStart w:id="8" w:name="_Toc198236941"/>
+      <w:r>
+        <w:t>Tag 1 (02.05.2025)</w:t>
+      </w:r>
+      <w:bookmarkEnd w:id="8"/>
+    </w:p>
     <w:p/>
     <w:p>
+      <w:pPr>
+        <w:rPr>
+          <w:u w:val="single"/>
+        </w:rPr>
+      </w:pPr>
+      <w:r>
+        <w:rPr>
+          <w:u w:val="single"/>
+        </w:rPr>
+        <w:t>Karl:</w:t>
+      </w:r>
+    </w:p>
+    <w:p/>
+    <w:p>
+      <w:pPr>
+        <w:rPr>
+          <w:u w:val="single"/>
+        </w:rPr>
+      </w:pPr>
+      <w:r>
+        <w:rPr>
+          <w:u w:val="single"/>
+        </w:rPr>
+        <w:t>Lars:</w:t>
+      </w:r>
+    </w:p>
+    <w:p>
+      <w:r>
+        <w:t>Am ersten Projekttag stand die Planung im Vordergrund. Wir erstellten gemeinsam einen Projektplan in Form eines Kanban-Boards, setzten ein gemeinsames Git-Repository auf und erstellten eine entsprechende Projektdokumentation. Meine persönliche Aufgabe wird es nun sein, bis zur nächsten Durchführung die diversen Technologieevaluationen durchzuführen, die für unser Projekt benötigt werden.</w:t>
+      </w:r>
+    </w:p>
+    <w:p/>
+    <w:p>
+      <w:pPr>
+        <w:pStyle w:val="Heading2"/>
+      </w:pPr>
+      <w:bookmarkStart w:id="9" w:name="_Toc198236942"/>
+      <w:r>
+        <w:t>Tag 2 (09.05.2025)</w:t>
+      </w:r>
+      <w:bookmarkEnd w:id="9"/>
+    </w:p>
+    <w:p/>
+    <w:p>
+      <w:pPr>
+        <w:rPr>
+          <w:u w:val="single"/>
+        </w:rPr>
+      </w:pPr>
+      <w:r>
+        <w:rPr>
+          <w:u w:val="single"/>
+        </w:rPr>
+        <w:t>Karl:</w:t>
+      </w:r>
+    </w:p>
+    <w:p>
+      <w:pPr>
+        <w:spacing w:after="0"/>
+        <w:rPr>
+          <w:i/>
+          <w:iCs/>
+        </w:rPr>
+      </w:pPr>
+      <w:r>
+        <w:rPr>
+          <w:i/>
+          <w:iCs/>
+        </w:rPr>
+        <w:t>Was habe ich seit der letzten Reflexion erreicht?</w:t>
+      </w:r>
+    </w:p>
+    <w:p>
+      <w:pPr>
+        <w:spacing w:after="0"/>
+      </w:pPr>
+      <w:r>
+        <w:t>Seit dem letzen Standup-Meeting konnte ich mich Figma erfolgreich aufsetzen, die mobile Wireframes designen und konstruieren. Ebenso konnte ich dies mit zwei der totalen acht Desktop-Wireframes. Auch konnte ich die erste Mockup-Page designen und «zusammenbasteln».</w:t>
+      </w:r>
+    </w:p>
+    <w:p>
+      <w:pPr>
+        <w:spacing w:after="0"/>
+        <w:rPr>
+          <w:i/>
+          <w:iCs/>
+        </w:rPr>
+      </w:pPr>
+      <w:r>
+        <w:rPr>
+          <w:i/>
+          <w:iCs/>
+        </w:rPr>
+        <w:t>Was werde ich bis zur nächsten Reflexion erreichen?</w:t>
+      </w:r>
+    </w:p>
+    <w:p>
+      <w:pPr>
+        <w:spacing w:after="0"/>
+      </w:pPr>
+      <w:r>
+        <w:t>Bis zur nächsten Reflexion werde ich die Mockup-Wireframes fertig haben und mit dem coden der Webseite angefangen haben.</w:t>
+      </w:r>
+    </w:p>
+    <w:p>
+      <w:pPr>
+        <w:spacing w:after="0"/>
+        <w:rPr>
+          <w:i/>
+          <w:iCs/>
+        </w:rPr>
+      </w:pPr>
+      <w:r>
+        <w:rPr>
+          <w:i/>
+          <w:iCs/>
+        </w:rPr>
+        <w:t>Gab es Hindernisse? Und welche Hindernisse waren das?</w:t>
+      </w:r>
+    </w:p>
+    <w:p>
+      <w:pPr>
+        <w:spacing w:after="0"/>
+      </w:pPr>
+      <w:r>
+        <w:t>Heute gab es keine beudeutsamen Hindernisse, auf die ich stossen musste.</w:t>
+      </w:r>
+    </w:p>
+    <w:p/>
+    <w:p>
+      <w:pPr>
+        <w:rPr>
+          <w:u w:val="single"/>
+        </w:rPr>
+      </w:pPr>
+      <w:r>
+        <w:rPr>
+          <w:u w:val="single"/>
+        </w:rPr>
+        <w:t>Lars:</w:t>
+      </w:r>
+    </w:p>
+    <w:p>
+      <w:r>
+        <w:t>Zwischen der ersten und der zweiten Durchführung konnte ich die entsprechenden Technologieevaluationen für unser Projekt durchführen. Ich hatte dabei schon Vorstellungen, wie wir diese Technologien sinnvoll einsetzen könnten. Nach Rücksprache mit dem Projektleiter mussten wir den Einsatz dieser Technologien jedoch umplanen. Um zu sehen, ob die neue Idee zum Einsatz der Technologien nun entsprechend funktioniert, musste ich ein Testprojekt aufsetzen. Nachdem dies erfolgreich gelungen war und durch den Projektleiter abgesegnet wurde, konnten wir uns weiter in Richtung Umsetzung begeben, wobei ich am Nachmittag dann eher noch meinem Kollegen beim Usability-Workshop geholfen habe. Somit heisst es für mich nun möglichst bis zur nächsten Durchführung am Code zu arbeiten. Denn bis zum Mittag der nächsten Durchführung soll der erste Release (1.0) erscheinen.</w:t>
+      </w:r>
+    </w:p>
+    <w:p/>
+    <w:p>
       <w:r>
         <w:br w:type="page"/>
       </w:r>
     </w:p>
     <w:p>
       <w:pPr>
+        <w:pStyle w:val="Heading2"/>
+      </w:pPr>
+      <w:bookmarkStart w:id="10" w:name="_Toc198236943"/>
+      <w:r>
+        <w:lastRenderedPageBreak/>
+        <w:t>Tag 3 (16.05.2025)</w:t>
+      </w:r>
+      <w:bookmarkEnd w:id="10"/>
+    </w:p>
+    <w:p/>
+    <w:p>
+      <w:pPr>
+        <w:rPr>
+          <w:u w:val="single"/>
+        </w:rPr>
+      </w:pPr>
+      <w:r>
+        <w:rPr>
+          <w:u w:val="single"/>
+        </w:rPr>
+        <w:t>Karl:</w:t>
+      </w:r>
+    </w:p>
+    <w:p/>
+    <w:p>
+      <w:pPr>
+        <w:rPr>
+          <w:u w:val="single"/>
+        </w:rPr>
+      </w:pPr>
+      <w:r>
+        <w:rPr>
+          <w:u w:val="single"/>
+        </w:rPr>
+        <w:t>Lars:</w:t>
+      </w:r>
+    </w:p>
+    <w:p/>
+    <w:p/>
+    <w:p>
+      <w:r>
+        <w:br w:type="page"/>
+      </w:r>
+    </w:p>
+    <w:p>
+      <w:pPr>
         <w:pStyle w:val="Heading1"/>
       </w:pPr>
-      <w:bookmarkStart w:id="8" w:name="_Toc197550126"/>
+      <w:bookmarkStart w:id="11" w:name="_Toc198236944"/>
       <w:r>
         <w:lastRenderedPageBreak/>
         <w:t>Git-Repository</w:t>
       </w:r>
-      <w:bookmarkEnd w:id="8"/>
+      <w:bookmarkEnd w:id="11"/>
     </w:p>
     <w:p/>
     <w:p>
@@ -5067,12 +5525,12 @@
       <w:pPr>
         <w:pStyle w:val="Heading1"/>
       </w:pPr>
-      <w:bookmarkStart w:id="9" w:name="_Toc197550127"/>
+      <w:bookmarkStart w:id="12" w:name="_Toc198236945"/>
       <w:r>
         <w:lastRenderedPageBreak/>
         <w:t>Quellenverzeichnis</w:t>
       </w:r>
-      <w:bookmarkEnd w:id="9"/>
+      <w:bookmarkEnd w:id="12"/>
     </w:p>
     <w:p/>
     <w:p>
@@ -8242,7 +8700,7 @@
   <w:style w:type="paragraph" w:default="1" w:styleId="Normal">
     <w:name w:val="Normal"/>
     <w:qFormat/>
-    <w:rsid w:val="006132A9"/>
+    <w:rsid w:val="008257EA"/>
     <w:rPr>
       <w:sz w:val="20"/>
     </w:rPr>
@@ -10067,10 +10525,12 @@
     <w:rsid w:val="0061347D"/>
     <w:rsid w:val="00626C36"/>
     <w:rsid w:val="006352CB"/>
+    <w:rsid w:val="0069013C"/>
     <w:rsid w:val="00695B2B"/>
-    <w:rsid w:val="006B4B0C"/>
+    <w:rsid w:val="00712C90"/>
     <w:rsid w:val="007604F6"/>
     <w:rsid w:val="0078615D"/>
+    <w:rsid w:val="007E2ACD"/>
     <w:rsid w:val="008006DF"/>
     <w:rsid w:val="00854316"/>
     <w:rsid w:val="00903755"/>
@@ -10079,14 +10539,13 @@
     <w:rsid w:val="00991F78"/>
     <w:rsid w:val="00A42A5B"/>
     <w:rsid w:val="00AA6BB5"/>
-    <w:rsid w:val="00AE651B"/>
     <w:rsid w:val="00B52CE4"/>
     <w:rsid w:val="00B5742F"/>
     <w:rsid w:val="00BA0765"/>
+    <w:rsid w:val="00BD1CF5"/>
     <w:rsid w:val="00D17225"/>
     <w:rsid w:val="00D77DE6"/>
     <w:rsid w:val="00D926EB"/>
-    <w:rsid w:val="00EE0106"/>
     <w:rsid w:val="00EE148F"/>
     <w:rsid w:val="00EF232B"/>
     <w:rsid w:val="00EF7CC1"/>
@@ -11062,12 +11521,6 @@
 </file>
 
 <file path=customXml/item1.xml><?xml version="1.0" encoding="utf-8"?>
-<p:properties xmlns:p="http://schemas.microsoft.com/office/2006/metadata/properties" xmlns:xsi="http://www.w3.org/2001/XMLSchema-instance" xmlns:pc="http://schemas.microsoft.com/office/infopath/2007/PartnerControls">
-  <documentManagement/>
-</p:properties>
-</file>
-
-<file path=customXml/item2.xml><?xml version="1.0" encoding="utf-8"?>
 <b:Sources xmlns:b="http://schemas.openxmlformats.org/officeDocument/2006/bibliography" xmlns="http://schemas.openxmlformats.org/officeDocument/2006/bibliography" SelectedStyle="\APASixthEditionOfficeOnline.xsl" StyleName="APA" Version="6">
   <b:Source xmlns:b="http://schemas.openxmlformats.org/officeDocument/2006/bibliography">
     <b:Tag>MSCopilot</b:Tag>
@@ -11090,7 +11543,7 @@
 </b:Sources>
 </file>
 
-<file path=customXml/item3.xml><?xml version="1.0" encoding="utf-8"?>
+<file path=customXml/item2.xml><?xml version="1.0" encoding="utf-8"?>
 <?mso-contentType ?>
 <FormTemplates xmlns="http://schemas.microsoft.com/sharepoint/v3/contenttype/forms">
   <Display>DocumentLibraryForm</Display>
@@ -11099,7 +11552,7 @@
 </FormTemplates>
 </file>
 
-<file path=customXml/item4.xml><?xml version="1.0" encoding="utf-8"?>
+<file path=customXml/item3.xml><?xml version="1.0" encoding="utf-8"?>
 <ct:contentTypeSchema xmlns:ct="http://schemas.microsoft.com/office/2006/metadata/contentType" xmlns:ma="http://schemas.microsoft.com/office/2006/metadata/properties/metaAttributes" ct:_="" ma:_="" ma:contentTypeName="Dokument" ma:contentTypeID="0x010100BAC40FB4F144984E805225222B9759EB" ma:contentTypeVersion="4" ma:contentTypeDescription="Ein neues Dokument erstellen." ma:contentTypeScope="" ma:versionID="7e6ab01ca1c03035fb4766731095122c">
   <xsd:schema xmlns:xsd="http://www.w3.org/2001/XMLSchema" xmlns:xs="http://www.w3.org/2001/XMLSchema" xmlns:p="http://schemas.microsoft.com/office/2006/metadata/properties" xmlns:ns2="84a6c14d-4246-4605-83fe-190b52bd65fb" targetNamespace="http://schemas.microsoft.com/office/2006/metadata/properties" ma:root="true" ma:fieldsID="b4ae569cc23a96803cf0b8688e5466bc" ns2:_="">
     <xsd:import namespace="84a6c14d-4246-4605-83fe-190b52bd65fb"/>
@@ -11243,16 +11696,13 @@
 </ct:contentTypeSchema>
 </file>
 
-<file path=customXml/itemProps1.xml><?xml version="1.0" encoding="utf-8"?>
-<ds:datastoreItem xmlns:ds="http://schemas.openxmlformats.org/officeDocument/2006/customXml" ds:itemID="{3D0C777E-C3DB-48A3-99CF-D11691C1E5C6}">
-  <ds:schemaRefs>
-    <ds:schemaRef ds:uri="http://schemas.microsoft.com/office/2006/metadata/properties"/>
-    <ds:schemaRef ds:uri="http://schemas.microsoft.com/office/infopath/2007/PartnerControls"/>
-  </ds:schemaRefs>
-</ds:datastoreItem>
+<file path=customXml/item4.xml><?xml version="1.0" encoding="utf-8"?>
+<p:properties xmlns:p="http://schemas.microsoft.com/office/2006/metadata/properties" xmlns:xsi="http://www.w3.org/2001/XMLSchema-instance" xmlns:pc="http://schemas.microsoft.com/office/infopath/2007/PartnerControls">
+  <documentManagement/>
+</p:properties>
 </file>
 
-<file path=customXml/itemProps2.xml><?xml version="1.0" encoding="utf-8"?>
+<file path=customXml/itemProps1.xml><?xml version="1.0" encoding="utf-8"?>
 <ds:datastoreItem xmlns:ds="http://schemas.openxmlformats.org/officeDocument/2006/customXml" ds:itemID="{648CD810-14BD-4F4B-9AB0-83C15673AF1D}">
   <ds:schemaRefs>
     <ds:schemaRef ds:uri="http://schemas.openxmlformats.org/officeDocument/2006/bibliography"/>
@@ -11260,7 +11710,7 @@
 </ds:datastoreItem>
 </file>
 
-<file path=customXml/itemProps3.xml><?xml version="1.0" encoding="utf-8"?>
+<file path=customXml/itemProps2.xml><?xml version="1.0" encoding="utf-8"?>
 <ds:datastoreItem xmlns:ds="http://schemas.openxmlformats.org/officeDocument/2006/customXml" ds:itemID="{226EB05B-3386-45B5-A16B-2C12F3C2AF65}">
   <ds:schemaRefs>
     <ds:schemaRef ds:uri="http://schemas.microsoft.com/sharepoint/v3/contenttype/forms"/>
@@ -11268,7 +11718,7 @@
 </ds:datastoreItem>
 </file>
 
-<file path=customXml/itemProps4.xml><?xml version="1.0" encoding="utf-8"?>
+<file path=customXml/itemProps3.xml><?xml version="1.0" encoding="utf-8"?>
 <ds:datastoreItem xmlns:ds="http://schemas.openxmlformats.org/officeDocument/2006/customXml" ds:itemID="{CC1BDF1D-7C18-486E-8045-18B0DB1C5E18}">
   <ds:schemaRefs>
     <ds:schemaRef ds:uri="http://schemas.microsoft.com/office/2006/metadata/contentType"/>
@@ -11284,4 +11734,13 @@
     <ds:schemaRef ds:uri="http://schemas.microsoft.com/internal/obd"/>
   </ds:schemaRefs>
 </ds:datastoreItem>
+</file>
+
+<file path=customXml/itemProps4.xml><?xml version="1.0" encoding="utf-8"?>
+<ds:datastoreItem xmlns:ds="http://schemas.openxmlformats.org/officeDocument/2006/customXml" ds:itemID="{3D0C777E-C3DB-48A3-99CF-D11691C1E5C6}">
+  <ds:schemaRefs>
+    <ds:schemaRef ds:uri="http://schemas.microsoft.com/office/2006/metadata/properties"/>
+    <ds:schemaRef ds:uri="http://schemas.microsoft.com/office/infopath/2007/PartnerControls"/>
+  </ds:schemaRefs>
+</ds:datastoreItem>
 </file>
</xml_diff>

<commit_message>
Add gutter description and format
</commit_message>
<xml_diff>
--- a/Documentation/Projektdokumentation.docx
+++ b/Documentation/Projektdokumentation.docx
@@ -5117,7 +5117,7 @@
           <w:noProof/>
         </w:rPr>
         <w:drawing>
-          <wp:anchor distT="0" distB="0" distL="114300" distR="114300" simplePos="0" relativeHeight="251666432" behindDoc="0" locked="0" layoutInCell="1" allowOverlap="1" wp14:anchorId="5D788269" wp14:editId="01F83D9F">
+          <wp:anchor distT="0" distB="0" distL="114300" distR="114300" simplePos="0" relativeHeight="251666432" behindDoc="0" locked="0" layoutInCell="1" allowOverlap="1" wp14:anchorId="5D788269" wp14:editId="065D4F3C">
             <wp:simplePos x="0" y="0"/>
             <wp:positionH relativeFrom="column">
               <wp:posOffset>1106805</wp:posOffset>
@@ -5259,6 +5259,87 @@
     </w:p>
     <w:p/>
     <w:p/>
+    <w:p/>
+    <w:p>
+      <w:r>
+        <w:lastRenderedPageBreak/>
+        <w:t>Screenshot der Wireframe-Desktop-Hauptpage mit den eingeteilten Gutters:</w:t>
+      </w:r>
+    </w:p>
+    <w:p>
+      <w:pPr>
+        <w:spacing w:after="20"/>
+      </w:pPr>
+      <w:r>
+        <w:rPr>
+          <w:noProof/>
+        </w:rPr>
+        <w:drawing>
+          <wp:anchor distT="0" distB="0" distL="114300" distR="114300" simplePos="0" relativeHeight="251668480" behindDoc="0" locked="0" layoutInCell="1" allowOverlap="1" wp14:anchorId="5A9DE819" wp14:editId="76DDF094">
+            <wp:simplePos x="0" y="0"/>
+            <wp:positionH relativeFrom="column">
+              <wp:posOffset>-1905</wp:posOffset>
+            </wp:positionH>
+            <wp:positionV relativeFrom="paragraph">
+              <wp:posOffset>0</wp:posOffset>
+            </wp:positionV>
+            <wp:extent cx="6480810" cy="5235575"/>
+            <wp:effectExtent l="0" t="0" r="0" b="3175"/>
+            <wp:wrapSquare wrapText="bothSides"/>
+            <wp:docPr id="394221073" name="Picture 1" descr="A screenshot of a computer&#10;&#10;AI-generated content may be incorrect."/>
+            <wp:cNvGraphicFramePr>
+              <a:graphicFrameLocks xmlns:a="http://schemas.openxmlformats.org/drawingml/2006/main" noChangeAspect="1"/>
+            </wp:cNvGraphicFramePr>
+            <a:graphic xmlns:a="http://schemas.openxmlformats.org/drawingml/2006/main">
+              <a:graphicData uri="http://schemas.openxmlformats.org/drawingml/2006/picture">
+                <pic:pic xmlns:pic="http://schemas.openxmlformats.org/drawingml/2006/picture">
+                  <pic:nvPicPr>
+                    <pic:cNvPr id="394221073" name="Picture 1" descr="A screenshot of a computer&#10;&#10;AI-generated content may be incorrect."/>
+                    <pic:cNvPicPr/>
+                  </pic:nvPicPr>
+                  <pic:blipFill>
+                    <a:blip r:embed="rId23"/>
+                    <a:stretch>
+                      <a:fillRect/>
+                    </a:stretch>
+                  </pic:blipFill>
+                  <pic:spPr>
+                    <a:xfrm>
+                      <a:off x="0" y="0"/>
+                      <a:ext cx="6480810" cy="5235575"/>
+                    </a:xfrm>
+                    <a:prstGeom prst="rect">
+                      <a:avLst/>
+                    </a:prstGeom>
+                  </pic:spPr>
+                </pic:pic>
+              </a:graphicData>
+            </a:graphic>
+          </wp:anchor>
+        </w:drawing>
+      </w:r>
+      <w:r>
+        <w:t>Format:</w:t>
+      </w:r>
+    </w:p>
+    <w:p>
+      <w:pPr>
+        <w:spacing w:after="20"/>
+      </w:pPr>
+      <w:r>
+        <w:t>16 Columns</w:t>
+      </w:r>
+    </w:p>
+    <w:p>
+      <w:pPr>
+        <w:spacing w:after="20"/>
+      </w:pPr>
+      <w:r>
+        <w:t>11 Rows</w:t>
+      </w:r>
+    </w:p>
+    <w:p/>
+    <w:p/>
     <w:p>
       <w:r>
         <w:br w:type="page"/>
@@ -5577,7 +5658,7 @@
         </w:rPr>
         <w:t xml:space="preserve">tate und Lifecycle: </w:t>
       </w:r>
-      <w:hyperlink r:id="rId23" w:history="1">
+      <w:hyperlink r:id="rId24" w:history="1">
         <w:r>
           <w:rPr>
             <w:rStyle w:val="Hyperlink"/>
@@ -5604,7 +5685,7 @@
         </w:rPr>
         <w:t xml:space="preserve">React Rules: </w:t>
       </w:r>
-      <w:hyperlink r:id="rId24" w:history="1">
+      <w:hyperlink r:id="rId25" w:history="1">
         <w:r>
           <w:rPr>
             <w:rStyle w:val="Hyperlink"/>
@@ -5646,7 +5727,7 @@
           <w:lang w:val="en-US"/>
         </w:rPr>
       </w:pPr>
-      <w:hyperlink r:id="rId25" w:history="1">
+      <w:hyperlink r:id="rId26" w:history="1">
         <w:r>
           <w:rPr>
             <w:rStyle w:val="Hyperlink"/>
@@ -5671,8 +5752,8 @@
       </w:pPr>
     </w:p>
     <w:sectPr>
-      <w:headerReference w:type="default" r:id="rId26"/>
-      <w:footerReference w:type="default" r:id="rId27"/>
+      <w:headerReference w:type="default" r:id="rId27"/>
+      <w:footerReference w:type="default" r:id="rId28"/>
       <w:pgSz w:w="11906" w:h="16838" w:code="9"/>
       <w:pgMar w:top="2268" w:right="707" w:bottom="1418" w:left="993" w:header="510" w:footer="675" w:gutter="0"/>
       <w:pgNumType w:start="1"/>
@@ -10527,6 +10608,7 @@
     <w:rsid w:val="006352CB"/>
     <w:rsid w:val="0069013C"/>
     <w:rsid w:val="00695B2B"/>
+    <w:rsid w:val="006A2BA3"/>
     <w:rsid w:val="00712C90"/>
     <w:rsid w:val="007604F6"/>
     <w:rsid w:val="0078615D"/>
@@ -10546,6 +10628,7 @@
     <w:rsid w:val="00D17225"/>
     <w:rsid w:val="00D77DE6"/>
     <w:rsid w:val="00D926EB"/>
+    <w:rsid w:val="00E34FCA"/>
     <w:rsid w:val="00EE148F"/>
     <w:rsid w:val="00EF232B"/>
     <w:rsid w:val="00EF7CC1"/>
@@ -11544,12 +11627,9 @@
 </file>
 
 <file path=customXml/item2.xml><?xml version="1.0" encoding="utf-8"?>
-<?mso-contentType ?>
-<FormTemplates xmlns="http://schemas.microsoft.com/sharepoint/v3/contenttype/forms">
-  <Display>DocumentLibraryForm</Display>
-  <Edit>DocumentLibraryForm</Edit>
-  <New>DocumentLibraryForm</New>
-</FormTemplates>
+<p:properties xmlns:p="http://schemas.microsoft.com/office/2006/metadata/properties" xmlns:xsi="http://www.w3.org/2001/XMLSchema-instance" xmlns:pc="http://schemas.microsoft.com/office/infopath/2007/PartnerControls">
+  <documentManagement/>
+</p:properties>
 </file>
 
 <file path=customXml/item3.xml><?xml version="1.0" encoding="utf-8"?>
@@ -11697,9 +11777,12 @@
 </file>
 
 <file path=customXml/item4.xml><?xml version="1.0" encoding="utf-8"?>
-<p:properties xmlns:p="http://schemas.microsoft.com/office/2006/metadata/properties" xmlns:xsi="http://www.w3.org/2001/XMLSchema-instance" xmlns:pc="http://schemas.microsoft.com/office/infopath/2007/PartnerControls">
-  <documentManagement/>
-</p:properties>
+<?mso-contentType ?>
+<FormTemplates xmlns="http://schemas.microsoft.com/sharepoint/v3/contenttype/forms">
+  <Display>DocumentLibraryForm</Display>
+  <Edit>DocumentLibraryForm</Edit>
+  <New>DocumentLibraryForm</New>
+</FormTemplates>
 </file>
 
 <file path=customXml/itemProps1.xml><?xml version="1.0" encoding="utf-8"?>
@@ -11711,9 +11794,10 @@
 </file>
 
 <file path=customXml/itemProps2.xml><?xml version="1.0" encoding="utf-8"?>
-<ds:datastoreItem xmlns:ds="http://schemas.openxmlformats.org/officeDocument/2006/customXml" ds:itemID="{226EB05B-3386-45B5-A16B-2C12F3C2AF65}">
+<ds:datastoreItem xmlns:ds="http://schemas.openxmlformats.org/officeDocument/2006/customXml" ds:itemID="{3D0C777E-C3DB-48A3-99CF-D11691C1E5C6}">
   <ds:schemaRefs>
-    <ds:schemaRef ds:uri="http://schemas.microsoft.com/sharepoint/v3/contenttype/forms"/>
+    <ds:schemaRef ds:uri="http://schemas.microsoft.com/office/2006/metadata/properties"/>
+    <ds:schemaRef ds:uri="http://schemas.microsoft.com/office/infopath/2007/PartnerControls"/>
   </ds:schemaRefs>
 </ds:datastoreItem>
 </file>
@@ -11737,10 +11821,9 @@
 </file>
 
 <file path=customXml/itemProps4.xml><?xml version="1.0" encoding="utf-8"?>
-<ds:datastoreItem xmlns:ds="http://schemas.openxmlformats.org/officeDocument/2006/customXml" ds:itemID="{3D0C777E-C3DB-48A3-99CF-D11691C1E5C6}">
+<ds:datastoreItem xmlns:ds="http://schemas.openxmlformats.org/officeDocument/2006/customXml" ds:itemID="{226EB05B-3386-45B5-A16B-2C12F3C2AF65}">
   <ds:schemaRefs>
-    <ds:schemaRef ds:uri="http://schemas.microsoft.com/office/2006/metadata/properties"/>
-    <ds:schemaRef ds:uri="http://schemas.microsoft.com/office/infopath/2007/PartnerControls"/>
+    <ds:schemaRef ds:uri="http://schemas.microsoft.com/sharepoint/v3/contenttype/forms"/>
   </ds:schemaRefs>
 </ds:datastoreItem>
 </file>
</xml_diff>

<commit_message>
Add styles to main page and roll-out functionality, also added todays reflection
</commit_message>
<xml_diff>
--- a/Documentation/Projektdokumentation.docx
+++ b/Documentation/Projektdokumentation.docx
@@ -5117,7 +5117,7 @@
           <w:noProof/>
         </w:rPr>
         <w:drawing>
-          <wp:anchor distT="0" distB="0" distL="114300" distR="114300" simplePos="0" relativeHeight="251666432" behindDoc="0" locked="0" layoutInCell="1" allowOverlap="1" wp14:anchorId="5D788269" wp14:editId="065D4F3C">
+          <wp:anchor distT="0" distB="0" distL="114300" distR="114300" simplePos="0" relativeHeight="251666432" behindDoc="0" locked="0" layoutInCell="1" allowOverlap="1" wp14:anchorId="5D788269" wp14:editId="1E85699A">
             <wp:simplePos x="0" y="0"/>
             <wp:positionH relativeFrom="column">
               <wp:posOffset>1106805</wp:posOffset>
@@ -5562,6 +5562,36 @@
           <w:u w:val="single"/>
         </w:rPr>
         <w:t>Karl:</w:t>
+      </w:r>
+    </w:p>
+    <w:p>
+      <w:r>
+        <w:t>Was habe ich seit der letzten Reflexion gemacht:</w:t>
+      </w:r>
+    </w:p>
+    <w:p>
+      <w:r>
+        <w:t>Seit der letzten Reflexion konnte ich erfolgreich das mobile mockup, desktop mockup und desktop wireframe vervollständigen. Ich konnte auch die roll-out Funktion in der MainPage zum Laufen bringen und ein erstes funktionelles Konzept der search Funktion realisieren.</w:t>
+      </w:r>
+    </w:p>
+    <w:p>
+      <w:r>
+        <w:t>Was will ich bis zur nächsten Reflexion erreichen?</w:t>
+      </w:r>
+    </w:p>
+    <w:p>
+      <w:r>
+        <w:t>Bis zur nächsten Reflexion, will ich mindestens den Release 1.0 fertig haben du mit dem Release 1.1 begonnen haben.</w:t>
+      </w:r>
+    </w:p>
+    <w:p>
+      <w:r>
+        <w:t>Hatte ich irgendwelche Schwireigkeiten? / Wenn ja welche?</w:t>
+      </w:r>
+    </w:p>
+    <w:p>
+      <w:r>
+        <w:t>Heute hatte ich gravierende Schwierigkeiten mit dem Git-Repository, da es viele Merge-Konflikte gab und die Behebung dieser, uns viel Zeit klaute.</w:t>
       </w:r>
     </w:p>
     <w:p/>
@@ -10629,12 +10659,14 @@
     <w:rsid w:val="00D77DE6"/>
     <w:rsid w:val="00D926EB"/>
     <w:rsid w:val="00E34FCA"/>
+    <w:rsid w:val="00E73481"/>
     <w:rsid w:val="00EE148F"/>
     <w:rsid w:val="00EF232B"/>
     <w:rsid w:val="00EF7CC1"/>
     <w:rsid w:val="00F504C3"/>
     <w:rsid w:val="00F5359F"/>
     <w:rsid w:val="00FC560D"/>
+    <w:rsid w:val="00FD3315"/>
   </w:rsids>
   <m:mathPr>
     <m:mathFont m:val="Cambria Math"/>
@@ -11604,6 +11636,12 @@
 </file>
 
 <file path=customXml/item1.xml><?xml version="1.0" encoding="utf-8"?>
+<p:properties xmlns:p="http://schemas.microsoft.com/office/2006/metadata/properties" xmlns:xsi="http://www.w3.org/2001/XMLSchema-instance" xmlns:pc="http://schemas.microsoft.com/office/infopath/2007/PartnerControls">
+  <documentManagement/>
+</p:properties>
+</file>
+
+<file path=customXml/item2.xml><?xml version="1.0" encoding="utf-8"?>
 <b:Sources xmlns:b="http://schemas.openxmlformats.org/officeDocument/2006/bibliography" xmlns="http://schemas.openxmlformats.org/officeDocument/2006/bibliography" SelectedStyle="\APASixthEditionOfficeOnline.xsl" StyleName="APA" Version="6">
   <b:Source xmlns:b="http://schemas.openxmlformats.org/officeDocument/2006/bibliography">
     <b:Tag>MSCopilot</b:Tag>
@@ -11626,13 +11664,16 @@
 </b:Sources>
 </file>
 
-<file path=customXml/item2.xml><?xml version="1.0" encoding="utf-8"?>
-<p:properties xmlns:p="http://schemas.microsoft.com/office/2006/metadata/properties" xmlns:xsi="http://www.w3.org/2001/XMLSchema-instance" xmlns:pc="http://schemas.microsoft.com/office/infopath/2007/PartnerControls">
-  <documentManagement/>
-</p:properties>
+<file path=customXml/item3.xml><?xml version="1.0" encoding="utf-8"?>
+<?mso-contentType ?>
+<FormTemplates xmlns="http://schemas.microsoft.com/sharepoint/v3/contenttype/forms">
+  <Display>DocumentLibraryForm</Display>
+  <Edit>DocumentLibraryForm</Edit>
+  <New>DocumentLibraryForm</New>
+</FormTemplates>
 </file>
 
-<file path=customXml/item3.xml><?xml version="1.0" encoding="utf-8"?>
+<file path=customXml/item4.xml><?xml version="1.0" encoding="utf-8"?>
 <ct:contentTypeSchema xmlns:ct="http://schemas.microsoft.com/office/2006/metadata/contentType" xmlns:ma="http://schemas.microsoft.com/office/2006/metadata/properties/metaAttributes" ct:_="" ma:_="" ma:contentTypeName="Dokument" ma:contentTypeID="0x010100BAC40FB4F144984E805225222B9759EB" ma:contentTypeVersion="4" ma:contentTypeDescription="Ein neues Dokument erstellen." ma:contentTypeScope="" ma:versionID="7e6ab01ca1c03035fb4766731095122c">
   <xsd:schema xmlns:xsd="http://www.w3.org/2001/XMLSchema" xmlns:xs="http://www.w3.org/2001/XMLSchema" xmlns:p="http://schemas.microsoft.com/office/2006/metadata/properties" xmlns:ns2="84a6c14d-4246-4605-83fe-190b52bd65fb" targetNamespace="http://schemas.microsoft.com/office/2006/metadata/properties" ma:root="true" ma:fieldsID="b4ae569cc23a96803cf0b8688e5466bc" ns2:_="">
     <xsd:import namespace="84a6c14d-4246-4605-83fe-190b52bd65fb"/>
@@ -11776,24 +11817,7 @@
 </ct:contentTypeSchema>
 </file>
 
-<file path=customXml/item4.xml><?xml version="1.0" encoding="utf-8"?>
-<?mso-contentType ?>
-<FormTemplates xmlns="http://schemas.microsoft.com/sharepoint/v3/contenttype/forms">
-  <Display>DocumentLibraryForm</Display>
-  <Edit>DocumentLibraryForm</Edit>
-  <New>DocumentLibraryForm</New>
-</FormTemplates>
-</file>
-
 <file path=customXml/itemProps1.xml><?xml version="1.0" encoding="utf-8"?>
-<ds:datastoreItem xmlns:ds="http://schemas.openxmlformats.org/officeDocument/2006/customXml" ds:itemID="{648CD810-14BD-4F4B-9AB0-83C15673AF1D}">
-  <ds:schemaRefs>
-    <ds:schemaRef ds:uri="http://schemas.openxmlformats.org/officeDocument/2006/bibliography"/>
-  </ds:schemaRefs>
-</ds:datastoreItem>
-</file>
-
-<file path=customXml/itemProps2.xml><?xml version="1.0" encoding="utf-8"?>
 <ds:datastoreItem xmlns:ds="http://schemas.openxmlformats.org/officeDocument/2006/customXml" ds:itemID="{3D0C777E-C3DB-48A3-99CF-D11691C1E5C6}">
   <ds:schemaRefs>
     <ds:schemaRef ds:uri="http://schemas.microsoft.com/office/2006/metadata/properties"/>
@@ -11802,7 +11826,23 @@
 </ds:datastoreItem>
 </file>
 
+<file path=customXml/itemProps2.xml><?xml version="1.0" encoding="utf-8"?>
+<ds:datastoreItem xmlns:ds="http://schemas.openxmlformats.org/officeDocument/2006/customXml" ds:itemID="{648CD810-14BD-4F4B-9AB0-83C15673AF1D}">
+  <ds:schemaRefs>
+    <ds:schemaRef ds:uri="http://schemas.openxmlformats.org/officeDocument/2006/bibliography"/>
+  </ds:schemaRefs>
+</ds:datastoreItem>
+</file>
+
 <file path=customXml/itemProps3.xml><?xml version="1.0" encoding="utf-8"?>
+<ds:datastoreItem xmlns:ds="http://schemas.openxmlformats.org/officeDocument/2006/customXml" ds:itemID="{226EB05B-3386-45B5-A16B-2C12F3C2AF65}">
+  <ds:schemaRefs>
+    <ds:schemaRef ds:uri="http://schemas.microsoft.com/sharepoint/v3/contenttype/forms"/>
+  </ds:schemaRefs>
+</ds:datastoreItem>
+</file>
+
+<file path=customXml/itemProps4.xml><?xml version="1.0" encoding="utf-8"?>
 <ds:datastoreItem xmlns:ds="http://schemas.openxmlformats.org/officeDocument/2006/customXml" ds:itemID="{CC1BDF1D-7C18-486E-8045-18B0DB1C5E18}">
   <ds:schemaRefs>
     <ds:schemaRef ds:uri="http://schemas.microsoft.com/office/2006/metadata/contentType"/>
@@ -11818,12 +11858,4 @@
     <ds:schemaRef ds:uri="http://schemas.microsoft.com/internal/obd"/>
   </ds:schemaRefs>
 </ds:datastoreItem>
-</file>
-
-<file path=customXml/itemProps4.xml><?xml version="1.0" encoding="utf-8"?>
-<ds:datastoreItem xmlns:ds="http://schemas.openxmlformats.org/officeDocument/2006/customXml" ds:itemID="{226EB05B-3386-45B5-A16B-2C12F3C2AF65}">
-  <ds:schemaRefs>
-    <ds:schemaRef ds:uri="http://schemas.microsoft.com/sharepoint/v3/contenttype/forms"/>
-  </ds:schemaRefs>
-</ds:datastoreItem>
 </file>
</xml_diff>

<commit_message>
Add the reflection for the third project day
</commit_message>
<xml_diff>
--- a/Documentation/Projektdokumentation.docx
+++ b/Documentation/Projektdokumentation.docx
@@ -117,7 +117,7 @@
     </w:p>
     <w:p>
       <w:pPr>
-        <w:pStyle w:val="TOC1"/>
+        <w:pStyle w:val="Verzeichnis1"/>
         <w:rPr>
           <w:rFonts w:eastAsiaTheme="minorEastAsia"/>
           <w:b w:val="0"/>
@@ -216,7 +216,7 @@
     </w:p>
     <w:p>
       <w:pPr>
-        <w:pStyle w:val="TOC1"/>
+        <w:pStyle w:val="Verzeichnis1"/>
         <w:rPr>
           <w:rFonts w:eastAsiaTheme="minorEastAsia"/>
           <w:b w:val="0"/>
@@ -304,7 +304,7 @@
     </w:p>
     <w:p>
       <w:pPr>
-        <w:pStyle w:val="TOC1"/>
+        <w:pStyle w:val="Verzeichnis1"/>
         <w:rPr>
           <w:rFonts w:eastAsiaTheme="minorEastAsia"/>
           <w:b w:val="0"/>
@@ -392,7 +392,7 @@
     </w:p>
     <w:p>
       <w:pPr>
-        <w:pStyle w:val="TOC1"/>
+        <w:pStyle w:val="Verzeichnis1"/>
         <w:rPr>
           <w:rFonts w:eastAsiaTheme="minorEastAsia"/>
           <w:b w:val="0"/>
@@ -473,7 +473,7 @@
     </w:p>
     <w:p>
       <w:pPr>
-        <w:pStyle w:val="TOC1"/>
+        <w:pStyle w:val="Verzeichnis1"/>
         <w:rPr>
           <w:rFonts w:eastAsiaTheme="minorEastAsia"/>
           <w:b w:val="0"/>
@@ -554,7 +554,7 @@
     </w:p>
     <w:p>
       <w:pPr>
-        <w:pStyle w:val="TOC1"/>
+        <w:pStyle w:val="Verzeichnis1"/>
         <w:rPr>
           <w:rFonts w:eastAsiaTheme="minorEastAsia"/>
           <w:b w:val="0"/>
@@ -635,7 +635,7 @@
     </w:p>
     <w:p>
       <w:pPr>
-        <w:pStyle w:val="TOC2"/>
+        <w:pStyle w:val="Verzeichnis2"/>
         <w:rPr>
           <w:rFonts w:eastAsiaTheme="minorEastAsia"/>
           <w:noProof/>
@@ -725,7 +725,7 @@
     </w:p>
     <w:p>
       <w:pPr>
-        <w:pStyle w:val="TOC2"/>
+        <w:pStyle w:val="Verzeichnis2"/>
         <w:rPr>
           <w:rFonts w:eastAsiaTheme="minorEastAsia"/>
           <w:noProof/>
@@ -815,7 +815,7 @@
     </w:p>
     <w:p>
       <w:pPr>
-        <w:pStyle w:val="TOC2"/>
+        <w:pStyle w:val="Verzeichnis2"/>
         <w:rPr>
           <w:rFonts w:eastAsiaTheme="minorEastAsia"/>
           <w:noProof/>
@@ -905,7 +905,7 @@
     </w:p>
     <w:p>
       <w:pPr>
-        <w:pStyle w:val="TOC1"/>
+        <w:pStyle w:val="Verzeichnis1"/>
         <w:rPr>
           <w:rFonts w:eastAsiaTheme="minorEastAsia"/>
           <w:b w:val="0"/>
@@ -986,7 +986,7 @@
     </w:p>
     <w:p>
       <w:pPr>
-        <w:pStyle w:val="TOC1"/>
+        <w:pStyle w:val="Verzeichnis1"/>
         <w:rPr>
           <w:rFonts w:eastAsiaTheme="minorEastAsia"/>
           <w:b w:val="0"/>
@@ -1090,7 +1090,7 @@
     </w:p>
     <w:p>
       <w:pPr>
-        <w:pStyle w:val="Heading1"/>
+        <w:pStyle w:val="berschrift1"/>
       </w:pPr>
       <w:bookmarkStart w:id="2" w:name="_Toc198236935"/>
       <w:r>
@@ -1101,7 +1101,15 @@
     </w:p>
     <w:p>
       <w:r>
-        <w:t>Die Idee des Projekts ist es, dass wir eine Trails Management App implementieren, die für die fiktive Firma ‘RappiTours’ entwickelt wird. Das Wichtigste dabei ist, dass wir dafür möglichst verbreitete und effiziente Technologien (die wir auch aufgrund einer entsprechenden Evaluation auswählen) verwenden, damit die Applikation später von einer (zum aktuellen Zeitpunkt noch unbekannten) Agentur weiterentwickelt werden kann.</w:t>
+        <w:t>Die Idee des Projekts ist es, dass wir eine Trails Management App implementieren, die für die fiktive Firma ‘</w:t>
+      </w:r>
+      <w:proofErr w:type="spellStart"/>
+      <w:r>
+        <w:t>RappiTours</w:t>
+      </w:r>
+      <w:proofErr w:type="spellEnd"/>
+      <w:r>
+        <w:t>’ entwickelt wird. Das Wichtigste dabei ist, dass wir dafür möglichst verbreitete und effiziente Technologien (die wir auch aufgrund einer entsprechenden Evaluation auswählen) verwenden, damit die Applikation später von einer (zum aktuellen Zeitpunkt noch unbekannten) Agentur weiterentwickelt werden kann.</w:t>
       </w:r>
     </w:p>
     <w:p>
@@ -1128,7 +1136,7 @@
     </w:p>
     <w:p>
       <w:pPr>
-        <w:pStyle w:val="Heading1"/>
+        <w:pStyle w:val="berschrift1"/>
       </w:pPr>
       <w:bookmarkStart w:id="3" w:name="_Toc198236936"/>
       <w:r>
@@ -1153,13 +1161,37 @@
     </w:p>
     <w:p>
       <w:r>
-        <w:t>Im folgenden Abschnitt beschreiben wir, wie und weshalb wir uns für den entsprechenden JavaScript-Package Manager und die entsprechende Front- und Backendtechnologie entschieden haben. Wir haben uns sowohl für eine Front- als auch eine Backendtechnologie entschieden, da wir unsere Applikation gerne hybrid randern würden. Dabei sollen die statischen Elemente im Backend und die veränderbaren Elemente (wie z.B. Formulare und Trails) im Frontend gerandert werden.</w:t>
+        <w:t xml:space="preserve">Im folgenden Abschnitt beschreiben wir, wie und weshalb wir uns für den entsprechenden JavaScript-Package Manager und die entsprechende Front- und Backendtechnologie entschieden haben. Wir haben uns sowohl für eine Front- als auch eine Backendtechnologie entschieden, da wir unsere Applikation gerne hybrid </w:t>
+      </w:r>
+      <w:proofErr w:type="spellStart"/>
+      <w:r>
+        <w:t>randern</w:t>
+      </w:r>
+      <w:proofErr w:type="spellEnd"/>
+      <w:r>
+        <w:t xml:space="preserve"> würden. Dabei sollen die statischen Elemente im Backend und die veränderbaren Elemente (wie z.B. Formulare und Trails) im Frontend </w:t>
+      </w:r>
+      <w:proofErr w:type="spellStart"/>
+      <w:r>
+        <w:t>gerandert</w:t>
+      </w:r>
+      <w:proofErr w:type="spellEnd"/>
+      <w:r>
+        <w:t xml:space="preserve"> werden.</w:t>
       </w:r>
     </w:p>
     <w:p/>
     <w:p>
       <w:r>
-        <w:t>Als erstes haben wir uns jedoch damit beschäftigt, welchen JavaScript-Package Manager wir verwenden wollen, wobei wir uns zwischen NPM, Yarn und Bun entscheiden mussten.</w:t>
+        <w:t xml:space="preserve">Als erstes haben wir uns jedoch damit beschäftigt, welchen JavaScript-Package Manager wir verwenden wollen, wobei wir uns zwischen NPM, </w:t>
+      </w:r>
+      <w:proofErr w:type="spellStart"/>
+      <w:r>
+        <w:t>Yarn</w:t>
+      </w:r>
+      <w:proofErr w:type="spellEnd"/>
+      <w:r>
+        <w:t xml:space="preserve"> und Bun entscheiden mussten.</w:t>
       </w:r>
     </w:p>
     <w:p>
@@ -1213,7 +1245,7 @@
     <w:p/>
     <w:p>
       <w:pPr>
-        <w:pStyle w:val="ListParagraph"/>
+        <w:pStyle w:val="Listenabsatz"/>
         <w:numPr>
           <w:ilvl w:val="0"/>
           <w:numId w:val="8"/>
@@ -1233,7 +1265,7 @@
     </w:p>
     <w:p>
       <w:pPr>
-        <w:pStyle w:val="ListParagraph"/>
+        <w:pStyle w:val="Listenabsatz"/>
         <w:ind w:left="720"/>
       </w:pPr>
       <w:r>
@@ -1252,7 +1284,7 @@
     </w:p>
     <w:p>
       <w:pPr>
-        <w:pStyle w:val="ListParagraph"/>
+        <w:pStyle w:val="Listenabsatz"/>
         <w:numPr>
           <w:ilvl w:val="0"/>
           <w:numId w:val="9"/>
@@ -1271,12 +1303,13 @@
     </w:p>
     <w:p>
       <w:pPr>
-        <w:pStyle w:val="ListParagraph"/>
+        <w:pStyle w:val="Listenabsatz"/>
         <w:numPr>
           <w:ilvl w:val="0"/>
           <w:numId w:val="9"/>
         </w:numPr>
       </w:pPr>
+      <w:proofErr w:type="spellStart"/>
       <w:r>
         <w:rPr>
           <w:b/>
@@ -1284,13 +1317,30 @@
         </w:rPr>
         <w:t>Yarn</w:t>
       </w:r>
-      <w:r>
-        <w:t xml:space="preserve"> hat etwas besser abgeschnitten, weil es sich leicht über eine einzelne Befehlszeile installieren lässt und ein effizienteres Dependency-Handling mit yarn.lock bietet.</w:t>
-      </w:r>
-    </w:p>
-    <w:p>
-      <w:pPr>
-        <w:pStyle w:val="ListParagraph"/>
+      <w:proofErr w:type="spellEnd"/>
+      <w:r>
+        <w:t xml:space="preserve"> hat etwas besser abgeschnitten, weil es sich leicht über eine einzelne Befehlszeile installieren lässt und ein effizienteres </w:t>
+      </w:r>
+      <w:proofErr w:type="spellStart"/>
+      <w:r>
+        <w:t>Dependency</w:t>
+      </w:r>
+      <w:proofErr w:type="spellEnd"/>
+      <w:r>
+        <w:t xml:space="preserve">-Handling mit </w:t>
+      </w:r>
+      <w:proofErr w:type="spellStart"/>
+      <w:r>
+        <w:t>yarn.lock</w:t>
+      </w:r>
+      <w:proofErr w:type="spellEnd"/>
+      <w:r>
+        <w:t xml:space="preserve"> bietet.</w:t>
+      </w:r>
+    </w:p>
+    <w:p>
+      <w:pPr>
+        <w:pStyle w:val="Listenabsatz"/>
         <w:numPr>
           <w:ilvl w:val="0"/>
           <w:numId w:val="9"/>
@@ -1312,7 +1362,7 @@
     <w:p/>
     <w:p>
       <w:pPr>
-        <w:pStyle w:val="ListParagraph"/>
+        <w:pStyle w:val="Listenabsatz"/>
         <w:numPr>
           <w:ilvl w:val="0"/>
           <w:numId w:val="10"/>
@@ -1333,7 +1383,7 @@
     </w:p>
     <w:p>
       <w:pPr>
-        <w:pStyle w:val="ListParagraph"/>
+        <w:pStyle w:val="Listenabsatz"/>
         <w:ind w:left="720"/>
       </w:pPr>
       <w:r>
@@ -1358,7 +1408,7 @@
     </w:p>
     <w:p>
       <w:pPr>
-        <w:pStyle w:val="ListParagraph"/>
+        <w:pStyle w:val="Listenabsatz"/>
         <w:numPr>
           <w:ilvl w:val="0"/>
           <w:numId w:val="11"/>
@@ -1372,17 +1422,26 @@
         <w:t>NPM</w:t>
       </w:r>
       <w:r>
-        <w:t xml:space="preserve"> hat in diesem Punkt nicht so gut abgeschnitten, weil es langsamer arbeitet, insbesondere bei der Erstinstallation großer Mengen an Dependencies.</w:t>
-      </w:r>
-    </w:p>
-    <w:p>
-      <w:pPr>
-        <w:pStyle w:val="ListParagraph"/>
+        <w:t xml:space="preserve"> hat in diesem Punkt nicht so gut abgeschnitten, weil es langsamer arbeitet, insbesondere bei der Erstinstallation großer Mengen an </w:t>
+      </w:r>
+      <w:proofErr w:type="spellStart"/>
+      <w:r>
+        <w:t>Dependencies</w:t>
+      </w:r>
+      <w:proofErr w:type="spellEnd"/>
+      <w:r>
+        <w:t>.</w:t>
+      </w:r>
+    </w:p>
+    <w:p>
+      <w:pPr>
+        <w:pStyle w:val="Listenabsatz"/>
         <w:numPr>
           <w:ilvl w:val="0"/>
           <w:numId w:val="11"/>
         </w:numPr>
       </w:pPr>
+      <w:proofErr w:type="spellStart"/>
       <w:r>
         <w:rPr>
           <w:b/>
@@ -1390,13 +1449,14 @@
         </w:rPr>
         <w:t>Yarn</w:t>
       </w:r>
+      <w:proofErr w:type="spellEnd"/>
       <w:r>
         <w:t xml:space="preserve"> hat etwas besser abgeschnitten, weil es durch Parallelisierung und Caching die Installationszeit reduziert.</w:t>
       </w:r>
     </w:p>
     <w:p>
       <w:pPr>
-        <w:pStyle w:val="ListParagraph"/>
+        <w:pStyle w:val="Listenabsatz"/>
         <w:numPr>
           <w:ilvl w:val="0"/>
           <w:numId w:val="11"/>
@@ -1416,7 +1476,7 @@
     <w:p/>
     <w:p>
       <w:pPr>
-        <w:pStyle w:val="ListParagraph"/>
+        <w:pStyle w:val="Listenabsatz"/>
         <w:numPr>
           <w:ilvl w:val="0"/>
           <w:numId w:val="10"/>
@@ -1436,7 +1496,7 @@
     </w:p>
     <w:p>
       <w:pPr>
-        <w:pStyle w:val="ListParagraph"/>
+        <w:pStyle w:val="Listenabsatz"/>
         <w:ind w:left="720"/>
       </w:pPr>
       <w:r>
@@ -1461,7 +1521,7 @@
     </w:p>
     <w:p>
       <w:pPr>
-        <w:pStyle w:val="ListParagraph"/>
+        <w:pStyle w:val="Listenabsatz"/>
         <w:numPr>
           <w:ilvl w:val="0"/>
           <w:numId w:val="11"/>
@@ -1475,17 +1535,26 @@
         <w:t>NPM</w:t>
       </w:r>
       <w:r>
-        <w:t xml:space="preserve"> hat in diesem Punkt nicht so gut abgeschnitten, weil es durch die node_modules-Struktur oft sehr viel Speicher belegt.</w:t>
-      </w:r>
-    </w:p>
-    <w:p>
-      <w:pPr>
-        <w:pStyle w:val="ListParagraph"/>
+        <w:t xml:space="preserve"> hat in diesem Punkt nicht so gut abgeschnitten, weil es durch die </w:t>
+      </w:r>
+      <w:proofErr w:type="spellStart"/>
+      <w:r>
+        <w:t>node_modules</w:t>
+      </w:r>
+      <w:proofErr w:type="spellEnd"/>
+      <w:r>
+        <w:t>-Struktur oft sehr viel Speicher belegt.</w:t>
+      </w:r>
+    </w:p>
+    <w:p>
+      <w:pPr>
+        <w:pStyle w:val="Listenabsatz"/>
         <w:numPr>
           <w:ilvl w:val="0"/>
           <w:numId w:val="11"/>
         </w:numPr>
       </w:pPr>
+      <w:proofErr w:type="spellStart"/>
       <w:r>
         <w:rPr>
           <w:b/>
@@ -1493,13 +1562,22 @@
         </w:rPr>
         <w:t>Yarn</w:t>
       </w:r>
-      <w:r>
-        <w:t xml:space="preserve"> hat etwas besser abgeschnitten, weil es weniger Speicher verbraucht, indem es effizientere Dependency-Management-Techniken nutzt.</w:t>
-      </w:r>
-    </w:p>
-    <w:p>
-      <w:pPr>
-        <w:pStyle w:val="ListParagraph"/>
+      <w:proofErr w:type="spellEnd"/>
+      <w:r>
+        <w:t xml:space="preserve"> hat etwas besser abgeschnitten, weil es weniger Speicher verbraucht, indem es effizientere </w:t>
+      </w:r>
+      <w:proofErr w:type="spellStart"/>
+      <w:r>
+        <w:t>Dependency</w:t>
+      </w:r>
+      <w:proofErr w:type="spellEnd"/>
+      <w:r>
+        <w:t>-Management-Techniken nutzt.</w:t>
+      </w:r>
+    </w:p>
+    <w:p>
+      <w:pPr>
+        <w:pStyle w:val="Listenabsatz"/>
         <w:numPr>
           <w:ilvl w:val="0"/>
           <w:numId w:val="11"/>
@@ -1519,7 +1597,7 @@
     <w:p/>
     <w:p>
       <w:pPr>
-        <w:pStyle w:val="ListParagraph"/>
+        <w:pStyle w:val="Listenabsatz"/>
         <w:numPr>
           <w:ilvl w:val="0"/>
           <w:numId w:val="10"/>
@@ -1553,7 +1631,7 @@
     </w:p>
     <w:p>
       <w:pPr>
-        <w:pStyle w:val="ListParagraph"/>
+        <w:pStyle w:val="Listenabsatz"/>
         <w:ind w:left="720"/>
       </w:pPr>
       <w:r>
@@ -1592,7 +1670,7 @@
     </w:p>
     <w:p>
       <w:pPr>
-        <w:pStyle w:val="ListParagraph"/>
+        <w:pStyle w:val="Listenabsatz"/>
         <w:numPr>
           <w:ilvl w:val="0"/>
           <w:numId w:val="11"/>
@@ -1611,12 +1689,13 @@
     </w:p>
     <w:p>
       <w:pPr>
-        <w:pStyle w:val="ListParagraph"/>
+        <w:pStyle w:val="Listenabsatz"/>
         <w:numPr>
           <w:ilvl w:val="0"/>
           <w:numId w:val="11"/>
         </w:numPr>
       </w:pPr>
+      <w:proofErr w:type="spellStart"/>
       <w:r>
         <w:rPr>
           <w:b/>
@@ -1624,13 +1703,14 @@
         </w:rPr>
         <w:t>Yarn</w:t>
       </w:r>
+      <w:proofErr w:type="spellEnd"/>
       <w:r>
         <w:t xml:space="preserve"> hat etwas schlechter abgeschnitten, weil es nicht ganz so weit verbreitet ist wie NPM, aber dennoch eine solide Unterstützung hat.</w:t>
       </w:r>
     </w:p>
     <w:p>
       <w:pPr>
-        <w:pStyle w:val="ListParagraph"/>
+        <w:pStyle w:val="Listenabsatz"/>
         <w:numPr>
           <w:ilvl w:val="0"/>
           <w:numId w:val="11"/>
@@ -1650,7 +1730,7 @@
     <w:p/>
     <w:p>
       <w:pPr>
-        <w:pStyle w:val="ListParagraph"/>
+        <w:pStyle w:val="Listenabsatz"/>
         <w:numPr>
           <w:ilvl w:val="0"/>
           <w:numId w:val="10"/>
@@ -1684,7 +1764,7 @@
     </w:p>
     <w:p>
       <w:pPr>
-        <w:pStyle w:val="ListParagraph"/>
+        <w:pStyle w:val="Listenabsatz"/>
         <w:ind w:left="720"/>
       </w:pPr>
       <w:r>
@@ -1723,7 +1803,7 @@
     </w:p>
     <w:p>
       <w:pPr>
-        <w:pStyle w:val="ListParagraph"/>
+        <w:pStyle w:val="Listenabsatz"/>
         <w:numPr>
           <w:ilvl w:val="0"/>
           <w:numId w:val="11"/>
@@ -1742,12 +1822,13 @@
     </w:p>
     <w:p>
       <w:pPr>
-        <w:pStyle w:val="ListParagraph"/>
+        <w:pStyle w:val="Listenabsatz"/>
         <w:numPr>
           <w:ilvl w:val="0"/>
           <w:numId w:val="11"/>
         </w:numPr>
       </w:pPr>
+      <w:proofErr w:type="spellStart"/>
       <w:r>
         <w:rPr>
           <w:b/>
@@ -1755,13 +1836,22 @@
         </w:rPr>
         <w:t>Yarn</w:t>
       </w:r>
-      <w:r>
-        <w:t xml:space="preserve"> hat etwas besser abgeschnitten, weil es eine verständlichere Dokumentation und einen klaren Workflow für Dependency-Management bietet.</w:t>
-      </w:r>
-    </w:p>
-    <w:p>
-      <w:pPr>
-        <w:pStyle w:val="ListParagraph"/>
+      <w:proofErr w:type="spellEnd"/>
+      <w:r>
+        <w:t xml:space="preserve"> hat etwas besser abgeschnitten, weil es eine verständlichere Dokumentation und einen klaren Workflow für </w:t>
+      </w:r>
+      <w:proofErr w:type="spellStart"/>
+      <w:r>
+        <w:t>Dependency</w:t>
+      </w:r>
+      <w:proofErr w:type="spellEnd"/>
+      <w:r>
+        <w:t>-Management bietet.</w:t>
+      </w:r>
+    </w:p>
+    <w:p>
+      <w:pPr>
+        <w:pStyle w:val="Listenabsatz"/>
         <w:numPr>
           <w:ilvl w:val="0"/>
           <w:numId w:val="11"/>
@@ -1781,7 +1871,7 @@
     <w:p/>
     <w:p>
       <w:pPr>
-        <w:pStyle w:val="ListParagraph"/>
+        <w:pStyle w:val="Listenabsatz"/>
         <w:numPr>
           <w:ilvl w:val="0"/>
           <w:numId w:val="10"/>
@@ -1797,12 +1887,28 @@
           <w:bCs/>
         </w:rPr>
         <w:lastRenderedPageBreak/>
-        <w:t>Zusätzliche Funktionen (z.B. Skripte, Dependency Handling)</w:t>
-      </w:r>
-    </w:p>
-    <w:p>
-      <w:pPr>
-        <w:pStyle w:val="ListParagraph"/>
+        <w:t xml:space="preserve">Zusätzliche Funktionen (z.B. Skripte, </w:t>
+      </w:r>
+      <w:proofErr w:type="spellStart"/>
+      <w:r>
+        <w:rPr>
+          <w:b/>
+          <w:bCs/>
+        </w:rPr>
+        <w:t>Dependency</w:t>
+      </w:r>
+      <w:proofErr w:type="spellEnd"/>
+      <w:r>
+        <w:rPr>
+          <w:b/>
+          <w:bCs/>
+        </w:rPr>
+        <w:t xml:space="preserve"> Handling)</w:t>
+      </w:r>
+    </w:p>
+    <w:p>
+      <w:pPr>
+        <w:pStyle w:val="Listenabsatz"/>
         <w:ind w:left="720"/>
       </w:pPr>
       <w:r>
@@ -1822,12 +1928,20 @@
         <w:t>’</w:t>
       </w:r>
       <w:r>
-        <w:t xml:space="preserve"> ist gemeint, welche Features der Package Manager bietet, wie z. B. Skriptverwaltung, Dependency-Optimierung und Sicherheitsprüfungen. Die Gewichtung beträgt 10%, weil leistungsstarke Zusatzfunktionen Flexibilität bieten und Entwicklungsprozesse vereinfachen.</w:t>
-      </w:r>
-    </w:p>
-    <w:p>
-      <w:pPr>
-        <w:pStyle w:val="ListParagraph"/>
+        <w:t xml:space="preserve"> ist gemeint, welche Features der Package Manager bietet, wie z. B. Skriptverwaltung, </w:t>
+      </w:r>
+      <w:proofErr w:type="spellStart"/>
+      <w:r>
+        <w:t>Dependency</w:t>
+      </w:r>
+      <w:proofErr w:type="spellEnd"/>
+      <w:r>
+        <w:t>-Optimierung und Sicherheitsprüfungen. Die Gewichtung beträgt 10%, weil leistungsstarke Zusatzfunktionen Flexibilität bieten und Entwicklungsprozesse vereinfachen.</w:t>
+      </w:r>
+    </w:p>
+    <w:p>
+      <w:pPr>
+        <w:pStyle w:val="Listenabsatz"/>
         <w:numPr>
           <w:ilvl w:val="0"/>
           <w:numId w:val="11"/>
@@ -1841,17 +1955,26 @@
         <w:t>NPM</w:t>
       </w:r>
       <w:r>
-        <w:t xml:space="preserve"> hat in diesem Punkt nicht so gut abgeschnitten, weil es zwar viele grundlegende Funktionen bietet, aber weniger moderne Features zur Optimierung von Dependencies hat.</w:t>
-      </w:r>
-    </w:p>
-    <w:p>
-      <w:pPr>
-        <w:pStyle w:val="ListParagraph"/>
+        <w:t xml:space="preserve"> hat in diesem Punkt nicht so gut abgeschnitten, weil es zwar viele grundlegende Funktionen bietet, aber weniger moderne Features zur Optimierung von </w:t>
+      </w:r>
+      <w:proofErr w:type="spellStart"/>
+      <w:r>
+        <w:t>Dependencies</w:t>
+      </w:r>
+      <w:proofErr w:type="spellEnd"/>
+      <w:r>
+        <w:t xml:space="preserve"> hat.</w:t>
+      </w:r>
+    </w:p>
+    <w:p>
+      <w:pPr>
+        <w:pStyle w:val="Listenabsatz"/>
         <w:numPr>
           <w:ilvl w:val="0"/>
           <w:numId w:val="11"/>
         </w:numPr>
       </w:pPr>
+      <w:proofErr w:type="spellStart"/>
       <w:r>
         <w:rPr>
           <w:b/>
@@ -1859,13 +1982,30 @@
         </w:rPr>
         <w:t>Yarn</w:t>
       </w:r>
-      <w:r>
-        <w:t xml:space="preserve"> hat etwas besser abgeschnitten, weil es Plug’n’Play-Technologie unterstützt, die eine schnellere und konsistente Dependency-Verwaltung ermöglicht.</w:t>
-      </w:r>
-    </w:p>
-    <w:p>
-      <w:pPr>
-        <w:pStyle w:val="ListParagraph"/>
+      <w:proofErr w:type="spellEnd"/>
+      <w:r>
+        <w:t xml:space="preserve"> hat etwas besser abgeschnitten, weil es </w:t>
+      </w:r>
+      <w:proofErr w:type="spellStart"/>
+      <w:r>
+        <w:t>Plug’n’Play</w:t>
+      </w:r>
+      <w:proofErr w:type="spellEnd"/>
+      <w:r>
+        <w:t xml:space="preserve">-Technologie unterstützt, die eine schnellere und konsistente </w:t>
+      </w:r>
+      <w:proofErr w:type="spellStart"/>
+      <w:r>
+        <w:t>Dependency</w:t>
+      </w:r>
+      <w:proofErr w:type="spellEnd"/>
+      <w:r>
+        <w:t>-Verwaltung ermöglicht.</w:t>
+      </w:r>
+    </w:p>
+    <w:p>
+      <w:pPr>
+        <w:pStyle w:val="Listenabsatz"/>
         <w:numPr>
           <w:ilvl w:val="0"/>
           <w:numId w:val="11"/>
@@ -1879,13 +2019,29 @@
         <w:t>Bun</w:t>
       </w:r>
       <w:r>
-        <w:t xml:space="preserve"> hat am besten abgeschnitten, weil es von Grund auf mit besseren Skript- und Build-Tools sowie schnellem Dependency-Handling entwickelt wurde.</w:t>
+        <w:t xml:space="preserve"> hat am besten abgeschnitten, weil es von Grund auf mit besseren Skript- und </w:t>
+      </w:r>
+      <w:proofErr w:type="spellStart"/>
+      <w:r>
+        <w:t>Build</w:t>
+      </w:r>
+      <w:proofErr w:type="spellEnd"/>
+      <w:r>
+        <w:t xml:space="preserve">-Tools sowie schnellem </w:t>
+      </w:r>
+      <w:proofErr w:type="spellStart"/>
+      <w:r>
+        <w:t>Dependency</w:t>
+      </w:r>
+      <w:proofErr w:type="spellEnd"/>
+      <w:r>
+        <w:t>-Handling entwickelt wurde.</w:t>
       </w:r>
     </w:p>
     <w:p/>
     <w:p>
       <w:pPr>
-        <w:pStyle w:val="ListParagraph"/>
+        <w:pStyle w:val="Listenabsatz"/>
         <w:numPr>
           <w:ilvl w:val="0"/>
           <w:numId w:val="10"/>
@@ -1905,7 +2061,7 @@
     </w:p>
     <w:p>
       <w:pPr>
-        <w:pStyle w:val="ListParagraph"/>
+        <w:pStyle w:val="Listenabsatz"/>
         <w:ind w:left="720"/>
       </w:pPr>
       <w:r>
@@ -1924,7 +2080,7 @@
     </w:p>
     <w:p>
       <w:pPr>
-        <w:pStyle w:val="ListParagraph"/>
+        <w:pStyle w:val="Listenabsatz"/>
         <w:numPr>
           <w:ilvl w:val="0"/>
           <w:numId w:val="11"/>
@@ -1943,12 +2099,13 @@
     </w:p>
     <w:p>
       <w:pPr>
-        <w:pStyle w:val="ListParagraph"/>
+        <w:pStyle w:val="Listenabsatz"/>
         <w:numPr>
           <w:ilvl w:val="0"/>
           <w:numId w:val="11"/>
         </w:numPr>
       </w:pPr>
+      <w:proofErr w:type="spellStart"/>
       <w:r>
         <w:rPr>
           <w:b/>
@@ -1956,13 +2113,14 @@
         </w:rPr>
         <w:t>Yarn</w:t>
       </w:r>
+      <w:proofErr w:type="spellEnd"/>
       <w:r>
         <w:t xml:space="preserve"> hat besser abgeschnitten, da wir dafür bereits auf einige Erfahrung aus dem Praktikum zurückgreifen können.</w:t>
       </w:r>
     </w:p>
     <w:p>
       <w:pPr>
-        <w:pStyle w:val="ListParagraph"/>
+        <w:pStyle w:val="Listenabsatz"/>
         <w:numPr>
           <w:ilvl w:val="0"/>
           <w:numId w:val="11"/>
@@ -1982,7 +2140,15 @@
     <w:p/>
     <w:p>
       <w:r>
-        <w:t xml:space="preserve">Die Evaluation hat schlussendlich ergeben, dass Yarn die beste Option für unser Projekt darstellt. Dies ist im Text </w:t>
+        <w:t xml:space="preserve">Die Evaluation hat schlussendlich ergeben, dass </w:t>
+      </w:r>
+      <w:proofErr w:type="spellStart"/>
+      <w:r>
+        <w:t>Yarn</w:t>
+      </w:r>
+      <w:proofErr w:type="spellEnd"/>
+      <w:r>
+        <w:t xml:space="preserve"> die beste Option für unser Projekt darstellt. Dies ist im Text </w:t>
       </w:r>
       <w:r>
         <w:t xml:space="preserve">direkt </w:t>
@@ -2003,7 +2169,23 @@
         <w:t>Als zweites haben wir uns damit beschäftigt, welche Frontend-Technologie wir für unser Projekt verwenden wollen.</w:t>
       </w:r>
       <w:r>
-        <w:t xml:space="preserve"> Zur Auswahl standen Angular, React, Vue.js, Svelte und jQuery.</w:t>
+        <w:t xml:space="preserve"> Zur Auswahl standen Angular, React, Vue.js, </w:t>
+      </w:r>
+      <w:proofErr w:type="spellStart"/>
+      <w:r>
+        <w:t>Svelte</w:t>
+      </w:r>
+      <w:proofErr w:type="spellEnd"/>
+      <w:r>
+        <w:t xml:space="preserve"> und </w:t>
+      </w:r>
+      <w:proofErr w:type="spellStart"/>
+      <w:r>
+        <w:t>jQuery</w:t>
+      </w:r>
+      <w:proofErr w:type="spellEnd"/>
+      <w:r>
+        <w:t>.</w:t>
       </w:r>
     </w:p>
     <w:p>
@@ -2057,7 +2239,7 @@
     <w:p/>
     <w:p>
       <w:pPr>
-        <w:pStyle w:val="ListParagraph"/>
+        <w:pStyle w:val="Listenabsatz"/>
         <w:numPr>
           <w:ilvl w:val="0"/>
           <w:numId w:val="10"/>
@@ -2077,7 +2259,7 @@
     </w:p>
     <w:p>
       <w:pPr>
-        <w:pStyle w:val="ListParagraph"/>
+        <w:pStyle w:val="Listenabsatz"/>
         <w:ind w:left="720"/>
       </w:pPr>
       <w:r>
@@ -2102,7 +2284,7 @@
     </w:p>
     <w:p>
       <w:pPr>
-        <w:pStyle w:val="ListParagraph"/>
+        <w:pStyle w:val="Listenabsatz"/>
         <w:numPr>
           <w:ilvl w:val="0"/>
           <w:numId w:val="11"/>
@@ -2121,7 +2303,7 @@
     </w:p>
     <w:p>
       <w:pPr>
-        <w:pStyle w:val="ListParagraph"/>
+        <w:pStyle w:val="Listenabsatz"/>
         <w:numPr>
           <w:ilvl w:val="0"/>
           <w:numId w:val="11"/>
@@ -2135,12 +2317,28 @@
         <w:t>React</w:t>
       </w:r>
       <w:r>
-        <w:t xml:space="preserve"> hat etwas besser abgeschnitten, weil es durch create-react-app eine einfache, schnelle Installation bietet.</w:t>
-      </w:r>
-    </w:p>
-    <w:p>
-      <w:pPr>
-        <w:pStyle w:val="ListParagraph"/>
+        <w:t xml:space="preserve"> hat etwas besser abgeschnitten, weil es durch </w:t>
+      </w:r>
+      <w:proofErr w:type="spellStart"/>
+      <w:r>
+        <w:t>create</w:t>
+      </w:r>
+      <w:proofErr w:type="spellEnd"/>
+      <w:r>
+        <w:t>-</w:t>
+      </w:r>
+      <w:proofErr w:type="spellStart"/>
+      <w:r>
+        <w:t>react</w:t>
+      </w:r>
+      <w:proofErr w:type="spellEnd"/>
+      <w:r>
+        <w:t>-app eine einfache, schnelle Installation bietet.</w:t>
+      </w:r>
+    </w:p>
+    <w:p>
+      <w:pPr>
+        <w:pStyle w:val="Listenabsatz"/>
         <w:numPr>
           <w:ilvl w:val="0"/>
           <w:numId w:val="11"/>
@@ -2156,6 +2354,7 @@
       <w:r>
         <w:t xml:space="preserve"> und </w:t>
       </w:r>
+      <w:proofErr w:type="spellStart"/>
       <w:r>
         <w:rPr>
           <w:b/>
@@ -2163,18 +2362,20 @@
         </w:rPr>
         <w:t>Svelte</w:t>
       </w:r>
+      <w:proofErr w:type="spellEnd"/>
       <w:r>
         <w:t xml:space="preserve"> haben am besten abgeschnitten, da sie sehr intuitive Setup-Prozesse haben, die schnell und direkt starten.</w:t>
       </w:r>
     </w:p>
     <w:p>
       <w:pPr>
-        <w:pStyle w:val="ListParagraph"/>
+        <w:pStyle w:val="Listenabsatz"/>
         <w:numPr>
           <w:ilvl w:val="0"/>
           <w:numId w:val="11"/>
         </w:numPr>
       </w:pPr>
+      <w:proofErr w:type="spellStart"/>
       <w:r>
         <w:rPr>
           <w:b/>
@@ -2182,6 +2383,7 @@
         </w:rPr>
         <w:t>jQuery</w:t>
       </w:r>
+      <w:proofErr w:type="spellEnd"/>
       <w:r>
         <w:t xml:space="preserve"> erhielt eine mittlere Bewertung, da es sehr einfach eingebunden werden kann, aber in modernen Projekten oft zusätzliche Konfigurationsschritte erfordert.</w:t>
       </w:r>
@@ -2193,7 +2395,7 @@
     <w:p/>
     <w:p>
       <w:pPr>
-        <w:pStyle w:val="ListParagraph"/>
+        <w:pStyle w:val="Listenabsatz"/>
         <w:numPr>
           <w:ilvl w:val="0"/>
           <w:numId w:val="10"/>
@@ -2228,7 +2430,7 @@
     </w:p>
     <w:p>
       <w:pPr>
-        <w:pStyle w:val="ListParagraph"/>
+        <w:pStyle w:val="Listenabsatz"/>
         <w:ind w:left="720"/>
       </w:pPr>
       <w:r>
@@ -2267,7 +2469,7 @@
     </w:p>
     <w:p>
       <w:pPr>
-        <w:pStyle w:val="ListParagraph"/>
+        <w:pStyle w:val="Listenabsatz"/>
         <w:numPr>
           <w:ilvl w:val="0"/>
           <w:numId w:val="11"/>
@@ -2281,12 +2483,28 @@
         <w:t>Angular</w:t>
       </w:r>
       <w:r>
-        <w:t xml:space="preserve"> hat in diesem Punkt nicht so gut abgeschnitten, weil es eine komplexe Architektur und steile Lernkurve mit vielen Konzepten wie Dependency Injection erfordert.</w:t>
-      </w:r>
-    </w:p>
-    <w:p>
-      <w:pPr>
-        <w:pStyle w:val="ListParagraph"/>
+        <w:t xml:space="preserve"> hat in diesem Punkt nicht so gut abgeschnitten, weil es eine komplexe Architektur und steile Lernkurve mit vielen Konzepten wie </w:t>
+      </w:r>
+      <w:proofErr w:type="spellStart"/>
+      <w:r>
+        <w:t>Dependency</w:t>
+      </w:r>
+      <w:proofErr w:type="spellEnd"/>
+      <w:r>
+        <w:t xml:space="preserve"> </w:t>
+      </w:r>
+      <w:proofErr w:type="spellStart"/>
+      <w:r>
+        <w:t>Injection</w:t>
+      </w:r>
+      <w:proofErr w:type="spellEnd"/>
+      <w:r>
+        <w:t xml:space="preserve"> erfordert.</w:t>
+      </w:r>
+    </w:p>
+    <w:p>
+      <w:pPr>
+        <w:pStyle w:val="Listenabsatz"/>
         <w:numPr>
           <w:ilvl w:val="0"/>
           <w:numId w:val="11"/>
@@ -2305,7 +2523,7 @@
     </w:p>
     <w:p>
       <w:pPr>
-        <w:pStyle w:val="ListParagraph"/>
+        <w:pStyle w:val="Listenabsatz"/>
         <w:numPr>
           <w:ilvl w:val="0"/>
           <w:numId w:val="11"/>
@@ -2321,6 +2539,7 @@
       <w:r>
         <w:t xml:space="preserve"> und </w:t>
       </w:r>
+      <w:proofErr w:type="spellStart"/>
       <w:r>
         <w:rPr>
           <w:b/>
@@ -2328,18 +2547,20 @@
         </w:rPr>
         <w:t>Svelte</w:t>
       </w:r>
+      <w:proofErr w:type="spellEnd"/>
       <w:r>
         <w:t xml:space="preserve"> haben am besten abgeschnitten, weil ihre API besonders intuitiv ist und sie eine besonders sanfte Einführung in reaktive Webentwicklung ermöglichen.</w:t>
       </w:r>
     </w:p>
     <w:p>
       <w:pPr>
-        <w:pStyle w:val="ListParagraph"/>
+        <w:pStyle w:val="Listenabsatz"/>
         <w:numPr>
           <w:ilvl w:val="0"/>
           <w:numId w:val="11"/>
         </w:numPr>
       </w:pPr>
+      <w:proofErr w:type="spellStart"/>
       <w:r>
         <w:rPr>
           <w:b/>
@@ -2347,6 +2568,7 @@
         </w:rPr>
         <w:t>jQuery</w:t>
       </w:r>
+      <w:proofErr w:type="spellEnd"/>
       <w:r>
         <w:t xml:space="preserve"> erhielt eine mittlere Bewertung, da es leicht verständlich ist, aber für moderne Entwicklungen weniger relevant.</w:t>
       </w:r>
@@ -2354,7 +2576,7 @@
     <w:p/>
     <w:p>
       <w:pPr>
-        <w:pStyle w:val="ListParagraph"/>
+        <w:pStyle w:val="Listenabsatz"/>
         <w:numPr>
           <w:ilvl w:val="0"/>
           <w:numId w:val="10"/>
@@ -2388,7 +2610,7 @@
     </w:p>
     <w:p>
       <w:pPr>
-        <w:pStyle w:val="ListParagraph"/>
+        <w:pStyle w:val="Listenabsatz"/>
         <w:ind w:left="720"/>
       </w:pPr>
       <w:r>
@@ -2427,7 +2649,7 @@
     </w:p>
     <w:p>
       <w:pPr>
-        <w:pStyle w:val="ListParagraph"/>
+        <w:pStyle w:val="Listenabsatz"/>
         <w:numPr>
           <w:ilvl w:val="0"/>
           <w:numId w:val="11"/>
@@ -2451,12 +2673,20 @@
         <w:t>React</w:t>
       </w:r>
       <w:r>
-        <w:t xml:space="preserve"> haben solide, aber nicht beste Bewertungen erhalten, da ihre Render-Prozesse gut optimiert, aber etwas schwergewichtiger sind.</w:t>
-      </w:r>
-    </w:p>
-    <w:p>
-      <w:pPr>
-        <w:pStyle w:val="ListParagraph"/>
+        <w:t xml:space="preserve"> haben solide, aber nicht beste Bewertungen erhalten, da ihre </w:t>
+      </w:r>
+      <w:proofErr w:type="spellStart"/>
+      <w:r>
+        <w:t>Render</w:t>
+      </w:r>
+      <w:proofErr w:type="spellEnd"/>
+      <w:r>
+        <w:t>-Prozesse gut optimiert, aber etwas schwergewichtiger sind.</w:t>
+      </w:r>
+    </w:p>
+    <w:p>
+      <w:pPr>
+        <w:pStyle w:val="Listenabsatz"/>
         <w:numPr>
           <w:ilvl w:val="0"/>
           <w:numId w:val="11"/>
@@ -2475,12 +2705,13 @@
     </w:p>
     <w:p>
       <w:pPr>
-        <w:pStyle w:val="ListParagraph"/>
+        <w:pStyle w:val="Listenabsatz"/>
         <w:numPr>
           <w:ilvl w:val="0"/>
           <w:numId w:val="11"/>
         </w:numPr>
       </w:pPr>
+      <w:proofErr w:type="spellStart"/>
       <w:r>
         <w:rPr>
           <w:b/>
@@ -2488,18 +2719,20 @@
         </w:rPr>
         <w:t>Svelte</w:t>
       </w:r>
+      <w:proofErr w:type="spellEnd"/>
       <w:r>
         <w:t xml:space="preserve"> hat die beste Bewertung erhalten, weil es ein kompilierendes Framework ist und keine unnötige Laufzeit-Bibliothek benötigt, was die schnellste Performance bietet.</w:t>
       </w:r>
     </w:p>
     <w:p>
       <w:pPr>
-        <w:pStyle w:val="ListParagraph"/>
+        <w:pStyle w:val="Listenabsatz"/>
         <w:numPr>
           <w:ilvl w:val="0"/>
           <w:numId w:val="11"/>
         </w:numPr>
       </w:pPr>
+      <w:proofErr w:type="spellStart"/>
       <w:r>
         <w:rPr>
           <w:b/>
@@ -2507,6 +2740,7 @@
         </w:rPr>
         <w:t>jQuery</w:t>
       </w:r>
+      <w:proofErr w:type="spellEnd"/>
       <w:r>
         <w:t xml:space="preserve"> hat die niedrigste Bewertung erhalten, da es keine effizienten Optimierungen für moderne Webentwicklung bietet.</w:t>
       </w:r>
@@ -2514,7 +2748,7 @@
     <w:p/>
     <w:p>
       <w:pPr>
-        <w:pStyle w:val="ListParagraph"/>
+        <w:pStyle w:val="Listenabsatz"/>
         <w:numPr>
           <w:ilvl w:val="0"/>
           <w:numId w:val="10"/>
@@ -2548,7 +2782,7 @@
     </w:p>
     <w:p>
       <w:pPr>
-        <w:pStyle w:val="ListParagraph"/>
+        <w:pStyle w:val="Listenabsatz"/>
         <w:ind w:left="720"/>
       </w:pPr>
       <w:r>
@@ -2587,7 +2821,7 @@
     </w:p>
     <w:p>
       <w:pPr>
-        <w:pStyle w:val="ListParagraph"/>
+        <w:pStyle w:val="Listenabsatz"/>
         <w:numPr>
           <w:ilvl w:val="0"/>
           <w:numId w:val="11"/>
@@ -2606,7 +2840,7 @@
     </w:p>
     <w:p>
       <w:pPr>
-        <w:pStyle w:val="ListParagraph"/>
+        <w:pStyle w:val="Listenabsatz"/>
         <w:numPr>
           <w:ilvl w:val="0"/>
           <w:numId w:val="11"/>
@@ -2625,7 +2859,7 @@
     </w:p>
     <w:p>
       <w:pPr>
-        <w:pStyle w:val="ListParagraph"/>
+        <w:pStyle w:val="Listenabsatz"/>
         <w:numPr>
           <w:ilvl w:val="0"/>
           <w:numId w:val="11"/>
@@ -2644,12 +2878,13 @@
     </w:p>
     <w:p>
       <w:pPr>
-        <w:pStyle w:val="ListParagraph"/>
+        <w:pStyle w:val="Listenabsatz"/>
         <w:numPr>
           <w:ilvl w:val="0"/>
           <w:numId w:val="11"/>
         </w:numPr>
       </w:pPr>
+      <w:proofErr w:type="spellStart"/>
       <w:r>
         <w:rPr>
           <w:b/>
@@ -2657,18 +2892,20 @@
         </w:rPr>
         <w:t>Svelte</w:t>
       </w:r>
+      <w:proofErr w:type="spellEnd"/>
       <w:r>
         <w:t xml:space="preserve"> hat etwas schlechter abgeschnitten, da es zwar innovativ ist, aber noch eine relativ kleine Community hat.</w:t>
       </w:r>
     </w:p>
     <w:p>
       <w:pPr>
-        <w:pStyle w:val="ListParagraph"/>
+        <w:pStyle w:val="Listenabsatz"/>
         <w:numPr>
           <w:ilvl w:val="0"/>
           <w:numId w:val="11"/>
         </w:numPr>
       </w:pPr>
+      <w:proofErr w:type="spellStart"/>
       <w:r>
         <w:rPr>
           <w:b/>
@@ -2676,6 +2913,7 @@
         </w:rPr>
         <w:t>jQuery</w:t>
       </w:r>
+      <w:proofErr w:type="spellEnd"/>
       <w:r>
         <w:t xml:space="preserve"> hat die niedrigste Bewertung erhalten, da es heute kaum noch aktiv weiterentwickelt wird.</w:t>
       </w:r>
@@ -2687,7 +2925,7 @@
     <w:p/>
     <w:p>
       <w:pPr>
-        <w:pStyle w:val="ListParagraph"/>
+        <w:pStyle w:val="Listenabsatz"/>
         <w:numPr>
           <w:ilvl w:val="0"/>
           <w:numId w:val="10"/>
@@ -2722,7 +2960,7 @@
     </w:p>
     <w:p>
       <w:pPr>
-        <w:pStyle w:val="ListParagraph"/>
+        <w:pStyle w:val="Listenabsatz"/>
         <w:ind w:left="720"/>
       </w:pPr>
       <w:r>
@@ -2761,7 +2999,7 @@
     </w:p>
     <w:p>
       <w:pPr>
-        <w:pStyle w:val="ListParagraph"/>
+        <w:pStyle w:val="Listenabsatz"/>
         <w:numPr>
           <w:ilvl w:val="0"/>
           <w:numId w:val="11"/>
@@ -2780,7 +3018,7 @@
     </w:p>
     <w:p>
       <w:pPr>
-        <w:pStyle w:val="ListParagraph"/>
+        <w:pStyle w:val="Listenabsatz"/>
         <w:numPr>
           <w:ilvl w:val="0"/>
           <w:numId w:val="11"/>
@@ -2809,12 +3047,13 @@
     </w:p>
     <w:p>
       <w:pPr>
-        <w:pStyle w:val="ListParagraph"/>
+        <w:pStyle w:val="Listenabsatz"/>
         <w:numPr>
           <w:ilvl w:val="0"/>
           <w:numId w:val="11"/>
         </w:numPr>
       </w:pPr>
+      <w:proofErr w:type="spellStart"/>
       <w:r>
         <w:rPr>
           <w:b/>
@@ -2822,18 +3061,20 @@
         </w:rPr>
         <w:t>Svelte</w:t>
       </w:r>
+      <w:proofErr w:type="spellEnd"/>
       <w:r>
         <w:t xml:space="preserve"> hat etwas schlechter abgeschnitten, da es weniger Lernressourcen als die großen Frameworks hat.</w:t>
       </w:r>
     </w:p>
     <w:p>
       <w:pPr>
-        <w:pStyle w:val="ListParagraph"/>
+        <w:pStyle w:val="Listenabsatz"/>
         <w:numPr>
           <w:ilvl w:val="0"/>
           <w:numId w:val="11"/>
         </w:numPr>
       </w:pPr>
+      <w:proofErr w:type="spellStart"/>
       <w:r>
         <w:rPr>
           <w:b/>
@@ -2841,6 +3082,7 @@
         </w:rPr>
         <w:t>jQuery</w:t>
       </w:r>
+      <w:proofErr w:type="spellEnd"/>
       <w:r>
         <w:t xml:space="preserve"> hat die niedrigste Bewertung erhalten, da es zwar dokumentiert ist, aber wenig neue Inhalte bietet.</w:t>
       </w:r>
@@ -2848,7 +3090,7 @@
     <w:p/>
     <w:p>
       <w:pPr>
-        <w:pStyle w:val="ListParagraph"/>
+        <w:pStyle w:val="Listenabsatz"/>
         <w:numPr>
           <w:ilvl w:val="0"/>
           <w:numId w:val="10"/>
@@ -2882,7 +3124,7 @@
     </w:p>
     <w:p>
       <w:pPr>
-        <w:pStyle w:val="ListParagraph"/>
+        <w:pStyle w:val="Listenabsatz"/>
         <w:ind w:left="720"/>
       </w:pPr>
       <w:r>
@@ -2921,7 +3163,7 @@
     </w:p>
     <w:p>
       <w:pPr>
-        <w:pStyle w:val="ListParagraph"/>
+        <w:pStyle w:val="Listenabsatz"/>
         <w:numPr>
           <w:ilvl w:val="0"/>
           <w:numId w:val="11"/>
@@ -2940,7 +3182,7 @@
     </w:p>
     <w:p>
       <w:pPr>
-        <w:pStyle w:val="ListParagraph"/>
+        <w:pStyle w:val="Listenabsatz"/>
         <w:numPr>
           <w:ilvl w:val="0"/>
           <w:numId w:val="11"/>
@@ -2959,7 +3201,7 @@
     </w:p>
     <w:p>
       <w:pPr>
-        <w:pStyle w:val="ListParagraph"/>
+        <w:pStyle w:val="Listenabsatz"/>
         <w:numPr>
           <w:ilvl w:val="0"/>
           <w:numId w:val="11"/>
@@ -2978,12 +3220,13 @@
     </w:p>
     <w:p>
       <w:pPr>
-        <w:pStyle w:val="ListParagraph"/>
+        <w:pStyle w:val="Listenabsatz"/>
         <w:numPr>
           <w:ilvl w:val="0"/>
           <w:numId w:val="11"/>
         </w:numPr>
       </w:pPr>
+      <w:proofErr w:type="spellStart"/>
       <w:r>
         <w:rPr>
           <w:b/>
@@ -2991,18 +3234,20 @@
         </w:rPr>
         <w:t>Svelte</w:t>
       </w:r>
+      <w:proofErr w:type="spellEnd"/>
       <w:r>
         <w:t xml:space="preserve"> hat etwas schlechter abgeschnitten, da es für kleinere Projekte ideal ist, aber für große Enterprise-Anwendungen noch weniger etabliert ist.</w:t>
       </w:r>
     </w:p>
     <w:p>
       <w:pPr>
-        <w:pStyle w:val="ListParagraph"/>
+        <w:pStyle w:val="Listenabsatz"/>
         <w:numPr>
           <w:ilvl w:val="0"/>
           <w:numId w:val="11"/>
         </w:numPr>
       </w:pPr>
+      <w:proofErr w:type="spellStart"/>
       <w:r>
         <w:rPr>
           <w:b/>
@@ -3010,6 +3255,7 @@
         </w:rPr>
         <w:t>jQuery</w:t>
       </w:r>
+      <w:proofErr w:type="spellEnd"/>
       <w:r>
         <w:t xml:space="preserve"> erhielt die niedrigste Bewertung, da es für größere Projekte nicht empfohlen wird.</w:t>
       </w:r>
@@ -3017,7 +3263,7 @@
     <w:p/>
     <w:p>
       <w:pPr>
-        <w:pStyle w:val="ListParagraph"/>
+        <w:pStyle w:val="Listenabsatz"/>
         <w:numPr>
           <w:ilvl w:val="0"/>
           <w:numId w:val="10"/>
@@ -3037,7 +3283,7 @@
     </w:p>
     <w:p>
       <w:pPr>
-        <w:pStyle w:val="ListParagraph"/>
+        <w:pStyle w:val="Listenabsatz"/>
         <w:ind w:left="720"/>
       </w:pPr>
       <w:r>
@@ -3056,7 +3302,7 @@
     </w:p>
     <w:p>
       <w:pPr>
-        <w:pStyle w:val="ListParagraph"/>
+        <w:pStyle w:val="Listenabsatz"/>
         <w:numPr>
           <w:ilvl w:val="0"/>
           <w:numId w:val="11"/>
@@ -3075,7 +3321,7 @@
     </w:p>
     <w:p>
       <w:pPr>
-        <w:pStyle w:val="ListParagraph"/>
+        <w:pStyle w:val="Listenabsatz"/>
         <w:numPr>
           <w:ilvl w:val="0"/>
           <w:numId w:val="11"/>
@@ -3094,7 +3340,7 @@
     </w:p>
     <w:p>
       <w:pPr>
-        <w:pStyle w:val="ListParagraph"/>
+        <w:pStyle w:val="Listenabsatz"/>
         <w:numPr>
           <w:ilvl w:val="0"/>
           <w:numId w:val="11"/>
@@ -3113,12 +3359,13 @@
     </w:p>
     <w:p>
       <w:pPr>
-        <w:pStyle w:val="ListParagraph"/>
+        <w:pStyle w:val="Listenabsatz"/>
         <w:numPr>
           <w:ilvl w:val="0"/>
           <w:numId w:val="11"/>
         </w:numPr>
       </w:pPr>
+      <w:proofErr w:type="spellStart"/>
       <w:r>
         <w:rPr>
           <w:b/>
@@ -3126,18 +3373,20 @@
         </w:rPr>
         <w:t>Svelte</w:t>
       </w:r>
+      <w:proofErr w:type="spellEnd"/>
       <w:r>
         <w:t xml:space="preserve"> wurde hier nicht gut bewertet, da keiner von uns damit bis jetzt Erfahrungen gemacht hat.</w:t>
       </w:r>
     </w:p>
     <w:p>
       <w:pPr>
-        <w:pStyle w:val="ListParagraph"/>
+        <w:pStyle w:val="Listenabsatz"/>
         <w:numPr>
           <w:ilvl w:val="0"/>
           <w:numId w:val="11"/>
         </w:numPr>
       </w:pPr>
+      <w:proofErr w:type="spellStart"/>
       <w:r>
         <w:rPr>
           <w:b/>
@@ -3145,6 +3394,7 @@
         </w:rPr>
         <w:t>jQuery</w:t>
       </w:r>
+      <w:proofErr w:type="spellEnd"/>
       <w:r>
         <w:t xml:space="preserve"> wurde hier nicht gut bewertet, da keiner von uns damit bis jetzt Erfahrungen gemacht hat.</w:t>
       </w:r>
@@ -3229,7 +3479,7 @@
     <w:p/>
     <w:p>
       <w:pPr>
-        <w:pStyle w:val="ListParagraph"/>
+        <w:pStyle w:val="Listenabsatz"/>
         <w:numPr>
           <w:ilvl w:val="0"/>
           <w:numId w:val="10"/>
@@ -3249,7 +3499,7 @@
     </w:p>
     <w:p>
       <w:pPr>
-        <w:pStyle w:val="ListParagraph"/>
+        <w:pStyle w:val="Listenabsatz"/>
         <w:ind w:left="720"/>
       </w:pPr>
       <w:r>
@@ -3274,7 +3524,7 @@
     </w:p>
     <w:p>
       <w:pPr>
-        <w:pStyle w:val="ListParagraph"/>
+        <w:pStyle w:val="Listenabsatz"/>
         <w:numPr>
           <w:ilvl w:val="0"/>
           <w:numId w:val="11"/>
@@ -3285,15 +3535,24 @@
           <w:b/>
           <w:bCs/>
         </w:rPr>
-        <w:t>Express.js Handlebars</w:t>
-      </w:r>
+        <w:t xml:space="preserve">Express.js </w:t>
+      </w:r>
+      <w:proofErr w:type="spellStart"/>
+      <w:r>
+        <w:rPr>
+          <w:b/>
+          <w:bCs/>
+        </w:rPr>
+        <w:t>Handlebars</w:t>
+      </w:r>
+      <w:proofErr w:type="spellEnd"/>
       <w:r>
         <w:t xml:space="preserve"> hat eine hohe Bewertung erhalten, weil es einfach zu installieren und zu konfigurieren ist. Die Einrichtung besteht aus wenigen Befehlen und ist schnell erledigt.</w:t>
       </w:r>
     </w:p>
     <w:p>
       <w:pPr>
-        <w:pStyle w:val="ListParagraph"/>
+        <w:pStyle w:val="Listenabsatz"/>
         <w:numPr>
           <w:ilvl w:val="0"/>
           <w:numId w:val="11"/>
@@ -3312,7 +3571,7 @@
     </w:p>
     <w:p>
       <w:pPr>
-        <w:pStyle w:val="ListParagraph"/>
+        <w:pStyle w:val="Listenabsatz"/>
         <w:numPr>
           <w:ilvl w:val="0"/>
           <w:numId w:val="11"/>
@@ -3331,7 +3590,7 @@
     </w:p>
     <w:p>
       <w:pPr>
-        <w:pStyle w:val="ListParagraph"/>
+        <w:pStyle w:val="Listenabsatz"/>
         <w:numPr>
           <w:ilvl w:val="0"/>
           <w:numId w:val="11"/>
@@ -3342,8 +3601,17 @@
           <w:b/>
           <w:bCs/>
         </w:rPr>
-        <w:t>Spring Boot Thymeleaf</w:t>
-      </w:r>
+        <w:t xml:space="preserve">Spring Boot </w:t>
+      </w:r>
+      <w:proofErr w:type="spellStart"/>
+      <w:r>
+        <w:rPr>
+          <w:b/>
+          <w:bCs/>
+        </w:rPr>
+        <w:t>Thymeleaf</w:t>
+      </w:r>
+      <w:proofErr w:type="spellEnd"/>
       <w:r>
         <w:t xml:space="preserve"> erhielt die niedrigste Bewertung, weil es für Java-Entwicklung aufgesetzt werden muss, was mehr initiale Konfiguration erfordert.</w:t>
       </w:r>
@@ -3356,7 +3624,7 @@
     <w:p/>
     <w:p>
       <w:pPr>
-        <w:pStyle w:val="ListParagraph"/>
+        <w:pStyle w:val="Listenabsatz"/>
         <w:numPr>
           <w:ilvl w:val="0"/>
           <w:numId w:val="10"/>
@@ -3391,7 +3659,7 @@
     </w:p>
     <w:p>
       <w:pPr>
-        <w:pStyle w:val="ListParagraph"/>
+        <w:pStyle w:val="Listenabsatz"/>
         <w:ind w:left="720"/>
       </w:pPr>
       <w:r>
@@ -3430,7 +3698,7 @@
     </w:p>
     <w:p>
       <w:pPr>
-        <w:pStyle w:val="ListParagraph"/>
+        <w:pStyle w:val="Listenabsatz"/>
         <w:numPr>
           <w:ilvl w:val="0"/>
           <w:numId w:val="11"/>
@@ -3441,15 +3709,24 @@
           <w:b/>
           <w:bCs/>
         </w:rPr>
-        <w:t>Express.js Handlebars</w:t>
-      </w:r>
+        <w:t xml:space="preserve">Express.js </w:t>
+      </w:r>
+      <w:proofErr w:type="spellStart"/>
+      <w:r>
+        <w:rPr>
+          <w:b/>
+          <w:bCs/>
+        </w:rPr>
+        <w:t>Handlebars</w:t>
+      </w:r>
+      <w:proofErr w:type="spellEnd"/>
       <w:r>
         <w:t xml:space="preserve"> hat am besten abgeschnitten, da es ein minimalistisches Framework ist, das mit wenig Konzepten auskommt und leicht verständlich ist.</w:t>
       </w:r>
     </w:p>
     <w:p>
       <w:pPr>
-        <w:pStyle w:val="ListParagraph"/>
+        <w:pStyle w:val="Listenabsatz"/>
         <w:numPr>
           <w:ilvl w:val="0"/>
           <w:numId w:val="11"/>
@@ -3468,7 +3745,7 @@
     </w:p>
     <w:p>
       <w:pPr>
-        <w:pStyle w:val="ListParagraph"/>
+        <w:pStyle w:val="Listenabsatz"/>
         <w:numPr>
           <w:ilvl w:val="0"/>
           <w:numId w:val="11"/>
@@ -3487,7 +3764,7 @@
     </w:p>
     <w:p>
       <w:pPr>
-        <w:pStyle w:val="ListParagraph"/>
+        <w:pStyle w:val="Listenabsatz"/>
         <w:numPr>
           <w:ilvl w:val="0"/>
           <w:numId w:val="11"/>
@@ -3498,8 +3775,17 @@
           <w:b/>
           <w:bCs/>
         </w:rPr>
-        <w:t>Spring Boot Thymeleaf</w:t>
-      </w:r>
+        <w:t xml:space="preserve">Spring Boot </w:t>
+      </w:r>
+      <w:proofErr w:type="spellStart"/>
+      <w:r>
+        <w:rPr>
+          <w:b/>
+          <w:bCs/>
+        </w:rPr>
+        <w:t>Thymeleaf</w:t>
+      </w:r>
+      <w:proofErr w:type="spellEnd"/>
       <w:r>
         <w:t xml:space="preserve"> hat die niedrigste Bewertung erhalten, da Java-Entwicklung generell komplexer ist und das Spring-Ökosystem viele zusätzliche Konzepte mit sich bringt.</w:t>
       </w:r>
@@ -3507,7 +3793,7 @@
     <w:p/>
     <w:p>
       <w:pPr>
-        <w:pStyle w:val="ListParagraph"/>
+        <w:pStyle w:val="Listenabsatz"/>
         <w:numPr>
           <w:ilvl w:val="0"/>
           <w:numId w:val="10"/>
@@ -3541,7 +3827,7 @@
     </w:p>
     <w:p>
       <w:pPr>
-        <w:pStyle w:val="ListParagraph"/>
+        <w:pStyle w:val="Listenabsatz"/>
         <w:ind w:left="720"/>
       </w:pPr>
       <w:r>
@@ -3580,7 +3866,7 @@
     </w:p>
     <w:p>
       <w:pPr>
-        <w:pStyle w:val="ListParagraph"/>
+        <w:pStyle w:val="Listenabsatz"/>
         <w:numPr>
           <w:ilvl w:val="0"/>
           <w:numId w:val="11"/>
@@ -3599,7 +3885,7 @@
     </w:p>
     <w:p>
       <w:pPr>
-        <w:pStyle w:val="ListParagraph"/>
+        <w:pStyle w:val="Listenabsatz"/>
         <w:numPr>
           <w:ilvl w:val="0"/>
           <w:numId w:val="11"/>
@@ -3620,15 +3906,24 @@
           <w:b/>
           <w:bCs/>
         </w:rPr>
-        <w:t>Express.js Handlebars</w:t>
-      </w:r>
+        <w:t xml:space="preserve">Express.js </w:t>
+      </w:r>
+      <w:proofErr w:type="spellStart"/>
+      <w:r>
+        <w:rPr>
+          <w:b/>
+          <w:bCs/>
+        </w:rPr>
+        <w:t>Handlebars</w:t>
+      </w:r>
+      <w:proofErr w:type="spellEnd"/>
       <w:r>
         <w:t xml:space="preserve"> haben ebenfalls gute Bewertungen erhalten, da sie beide auf effiziente Serverarchitekturen setzen.</w:t>
       </w:r>
     </w:p>
     <w:p>
       <w:pPr>
-        <w:pStyle w:val="ListParagraph"/>
+        <w:pStyle w:val="Listenabsatz"/>
         <w:numPr>
           <w:ilvl w:val="0"/>
           <w:numId w:val="11"/>
@@ -3639,8 +3934,17 @@
           <w:b/>
           <w:bCs/>
         </w:rPr>
-        <w:t>Spring Boot Thymeleaf</w:t>
-      </w:r>
+        <w:t xml:space="preserve">Spring Boot </w:t>
+      </w:r>
+      <w:proofErr w:type="spellStart"/>
+      <w:r>
+        <w:rPr>
+          <w:b/>
+          <w:bCs/>
+        </w:rPr>
+        <w:t>Thymeleaf</w:t>
+      </w:r>
+      <w:proofErr w:type="spellEnd"/>
       <w:r>
         <w:t xml:space="preserve"> hat etwas schlechter abgeschnitten, da Java generell etwas mehr Ressourcen benötigt und die Laufzeitumgebung mehr Overhead erzeugt.</w:t>
       </w:r>
@@ -3648,7 +3952,7 @@
     <w:p/>
     <w:p>
       <w:pPr>
-        <w:pStyle w:val="ListParagraph"/>
+        <w:pStyle w:val="Listenabsatz"/>
         <w:numPr>
           <w:ilvl w:val="0"/>
           <w:numId w:val="10"/>
@@ -3682,7 +3986,7 @@
     </w:p>
     <w:p>
       <w:pPr>
-        <w:pStyle w:val="ListParagraph"/>
+        <w:pStyle w:val="Listenabsatz"/>
         <w:ind w:left="720"/>
       </w:pPr>
       <w:r>
@@ -3721,7 +4025,7 @@
     </w:p>
     <w:p>
       <w:pPr>
-        <w:pStyle w:val="ListParagraph"/>
+        <w:pStyle w:val="Listenabsatz"/>
         <w:numPr>
           <w:ilvl w:val="0"/>
           <w:numId w:val="11"/>
@@ -3740,7 +4044,7 @@
     </w:p>
     <w:p>
       <w:pPr>
-        <w:pStyle w:val="ListParagraph"/>
+        <w:pStyle w:val="Listenabsatz"/>
         <w:numPr>
           <w:ilvl w:val="0"/>
           <w:numId w:val="11"/>
@@ -3761,15 +4065,24 @@
           <w:b/>
           <w:bCs/>
         </w:rPr>
-        <w:t>Spring Boot Thymeleaf</w:t>
-      </w:r>
+        <w:t xml:space="preserve">Spring Boot </w:t>
+      </w:r>
+      <w:proofErr w:type="spellStart"/>
+      <w:r>
+        <w:rPr>
+          <w:b/>
+          <w:bCs/>
+        </w:rPr>
+        <w:t>Thymeleaf</w:t>
+      </w:r>
+      <w:proofErr w:type="spellEnd"/>
       <w:r>
         <w:t xml:space="preserve"> haben ebenfalls hohe Bewertungen erhalten, da sie von großen Unternehmen unterstützt werden und regelmäßige Updates bekommen.</w:t>
       </w:r>
     </w:p>
     <w:p>
       <w:pPr>
-        <w:pStyle w:val="ListParagraph"/>
+        <w:pStyle w:val="Listenabsatz"/>
         <w:numPr>
           <w:ilvl w:val="0"/>
           <w:numId w:val="11"/>
@@ -3780,8 +4093,17 @@
           <w:b/>
           <w:bCs/>
         </w:rPr>
-        <w:t>Express.js Handlebars</w:t>
-      </w:r>
+        <w:t xml:space="preserve">Express.js </w:t>
+      </w:r>
+      <w:proofErr w:type="spellStart"/>
+      <w:r>
+        <w:rPr>
+          <w:b/>
+          <w:bCs/>
+        </w:rPr>
+        <w:t>Handlebars</w:t>
+      </w:r>
+      <w:proofErr w:type="spellEnd"/>
       <w:r>
         <w:t xml:space="preserve"> hat eine geringere Bewertung erhalten, da es zwar eine große Community hat, aber als Framework im Vergleich zu neueren Technologien weniger aktiv weiterentwickelt wird.</w:t>
       </w:r>
@@ -3795,7 +4117,7 @@
     <w:p/>
     <w:p>
       <w:pPr>
-        <w:pStyle w:val="ListParagraph"/>
+        <w:pStyle w:val="Listenabsatz"/>
         <w:numPr>
           <w:ilvl w:val="0"/>
           <w:numId w:val="10"/>
@@ -3830,7 +4152,7 @@
     </w:p>
     <w:p>
       <w:pPr>
-        <w:pStyle w:val="ListParagraph"/>
+        <w:pStyle w:val="Listenabsatz"/>
         <w:ind w:left="720"/>
       </w:pPr>
       <w:r>
@@ -3869,7 +4191,7 @@
     </w:p>
     <w:p>
       <w:pPr>
-        <w:pStyle w:val="ListParagraph"/>
+        <w:pStyle w:val="Listenabsatz"/>
         <w:numPr>
           <w:ilvl w:val="0"/>
           <w:numId w:val="11"/>
@@ -3888,7 +4210,7 @@
     </w:p>
     <w:p>
       <w:pPr>
-        <w:pStyle w:val="ListParagraph"/>
+        <w:pStyle w:val="Listenabsatz"/>
         <w:numPr>
           <w:ilvl w:val="0"/>
           <w:numId w:val="11"/>
@@ -3909,15 +4231,24 @@
           <w:b/>
           <w:bCs/>
         </w:rPr>
-        <w:t>Spring Boot Thymeleaf</w:t>
-      </w:r>
+        <w:t xml:space="preserve">Spring Boot </w:t>
+      </w:r>
+      <w:proofErr w:type="spellStart"/>
+      <w:r>
+        <w:rPr>
+          <w:b/>
+          <w:bCs/>
+        </w:rPr>
+        <w:t>Thymeleaf</w:t>
+      </w:r>
+      <w:proofErr w:type="spellEnd"/>
       <w:r>
         <w:t xml:space="preserve"> haben ebenfalls hohe Bewertungen erhalten, da sie eine gut strukturierte und verständliche Dokumentation haben.</w:t>
       </w:r>
     </w:p>
     <w:p>
       <w:pPr>
-        <w:pStyle w:val="ListParagraph"/>
+        <w:pStyle w:val="Listenabsatz"/>
         <w:numPr>
           <w:ilvl w:val="0"/>
           <w:numId w:val="11"/>
@@ -3928,8 +4259,17 @@
           <w:b/>
           <w:bCs/>
         </w:rPr>
-        <w:t>Express.js Handlebars</w:t>
-      </w:r>
+        <w:t xml:space="preserve">Express.js </w:t>
+      </w:r>
+      <w:proofErr w:type="spellStart"/>
+      <w:r>
+        <w:rPr>
+          <w:b/>
+          <w:bCs/>
+        </w:rPr>
+        <w:t>Handlebars</w:t>
+      </w:r>
+      <w:proofErr w:type="spellEnd"/>
       <w:r>
         <w:t xml:space="preserve"> hat eine etwas niedrigere Bewertung erhalten, da es zwar dokumentiert ist, aber nicht so detaillierte Lernmaterialien bietet wie andere Technologien.</w:t>
       </w:r>
@@ -3937,7 +4277,7 @@
     <w:p/>
     <w:p>
       <w:pPr>
-        <w:pStyle w:val="ListParagraph"/>
+        <w:pStyle w:val="Listenabsatz"/>
         <w:numPr>
           <w:ilvl w:val="0"/>
           <w:numId w:val="10"/>
@@ -3971,7 +4311,7 @@
     </w:p>
     <w:p>
       <w:pPr>
-        <w:pStyle w:val="ListParagraph"/>
+        <w:pStyle w:val="Listenabsatz"/>
         <w:ind w:left="720"/>
       </w:pPr>
       <w:r>
@@ -4010,7 +4350,7 @@
     </w:p>
     <w:p>
       <w:pPr>
-        <w:pStyle w:val="ListParagraph"/>
+        <w:pStyle w:val="Listenabsatz"/>
         <w:numPr>
           <w:ilvl w:val="0"/>
           <w:numId w:val="11"/>
@@ -4029,7 +4369,7 @@
     </w:p>
     <w:p>
       <w:pPr>
-        <w:pStyle w:val="ListParagraph"/>
+        <w:pStyle w:val="Listenabsatz"/>
         <w:numPr>
           <w:ilvl w:val="0"/>
           <w:numId w:val="11"/>
@@ -4048,7 +4388,7 @@
     </w:p>
     <w:p>
       <w:pPr>
-        <w:pStyle w:val="ListParagraph"/>
+        <w:pStyle w:val="Listenabsatz"/>
         <w:numPr>
           <w:ilvl w:val="0"/>
           <w:numId w:val="11"/>
@@ -4059,15 +4399,24 @@
           <w:b/>
           <w:bCs/>
         </w:rPr>
-        <w:t>Spring Boot Thymeleaf</w:t>
-      </w:r>
+        <w:t xml:space="preserve">Spring Boot </w:t>
+      </w:r>
+      <w:proofErr w:type="spellStart"/>
+      <w:r>
+        <w:rPr>
+          <w:b/>
+          <w:bCs/>
+        </w:rPr>
+        <w:t>Thymeleaf</w:t>
+      </w:r>
+      <w:proofErr w:type="spellEnd"/>
       <w:r>
         <w:t xml:space="preserve"> hat eine solide Bewertung erhalten, da es gute Skalierungsoptionen für Java-Services bietet.</w:t>
       </w:r>
     </w:p>
     <w:p>
       <w:pPr>
-        <w:pStyle w:val="ListParagraph"/>
+        <w:pStyle w:val="Listenabsatz"/>
         <w:numPr>
           <w:ilvl w:val="0"/>
           <w:numId w:val="11"/>
@@ -4078,8 +4427,17 @@
           <w:b/>
           <w:bCs/>
         </w:rPr>
-        <w:t>Express.js Handlebars</w:t>
-      </w:r>
+        <w:t xml:space="preserve">Express.js </w:t>
+      </w:r>
+      <w:proofErr w:type="spellStart"/>
+      <w:r>
+        <w:rPr>
+          <w:b/>
+          <w:bCs/>
+        </w:rPr>
+        <w:t>Handlebars</w:t>
+      </w:r>
+      <w:proofErr w:type="spellEnd"/>
       <w:r>
         <w:t xml:space="preserve"> hat die niedrigste Bewertung erhalten, da es zwar leichtgewichtig ist, aber bei größeren Projekten weniger strukturierte Skalierungsoptionen bietet.</w:t>
       </w:r>
@@ -4087,7 +4445,7 @@
     <w:p/>
     <w:p>
       <w:pPr>
-        <w:pStyle w:val="ListParagraph"/>
+        <w:pStyle w:val="Listenabsatz"/>
         <w:numPr>
           <w:ilvl w:val="0"/>
           <w:numId w:val="10"/>
@@ -4107,7 +4465,7 @@
     </w:p>
     <w:p>
       <w:pPr>
-        <w:pStyle w:val="ListParagraph"/>
+        <w:pStyle w:val="Listenabsatz"/>
         <w:ind w:left="720"/>
       </w:pPr>
       <w:r>
@@ -4126,7 +4484,7 @@
     </w:p>
     <w:p>
       <w:pPr>
-        <w:pStyle w:val="ListParagraph"/>
+        <w:pStyle w:val="Listenabsatz"/>
         <w:numPr>
           <w:ilvl w:val="0"/>
           <w:numId w:val="11"/>
@@ -4137,15 +4495,24 @@
           <w:b/>
           <w:bCs/>
         </w:rPr>
-        <w:t>Express.js Handlebars</w:t>
-      </w:r>
+        <w:t xml:space="preserve">Express.js </w:t>
+      </w:r>
+      <w:proofErr w:type="spellStart"/>
+      <w:r>
+        <w:rPr>
+          <w:b/>
+          <w:bCs/>
+        </w:rPr>
+        <w:t>Handlebars</w:t>
+      </w:r>
+      <w:proofErr w:type="spellEnd"/>
       <w:r>
         <w:t xml:space="preserve"> hat hier die tiefste Bewertung erhalten, da wir beide noch keine Erfahrung damit gemacht hatten.</w:t>
       </w:r>
     </w:p>
     <w:p>
       <w:pPr>
-        <w:pStyle w:val="ListParagraph"/>
+        <w:pStyle w:val="Listenabsatz"/>
         <w:numPr>
           <w:ilvl w:val="0"/>
           <w:numId w:val="11"/>
@@ -4164,7 +4531,7 @@
     </w:p>
     <w:p>
       <w:pPr>
-        <w:pStyle w:val="ListParagraph"/>
+        <w:pStyle w:val="Listenabsatz"/>
         <w:numPr>
           <w:ilvl w:val="0"/>
           <w:numId w:val="11"/>
@@ -4183,7 +4550,7 @@
     </w:p>
     <w:p>
       <w:pPr>
-        <w:pStyle w:val="ListParagraph"/>
+        <w:pStyle w:val="Listenabsatz"/>
         <w:numPr>
           <w:ilvl w:val="0"/>
           <w:numId w:val="11"/>
@@ -4194,8 +4561,17 @@
           <w:b/>
           <w:bCs/>
         </w:rPr>
-        <w:t>Spring Boot Thymeleaf</w:t>
-      </w:r>
+        <w:t xml:space="preserve">Spring Boot </w:t>
+      </w:r>
+      <w:proofErr w:type="spellStart"/>
+      <w:r>
+        <w:rPr>
+          <w:b/>
+          <w:bCs/>
+        </w:rPr>
+        <w:t>Thymeleaf</w:t>
+      </w:r>
+      <w:proofErr w:type="spellEnd"/>
       <w:r>
         <w:t xml:space="preserve"> hat etwas schlechter als ASP.NET abgeschnitten, da das Modul, aus welchem wir diese Technologie kennen, noch </w:t>
       </w:r>
@@ -4226,7 +4602,7 @@
     </w:p>
     <w:p>
       <w:pPr>
-        <w:pStyle w:val="Heading1"/>
+        <w:pStyle w:val="berschrift1"/>
       </w:pPr>
       <w:bookmarkStart w:id="4" w:name="_Toc198236937"/>
       <w:r>
@@ -4263,7 +4639,7 @@
     </w:p>
     <w:p>
       <w:pPr>
-        <w:pStyle w:val="ListParagraph"/>
+        <w:pStyle w:val="Listenabsatz"/>
         <w:numPr>
           <w:ilvl w:val="0"/>
           <w:numId w:val="13"/>
@@ -4273,22 +4649,91 @@
         <w:t>Dateien nach Features oder Domains strukturieren</w:t>
       </w:r>
       <w:r>
-        <w:t xml:space="preserve"> (nicht nach Dateitypen). Beispiel: features/blog/BlogLits.tsx statt components/BlogList.tsx</w:t>
-      </w:r>
-    </w:p>
-    <w:p>
-      <w:pPr>
-        <w:pStyle w:val="ListParagraph"/>
+        <w:t xml:space="preserve"> (nicht nach Dateitypen). Beispiel: </w:t>
+      </w:r>
+      <w:proofErr w:type="spellStart"/>
+      <w:r>
+        <w:t>features</w:t>
+      </w:r>
+      <w:proofErr w:type="spellEnd"/>
+      <w:r>
+        <w:t>/</w:t>
+      </w:r>
+      <w:proofErr w:type="spellStart"/>
+      <w:r>
+        <w:t>blog</w:t>
+      </w:r>
+      <w:proofErr w:type="spellEnd"/>
+      <w:r>
+        <w:t>/</w:t>
+      </w:r>
+      <w:proofErr w:type="spellStart"/>
+      <w:r>
+        <w:t>BlogLits.tsx</w:t>
+      </w:r>
+      <w:proofErr w:type="spellEnd"/>
+      <w:r>
+        <w:t xml:space="preserve"> statt </w:t>
+      </w:r>
+      <w:proofErr w:type="spellStart"/>
+      <w:r>
+        <w:t>components</w:t>
+      </w:r>
+      <w:proofErr w:type="spellEnd"/>
+      <w:r>
+        <w:t>/</w:t>
+      </w:r>
+      <w:proofErr w:type="spellStart"/>
+      <w:r>
+        <w:t>BlogList.tsx</w:t>
+      </w:r>
+      <w:proofErr w:type="spellEnd"/>
+    </w:p>
+    <w:p>
+      <w:pPr>
+        <w:pStyle w:val="Listenabsatz"/>
         <w:numPr>
           <w:ilvl w:val="0"/>
           <w:numId w:val="13"/>
         </w:numPr>
       </w:pPr>
       <w:r>
-        <w:t>Bei Next.js Version 13+ den App-Router (app/-Verzeichnis)</w:t>
-      </w:r>
-      <w:r>
-        <w:t xml:space="preserve"> mit layout-, pages-, loading- und error.tsx verwenden</w:t>
+        <w:t>Bei Next.js Version 13+ den App-Router (</w:t>
+      </w:r>
+      <w:proofErr w:type="spellStart"/>
+      <w:r>
+        <w:t>app</w:t>
+      </w:r>
+      <w:proofErr w:type="spellEnd"/>
+      <w:r>
+        <w:t>/-Verzeichnis)</w:t>
+      </w:r>
+      <w:r>
+        <w:t xml:space="preserve"> mit layout-, </w:t>
+      </w:r>
+      <w:proofErr w:type="spellStart"/>
+      <w:r>
+        <w:t>pages</w:t>
+      </w:r>
+      <w:proofErr w:type="spellEnd"/>
+      <w:r>
+        <w:t xml:space="preserve">-, </w:t>
+      </w:r>
+      <w:proofErr w:type="spellStart"/>
+      <w:r>
+        <w:t>loading</w:t>
+      </w:r>
+      <w:proofErr w:type="spellEnd"/>
+      <w:r>
+        <w:t xml:space="preserve">- und </w:t>
+      </w:r>
+      <w:proofErr w:type="spellStart"/>
+      <w:r>
+        <w:t>error.tsx</w:t>
+      </w:r>
+      <w:proofErr w:type="spellEnd"/>
+      <w:r>
+        <w:t xml:space="preserve"> verwenden</w:t>
       </w:r>
     </w:p>
     <w:p>
@@ -4307,13 +4752,18 @@
       </w:r>
     </w:p>
     <w:p>
-      <w:r>
-        <w:t>Component Design:</w:t>
-      </w:r>
-    </w:p>
-    <w:p>
-      <w:pPr>
-        <w:pStyle w:val="ListParagraph"/>
+      <w:proofErr w:type="spellStart"/>
+      <w:r>
+        <w:t>Component</w:t>
+      </w:r>
+      <w:proofErr w:type="spellEnd"/>
+      <w:r>
+        <w:t xml:space="preserve"> Design:</w:t>
+      </w:r>
+    </w:p>
+    <w:p>
+      <w:pPr>
+        <w:pStyle w:val="Listenabsatz"/>
         <w:numPr>
           <w:ilvl w:val="0"/>
           <w:numId w:val="14"/>
@@ -4335,7 +4785,7 @@
     </w:p>
     <w:p>
       <w:pPr>
-        <w:pStyle w:val="ListParagraph"/>
+        <w:pStyle w:val="Listenabsatz"/>
         <w:numPr>
           <w:ilvl w:val="0"/>
           <w:numId w:val="14"/>
@@ -4347,14 +4797,30 @@
     </w:p>
     <w:p>
       <w:pPr>
-        <w:pStyle w:val="ListParagraph"/>
+        <w:pStyle w:val="Listenabsatz"/>
         <w:numPr>
           <w:ilvl w:val="0"/>
           <w:numId w:val="14"/>
         </w:numPr>
       </w:pPr>
       <w:r>
-        <w:t>Validierung und Dokumentation von Props über TypeScript-Interfaces</w:t>
+        <w:t xml:space="preserve">Validierung und Dokumentation von </w:t>
+      </w:r>
+      <w:proofErr w:type="spellStart"/>
+      <w:r>
+        <w:t>Props</w:t>
+      </w:r>
+      <w:proofErr w:type="spellEnd"/>
+      <w:r>
+        <w:t xml:space="preserve"> über </w:t>
+      </w:r>
+      <w:proofErr w:type="spellStart"/>
+      <w:r>
+        <w:t>TypeScript</w:t>
+      </w:r>
+      <w:proofErr w:type="spellEnd"/>
+      <w:r>
+        <w:t>-Interfaces</w:t>
       </w:r>
     </w:p>
     <w:p>
@@ -4433,19 +4899,33 @@
       </w:r>
     </w:p>
     <w:p>
-      <w:r>
-        <w:t>Local State (Component State):</w:t>
-      </w:r>
-    </w:p>
-    <w:p>
-      <w:pPr>
-        <w:pStyle w:val="ListParagraph"/>
+      <w:proofErr w:type="spellStart"/>
+      <w:r>
+        <w:t>Local</w:t>
+      </w:r>
+      <w:proofErr w:type="spellEnd"/>
+      <w:r>
+        <w:t xml:space="preserve"> State (</w:t>
+      </w:r>
+      <w:proofErr w:type="spellStart"/>
+      <w:r>
+        <w:t>Component</w:t>
+      </w:r>
+      <w:proofErr w:type="spellEnd"/>
+      <w:r>
+        <w:t xml:space="preserve"> State):</w:t>
+      </w:r>
+    </w:p>
+    <w:p>
+      <w:pPr>
+        <w:pStyle w:val="Listenabsatz"/>
         <w:numPr>
           <w:ilvl w:val="0"/>
           <w:numId w:val="18"/>
         </w:numPr>
         <w:ind w:left="720"/>
       </w:pPr>
+      <w:proofErr w:type="spellStart"/>
       <w:r>
         <w:rPr>
           <w:i/>
@@ -4453,9 +4933,11 @@
         </w:rPr>
         <w:t>useState</w:t>
       </w:r>
+      <w:proofErr w:type="spellEnd"/>
       <w:r>
         <w:t xml:space="preserve">, </w:t>
       </w:r>
+      <w:proofErr w:type="spellStart"/>
       <w:r>
         <w:rPr>
           <w:i/>
@@ -4463,9 +4945,11 @@
         </w:rPr>
         <w:t>useReducer</w:t>
       </w:r>
+      <w:proofErr w:type="spellEnd"/>
       <w:r>
         <w:t xml:space="preserve"> oder </w:t>
       </w:r>
+      <w:proofErr w:type="spellStart"/>
       <w:r>
         <w:rPr>
           <w:i/>
@@ -4473,13 +4957,14 @@
         </w:rPr>
         <w:t>useRef</w:t>
       </w:r>
+      <w:proofErr w:type="spellEnd"/>
       <w:r>
         <w:t xml:space="preserve"> verwenden, um UI-bezogene States innerhalb einzelner Components zu verwalten.</w:t>
       </w:r>
     </w:p>
     <w:p>
       <w:pPr>
-        <w:pStyle w:val="ListParagraph"/>
+        <w:pStyle w:val="Listenabsatz"/>
         <w:numPr>
           <w:ilvl w:val="0"/>
           <w:numId w:val="18"/>
@@ -4489,17 +4974,33 @@
           <w:lang w:val="en-US"/>
         </w:rPr>
       </w:pPr>
+      <w:proofErr w:type="spellStart"/>
       <w:r>
         <w:rPr>
           <w:lang w:val="en-US"/>
         </w:rPr>
         <w:t>Typische</w:t>
       </w:r>
+      <w:proofErr w:type="spellEnd"/>
       <w:r>
         <w:rPr>
           <w:lang w:val="en-US"/>
         </w:rPr>
-        <w:t xml:space="preserve"> Use Cases: Formularwerte,</w:t>
+        <w:t xml:space="preserve"> Use Cases: </w:t>
+      </w:r>
+      <w:proofErr w:type="spellStart"/>
+      <w:r>
+        <w:rPr>
+          <w:lang w:val="en-US"/>
+        </w:rPr>
+        <w:t>Formularwerte</w:t>
+      </w:r>
+      <w:proofErr w:type="spellEnd"/>
+      <w:r>
+        <w:rPr>
+          <w:lang w:val="en-US"/>
+        </w:rPr>
+        <w:t>,</w:t>
       </w:r>
       <w:r>
         <w:rPr>
@@ -4573,14 +5074,28 @@
         <w:rPr>
           <w:lang w:val="en-US"/>
         </w:rPr>
-        <w:t>Code Beispiel:</w:t>
-      </w:r>
-    </w:p>
-    <w:p>
-      <w:pPr>
+        <w:t xml:space="preserve">Code </w:t>
+      </w:r>
+      <w:proofErr w:type="spellStart"/>
+      <w:r>
         <w:rPr>
           <w:lang w:val="en-US"/>
         </w:rPr>
+        <w:t>Beispiel</w:t>
+      </w:r>
+      <w:proofErr w:type="spellEnd"/>
+      <w:r>
+        <w:rPr>
+          <w:lang w:val="en-US"/>
+        </w:rPr>
+        <w:t>:</w:t>
+      </w:r>
+    </w:p>
+    <w:p>
+      <w:pPr>
+        <w:rPr>
+          <w:lang w:val="en-US"/>
+        </w:rPr>
       </w:pPr>
     </w:p>
     <w:p>
@@ -4591,24 +5106,48 @@
         <w:t>okalen UI-State in einem global Store zu halten</w:t>
       </w:r>
       <w:r>
-        <w:t>, da die zu unnötiger Komlexität führt.</w:t>
-      </w:r>
-    </w:p>
-    <w:p>
-      <w:r>
-        <w:t>Global State (Shared State):</w:t>
-      </w:r>
-    </w:p>
-    <w:p>
-      <w:pPr>
-        <w:pStyle w:val="ListParagraph"/>
+        <w:t xml:space="preserve">, da die zu unnötiger </w:t>
+      </w:r>
+      <w:proofErr w:type="spellStart"/>
+      <w:r>
+        <w:t>Komlexität</w:t>
+      </w:r>
+      <w:proofErr w:type="spellEnd"/>
+      <w:r>
+        <w:t xml:space="preserve"> führt.</w:t>
+      </w:r>
+    </w:p>
+    <w:p>
+      <w:r>
+        <w:t>Global State (</w:t>
+      </w:r>
+      <w:proofErr w:type="spellStart"/>
+      <w:r>
+        <w:t>Shared</w:t>
+      </w:r>
+      <w:proofErr w:type="spellEnd"/>
+      <w:r>
+        <w:t xml:space="preserve"> State):</w:t>
+      </w:r>
+    </w:p>
+    <w:p>
+      <w:pPr>
+        <w:pStyle w:val="Listenabsatz"/>
         <w:numPr>
           <w:ilvl w:val="0"/>
           <w:numId w:val="19"/>
         </w:numPr>
       </w:pPr>
       <w:r>
-        <w:t xml:space="preserve">Global State nur nurtzen, wenn mehrere Components auf dieselben Date zugreifen oder </w:t>
+        <w:t xml:space="preserve">Global State nur </w:t>
+      </w:r>
+      <w:proofErr w:type="spellStart"/>
+      <w:r>
+        <w:t>nurtzen</w:t>
+      </w:r>
+      <w:proofErr w:type="spellEnd"/>
+      <w:r>
+        <w:t xml:space="preserve">, wenn mehrere Components auf dieselben Date zugreifen oder </w:t>
       </w:r>
       <w:r>
         <w:t>diese ändern müssen</w:t>
@@ -4616,7 +5155,7 @@
     </w:p>
     <w:p>
       <w:pPr>
-        <w:pStyle w:val="ListParagraph"/>
+        <w:pStyle w:val="Listenabsatz"/>
         <w:numPr>
           <w:ilvl w:val="0"/>
           <w:numId w:val="19"/>
@@ -4701,13 +5240,18 @@
     <w:p/>
     <w:p/>
     <w:p>
-      <w:r>
-        <w:t>Datenfetching:</w:t>
-      </w:r>
-    </w:p>
-    <w:p>
-      <w:pPr>
-        <w:pStyle w:val="ListParagraph"/>
+      <w:proofErr w:type="spellStart"/>
+      <w:r>
+        <w:t>Datenfetching</w:t>
+      </w:r>
+      <w:proofErr w:type="spellEnd"/>
+      <w:r>
+        <w:t>:</w:t>
+      </w:r>
+    </w:p>
+    <w:p>
+      <w:pPr>
+        <w:pStyle w:val="Listenabsatz"/>
         <w:numPr>
           <w:ilvl w:val="0"/>
           <w:numId w:val="20"/>
@@ -4716,6 +5260,7 @@
       <w:r>
         <w:t xml:space="preserve">Daten kann man entweder clientseitig mit </w:t>
       </w:r>
+      <w:proofErr w:type="spellStart"/>
       <w:r>
         <w:rPr>
           <w:i/>
@@ -4723,9 +5268,11 @@
         </w:rPr>
         <w:t>useEffect</w:t>
       </w:r>
+      <w:proofErr w:type="spellEnd"/>
       <w:r>
         <w:t xml:space="preserve">, serverseitig mit </w:t>
       </w:r>
+      <w:proofErr w:type="spellStart"/>
       <w:r>
         <w:rPr>
           <w:i/>
@@ -4733,15 +5280,25 @@
         </w:rPr>
         <w:t>getServerSideProps</w:t>
       </w:r>
+      <w:proofErr w:type="spellEnd"/>
       <w:r>
         <w:t xml:space="preserve">, oder in Server Components mit </w:t>
       </w:r>
+      <w:proofErr w:type="spellStart"/>
       <w:r>
         <w:rPr>
           <w:i/>
           <w:iCs/>
         </w:rPr>
-        <w:t>fetch()</w:t>
+        <w:t>fetch</w:t>
+      </w:r>
+      <w:proofErr w:type="spellEnd"/>
+      <w:r>
+        <w:rPr>
+          <w:i/>
+          <w:iCs/>
+        </w:rPr>
+        <w:t>()</w:t>
       </w:r>
       <w:r>
         <w:t xml:space="preserve"> holen.</w:t>
@@ -4749,14 +5306,22 @@
     </w:p>
     <w:p>
       <w:pPr>
-        <w:pStyle w:val="ListParagraph"/>
+        <w:pStyle w:val="Listenabsatz"/>
         <w:numPr>
           <w:ilvl w:val="0"/>
           <w:numId w:val="20"/>
         </w:numPr>
       </w:pPr>
       <w:r>
-        <w:t>SWR oder React Query verwenden wenn man effizient clientseitig Daten holen, cachen und aktualisieren will</w:t>
+        <w:t xml:space="preserve">SWR oder React Query verwenden wenn man effizient clientseitig Daten holen, </w:t>
+      </w:r>
+      <w:proofErr w:type="spellStart"/>
+      <w:r>
+        <w:t>cachen</w:t>
+      </w:r>
+      <w:proofErr w:type="spellEnd"/>
+      <w:r>
+        <w:t xml:space="preserve"> und aktualisieren will</w:t>
       </w:r>
     </w:p>
     <w:p>
@@ -4766,7 +5331,7 @@
     </w:p>
     <w:p>
       <w:pPr>
-        <w:pStyle w:val="ListParagraph"/>
+        <w:pStyle w:val="Listenabsatz"/>
         <w:numPr>
           <w:ilvl w:val="0"/>
           <w:numId w:val="21"/>
@@ -4776,8 +5341,13 @@
         <w:t>Keys bei Listen korrekt verwenden</w:t>
       </w:r>
       <w:r>
-        <w:t>, d.h. keine Indexattribute sondern eindeutige ID’s</w:t>
-      </w:r>
+        <w:t xml:space="preserve">, d.h. keine Indexattribute sondern eindeutige </w:t>
+      </w:r>
+      <w:proofErr w:type="spellStart"/>
+      <w:r>
+        <w:t>ID’s</w:t>
+      </w:r>
+      <w:proofErr w:type="spellEnd"/>
     </w:p>
     <w:p>
       <w:pPr>
@@ -4796,7 +5366,7 @@
     </w:p>
     <w:p>
       <w:pPr>
-        <w:pStyle w:val="ListParagraph"/>
+        <w:pStyle w:val="Listenabsatz"/>
         <w:numPr>
           <w:ilvl w:val="0"/>
           <w:numId w:val="21"/>
@@ -4805,28 +5375,39 @@
       <w:r>
         <w:t xml:space="preserve">Statischer Content mit </w:t>
       </w:r>
+      <w:proofErr w:type="spellStart"/>
       <w:r>
         <w:rPr>
           <w:i/>
           <w:iCs/>
         </w:rPr>
-        <w:t xml:space="preserve">generateStaticParams </w:t>
-      </w:r>
-      <w:r>
-        <w:t xml:space="preserve">oder </w:t>
-      </w:r>
+        <w:t>generateStaticParams</w:t>
+      </w:r>
+      <w:proofErr w:type="spellEnd"/>
       <w:r>
         <w:rPr>
           <w:i/>
           <w:iCs/>
         </w:rPr>
-        <w:t>getStaticProps</w:t>
-      </w:r>
+        <w:t xml:space="preserve"> </w:t>
+      </w:r>
+      <w:r>
+        <w:t xml:space="preserve">oder </w:t>
+      </w:r>
+      <w:proofErr w:type="spellStart"/>
       <w:r>
         <w:rPr>
           <w:i/>
           <w:iCs/>
         </w:rPr>
+        <w:t>getStaticProps</w:t>
+      </w:r>
+      <w:proofErr w:type="spellEnd"/>
+      <w:r>
+        <w:rPr>
+          <w:i/>
+          <w:iCs/>
+        </w:rPr>
         <w:t xml:space="preserve"> </w:t>
       </w:r>
       <w:r>
@@ -4835,14 +5416,19 @@
     </w:p>
     <w:p>
       <w:pPr>
-        <w:pStyle w:val="ListParagraph"/>
+        <w:pStyle w:val="Listenabsatz"/>
         <w:numPr>
           <w:ilvl w:val="0"/>
           <w:numId w:val="21"/>
         </w:numPr>
       </w:pPr>
-      <w:r>
-        <w:t>Tailwind CSS oder CSS Modules verwen</w:t>
+      <w:proofErr w:type="spellStart"/>
+      <w:r>
+        <w:t>Tailwind</w:t>
+      </w:r>
+      <w:proofErr w:type="spellEnd"/>
+      <w:r>
+        <w:t xml:space="preserve"> CSS oder CSS Modules verwen</w:t>
       </w:r>
       <w:r>
         <w:t>den fürs Styling</w:t>
@@ -4850,7 +5436,7 @@
     </w:p>
     <w:p>
       <w:pPr>
-        <w:pStyle w:val="ListParagraph"/>
+        <w:pStyle w:val="Listenabsatz"/>
         <w:numPr>
           <w:ilvl w:val="0"/>
           <w:numId w:val="21"/>
@@ -4862,18 +5448,27 @@
     </w:p>
     <w:p>
       <w:pPr>
-        <w:pStyle w:val="ListParagraph"/>
+        <w:pStyle w:val="Listenabsatz"/>
         <w:numPr>
           <w:ilvl w:val="0"/>
           <w:numId w:val="21"/>
         </w:numPr>
       </w:pPr>
+      <w:proofErr w:type="spellStart"/>
       <w:r>
         <w:rPr>
           <w:i/>
           <w:iCs/>
         </w:rPr>
-        <w:t xml:space="preserve">fetch() </w:t>
+        <w:t>fetch</w:t>
+      </w:r>
+      <w:proofErr w:type="spellEnd"/>
+      <w:r>
+        <w:rPr>
+          <w:i/>
+          <w:iCs/>
+        </w:rPr>
+        <w:t xml:space="preserve">() </w:t>
       </w:r>
       <w:r>
         <w:t>in Server Components bevorzugen (besser für SEO und Performance).</w:t>
@@ -4881,12 +5476,13 @@
     </w:p>
     <w:p>
       <w:pPr>
-        <w:pStyle w:val="ListParagraph"/>
+        <w:pStyle w:val="Listenabsatz"/>
         <w:numPr>
           <w:ilvl w:val="0"/>
           <w:numId w:val="21"/>
         </w:numPr>
       </w:pPr>
+      <w:proofErr w:type="spellStart"/>
       <w:r>
         <w:rPr>
           <w:i/>
@@ -4894,13 +5490,22 @@
         </w:rPr>
         <w:t>useEffect</w:t>
       </w:r>
-      <w:r>
-        <w:t xml:space="preserve"> oder SWR / React Query nur bei clientseitigem Bedarf (z.B. User interactions).</w:t>
-      </w:r>
-    </w:p>
-    <w:p>
-      <w:pPr>
-        <w:pStyle w:val="ListParagraph"/>
+      <w:proofErr w:type="spellEnd"/>
+      <w:r>
+        <w:t xml:space="preserve"> oder SWR / React Query nur bei clientseitigem Bedarf (z.B. User </w:t>
+      </w:r>
+      <w:proofErr w:type="spellStart"/>
+      <w:r>
+        <w:t>interactions</w:t>
+      </w:r>
+      <w:proofErr w:type="spellEnd"/>
+      <w:r>
+        <w:t>).</w:t>
+      </w:r>
+    </w:p>
+    <w:p>
+      <w:pPr>
+        <w:pStyle w:val="Listenabsatz"/>
         <w:numPr>
           <w:ilvl w:val="0"/>
           <w:numId w:val="21"/>
@@ -4909,23 +5514,34 @@
       <w:r>
         <w:t xml:space="preserve">Verwende </w:t>
       </w:r>
+      <w:proofErr w:type="spellStart"/>
       <w:r>
         <w:rPr>
           <w:i/>
           <w:iCs/>
         </w:rPr>
-        <w:t>cache()</w:t>
-      </w:r>
-      <w:r>
-        <w:t xml:space="preserve"> oder </w:t>
-      </w:r>
+        <w:t>cache</w:t>
+      </w:r>
+      <w:proofErr w:type="spellEnd"/>
       <w:r>
         <w:rPr>
           <w:i/>
           <w:iCs/>
         </w:rPr>
+        <w:t>()</w:t>
+      </w:r>
+      <w:r>
+        <w:t xml:space="preserve"> oder </w:t>
+      </w:r>
+      <w:proofErr w:type="spellStart"/>
+      <w:r>
+        <w:rPr>
+          <w:i/>
+          <w:iCs/>
+        </w:rPr>
         <w:t>revalidate</w:t>
       </w:r>
+      <w:proofErr w:type="spellEnd"/>
       <w:r>
         <w:t xml:space="preserve"> für ISR und Caching.</w:t>
       </w:r>
@@ -4941,7 +5557,7 @@
     </w:p>
     <w:p>
       <w:pPr>
-        <w:pStyle w:val="Heading1"/>
+        <w:pStyle w:val="berschrift1"/>
       </w:pPr>
       <w:bookmarkStart w:id="5" w:name="_Toc198236938"/>
       <w:r>
@@ -4952,7 +5568,15 @@
     </w:p>
     <w:p>
       <w:r>
-        <w:t>Alle Mockup und Wireframe Seiten sind in einem Figma Projekt unter folgendem Link zu finden:</w:t>
+        <w:t xml:space="preserve">Alle Mockup und Wireframe Seiten sind in einem </w:t>
+      </w:r>
+      <w:proofErr w:type="spellStart"/>
+      <w:r>
+        <w:t>Figma</w:t>
+      </w:r>
+      <w:proofErr w:type="spellEnd"/>
+      <w:r>
+        <w:t xml:space="preserve"> Projekt unter folgendem Link zu finden:</w:t>
       </w:r>
     </w:p>
     <w:p>
@@ -5078,7 +5702,15 @@
     </w:p>
     <w:p>
       <w:r>
-        <w:t>Für die Schrift wurde SF Pro verwendet, Apple's Systemschrift. Sie ist modern, praktisch und für digitale Oberflächen gemacht. SF Pro ist unauffällig, professionell und technisch und somit perfekt für Anwendungen, die Klarheit und Benutzerfreundlichkeit wichtig sind. SF Pro wird auf allen Apple-Geräten gleich angezeigt.</w:t>
+        <w:t xml:space="preserve">Für die Schrift wurde SF Pro verwendet, </w:t>
+      </w:r>
+      <w:proofErr w:type="spellStart"/>
+      <w:r>
+        <w:t>Apple's</w:t>
+      </w:r>
+      <w:proofErr w:type="spellEnd"/>
+      <w:r>
+        <w:t xml:space="preserve"> Systemschrift. Sie ist modern, praktisch und für digitale Oberflächen gemacht. SF Pro ist unauffällig, professionell und technisch und somit perfekt für Anwendungen, die Klarheit und Benutzerfreundlichkeit wichtig sind. SF Pro wird auf allen Apple-Geräten gleich angezeigt.</w:t>
       </w:r>
     </w:p>
     <w:p>
@@ -5086,23 +5718,48 @@
         <w:pStyle w:val="Untertitel"/>
         <w:spacing w:after="120"/>
       </w:pPr>
-      <w:r>
-        <w:rPr>
-          <w:b/>
-          <w:bCs/>
-        </w:rPr>
-        <w:t>Iconwahl:</w:t>
-      </w:r>
-    </w:p>
-    <w:p>
-      <w:r>
-        <w:t>Die Icons wurden nach dem Prinzip der visuellen Gewichtung eingesetzt. Häufig genutzte oder besonders wichtige Funktionen verwenden gefüllte Symbole. Diese sind gut sichtbar und lenken die Aufmerksamkeit der Nutzer gezielt auf wichtige Aktionen, die etwas grundlegend ändern (z.B. der delete Button</w:t>
+      <w:proofErr w:type="spellStart"/>
+      <w:r>
+        <w:rPr>
+          <w:b/>
+          <w:bCs/>
+        </w:rPr>
+        <w:t>Iconwahl</w:t>
+      </w:r>
+      <w:proofErr w:type="spellEnd"/>
+      <w:r>
+        <w:rPr>
+          <w:b/>
+          <w:bCs/>
+        </w:rPr>
+        <w:t>:</w:t>
+      </w:r>
+    </w:p>
+    <w:p>
+      <w:r>
+        <w:t xml:space="preserve">Die Icons wurden nach dem Prinzip der visuellen Gewichtung eingesetzt. Häufig genutzte oder besonders wichtige Funktionen verwenden gefüllte Symbole. Diese sind gut sichtbar und lenken die Aufmerksamkeit der Nutzer gezielt auf wichtige Aktionen, die etwas grundlegend ändern (z.B. der </w:t>
+      </w:r>
+      <w:proofErr w:type="spellStart"/>
+      <w:r>
+        <w:t>delete</w:t>
+      </w:r>
+      <w:proofErr w:type="spellEnd"/>
+      <w:r>
+        <w:t xml:space="preserve"> Button</w:t>
       </w:r>
       <w:r>
         <w:t>*2</w:t>
       </w:r>
       <w:r>
-        <w:t>). Nicht ausgefüllte Icons zeigen Funktionen, die weniger genutzt werden, oder weniger gravierende Sachen machen (z.B. der edit Button</w:t>
+        <w:t xml:space="preserve">). Nicht ausgefüllte Icons zeigen Funktionen, die weniger genutzt werden, oder weniger gravierende Sachen machen (z.B. der </w:t>
+      </w:r>
+      <w:proofErr w:type="spellStart"/>
+      <w:r>
+        <w:t>edit</w:t>
+      </w:r>
+      <w:proofErr w:type="spellEnd"/>
+      <w:r>
+        <w:t xml:space="preserve"> Button</w:t>
       </w:r>
       <w:r>
         <w:t>*</w:t>
@@ -5117,7 +5774,7 @@
           <w:noProof/>
         </w:rPr>
         <w:drawing>
-          <wp:anchor distT="0" distB="0" distL="114300" distR="114300" simplePos="0" relativeHeight="251666432" behindDoc="0" locked="0" layoutInCell="1" allowOverlap="1" wp14:anchorId="5D788269" wp14:editId="1E85699A">
+          <wp:anchor distT="0" distB="0" distL="114300" distR="114300" simplePos="0" relativeHeight="251666432" behindDoc="0" locked="0" layoutInCell="1" allowOverlap="1" wp14:anchorId="5D788269" wp14:editId="683CF880">
             <wp:simplePos x="0" y="0"/>
             <wp:positionH relativeFrom="column">
               <wp:posOffset>1106805</wp:posOffset>
@@ -5263,7 +5920,15 @@
     <w:p>
       <w:r>
         <w:lastRenderedPageBreak/>
-        <w:t>Screenshot der Wireframe-Desktop-Hauptpage mit den eingeteilten Gutters:</w:t>
+        <w:t xml:space="preserve">Screenshot der Wireframe-Desktop-Hauptpage mit den eingeteilten </w:t>
+      </w:r>
+      <w:proofErr w:type="spellStart"/>
+      <w:r>
+        <w:t>Gutters</w:t>
+      </w:r>
+      <w:proofErr w:type="spellEnd"/>
+      <w:r>
+        <w:t>:</w:t>
       </w:r>
     </w:p>
     <w:p>
@@ -5335,8 +6000,13 @@
         <w:spacing w:after="20"/>
       </w:pPr>
       <w:r>
-        <w:t>11 Rows</w:t>
-      </w:r>
+        <w:t xml:space="preserve">11 </w:t>
+      </w:r>
+      <w:proofErr w:type="spellStart"/>
+      <w:r>
+        <w:t>Rows</w:t>
+      </w:r>
+      <w:proofErr w:type="spellEnd"/>
     </w:p>
     <w:p/>
     <w:p/>
@@ -5347,7 +6017,7 @@
     </w:p>
     <w:p>
       <w:pPr>
-        <w:pStyle w:val="Heading1"/>
+        <w:pStyle w:val="berschrift1"/>
       </w:pPr>
       <w:bookmarkStart w:id="6" w:name="_Toc198236939"/>
       <w:r>
@@ -5364,7 +6034,7 @@
     </w:p>
     <w:p>
       <w:pPr>
-        <w:pStyle w:val="Heading1"/>
+        <w:pStyle w:val="berschrift1"/>
       </w:pPr>
       <w:bookmarkStart w:id="7" w:name="_Toc198236940"/>
       <w:r>
@@ -5376,7 +6046,7 @@
     <w:p/>
     <w:p>
       <w:pPr>
-        <w:pStyle w:val="Heading2"/>
+        <w:pStyle w:val="berschrift2"/>
       </w:pPr>
       <w:bookmarkStart w:id="8" w:name="_Toc198236941"/>
       <w:r>
@@ -5414,13 +6084,21 @@
     </w:p>
     <w:p>
       <w:r>
-        <w:t>Am ersten Projekttag stand die Planung im Vordergrund. Wir erstellten gemeinsam einen Projektplan in Form eines Kanban-Boards, setzten ein gemeinsames Git-Repository auf und erstellten eine entsprechende Projektdokumentation. Meine persönliche Aufgabe wird es nun sein, bis zur nächsten Durchführung die diversen Technologieevaluationen durchzuführen, die für unser Projekt benötigt werden.</w:t>
+        <w:t xml:space="preserve">Am ersten Projekttag stand die Planung im Vordergrund. Wir erstellten gemeinsam einen Projektplan in Form eines Kanban-Boards, setzten ein gemeinsames </w:t>
+      </w:r>
+      <w:proofErr w:type="spellStart"/>
+      <w:r>
+        <w:t>Git</w:t>
+      </w:r>
+      <w:proofErr w:type="spellEnd"/>
+      <w:r>
+        <w:t>-Repository auf und erstellten eine entsprechende Projektdokumentation. Meine persönliche Aufgabe wird es nun sein, bis zur nächsten Durchführung die diversen Technologieevaluationen durchzuführen, die für unser Projekt benötigt werden.</w:t>
       </w:r>
     </w:p>
     <w:p/>
     <w:p>
       <w:pPr>
-        <w:pStyle w:val="Heading2"/>
+        <w:pStyle w:val="berschrift2"/>
       </w:pPr>
       <w:bookmarkStart w:id="9" w:name="_Toc198236942"/>
       <w:r>
@@ -5463,7 +6141,31 @@
         <w:spacing w:after="0"/>
       </w:pPr>
       <w:r>
-        <w:t>Seit dem letzen Standup-Meeting konnte ich mich Figma erfolgreich aufsetzen, die mobile Wireframes designen und konstruieren. Ebenso konnte ich dies mit zwei der totalen acht Desktop-Wireframes. Auch konnte ich die erste Mockup-Page designen und «zusammenbasteln».</w:t>
+        <w:t xml:space="preserve">Seit dem </w:t>
+      </w:r>
+      <w:proofErr w:type="spellStart"/>
+      <w:r>
+        <w:t>letzen</w:t>
+      </w:r>
+      <w:proofErr w:type="spellEnd"/>
+      <w:r>
+        <w:t xml:space="preserve"> </w:t>
+      </w:r>
+      <w:proofErr w:type="spellStart"/>
+      <w:r>
+        <w:t>Standup</w:t>
+      </w:r>
+      <w:proofErr w:type="spellEnd"/>
+      <w:r>
+        <w:t xml:space="preserve">-Meeting konnte ich mich </w:t>
+      </w:r>
+      <w:proofErr w:type="spellStart"/>
+      <w:r>
+        <w:t>Figma</w:t>
+      </w:r>
+      <w:proofErr w:type="spellEnd"/>
+      <w:r>
+        <w:t xml:space="preserve"> erfolgreich aufsetzen, die mobile Wireframes designen und konstruieren. Ebenso konnte ich dies mit zwei der totalen acht Desktop-Wireframes. Auch konnte ich die erste Mockup-Page designen und «zusammenbasteln».</w:t>
       </w:r>
     </w:p>
     <w:p>
@@ -5511,7 +6213,15 @@
         <w:spacing w:after="0"/>
       </w:pPr>
       <w:r>
-        <w:t>Heute gab es keine beudeutsamen Hindernisse, auf die ich stossen musste.</w:t>
+        <w:t xml:space="preserve">Heute gab es keine </w:t>
+      </w:r>
+      <w:proofErr w:type="spellStart"/>
+      <w:r>
+        <w:t>beudeutsamen</w:t>
+      </w:r>
+      <w:proofErr w:type="spellEnd"/>
+      <w:r>
+        <w:t xml:space="preserve"> Hindernisse, auf die ich stossen musste.</w:t>
       </w:r>
     </w:p>
     <w:p/>
@@ -5541,7 +6251,7 @@
     </w:p>
     <w:p>
       <w:pPr>
-        <w:pStyle w:val="Heading2"/>
+        <w:pStyle w:val="berschrift2"/>
       </w:pPr>
       <w:bookmarkStart w:id="10" w:name="_Toc198236943"/>
       <w:r>
@@ -5571,7 +6281,63 @@
     </w:p>
     <w:p>
       <w:r>
-        <w:t>Seit der letzten Reflexion konnte ich erfolgreich das mobile mockup, desktop mockup und desktop wireframe vervollständigen. Ich konnte auch die roll-out Funktion in der MainPage zum Laufen bringen und ein erstes funktionelles Konzept der search Funktion realisieren.</w:t>
+        <w:t xml:space="preserve">Seit der letzten Reflexion konnte ich erfolgreich das mobile </w:t>
+      </w:r>
+      <w:proofErr w:type="spellStart"/>
+      <w:r>
+        <w:t>mockup</w:t>
+      </w:r>
+      <w:proofErr w:type="spellEnd"/>
+      <w:r>
+        <w:t xml:space="preserve">, </w:t>
+      </w:r>
+      <w:proofErr w:type="spellStart"/>
+      <w:r>
+        <w:t>desktop</w:t>
+      </w:r>
+      <w:proofErr w:type="spellEnd"/>
+      <w:r>
+        <w:t xml:space="preserve"> </w:t>
+      </w:r>
+      <w:proofErr w:type="spellStart"/>
+      <w:r>
+        <w:t>mockup</w:t>
+      </w:r>
+      <w:proofErr w:type="spellEnd"/>
+      <w:r>
+        <w:t xml:space="preserve"> und </w:t>
+      </w:r>
+      <w:proofErr w:type="spellStart"/>
+      <w:r>
+        <w:t>desktop</w:t>
+      </w:r>
+      <w:proofErr w:type="spellEnd"/>
+      <w:r>
+        <w:t xml:space="preserve"> </w:t>
+      </w:r>
+      <w:proofErr w:type="spellStart"/>
+      <w:r>
+        <w:t>wireframe</w:t>
+      </w:r>
+      <w:proofErr w:type="spellEnd"/>
+      <w:r>
+        <w:t xml:space="preserve"> vervollständigen. Ich konnte auch die roll-out Funktion in der </w:t>
+      </w:r>
+      <w:proofErr w:type="spellStart"/>
+      <w:r>
+        <w:t>MainPage</w:t>
+      </w:r>
+      <w:proofErr w:type="spellEnd"/>
+      <w:r>
+        <w:t xml:space="preserve"> zum Laufen bringen und ein erstes funktionelles Konzept der </w:t>
+      </w:r>
+      <w:proofErr w:type="spellStart"/>
+      <w:r>
+        <w:t>search</w:t>
+      </w:r>
+      <w:proofErr w:type="spellEnd"/>
+      <w:r>
+        <w:t xml:space="preserve"> Funktion realisieren.</w:t>
       </w:r>
     </w:p>
     <w:p>
@@ -5586,12 +6352,36 @@
     </w:p>
     <w:p>
       <w:r>
-        <w:t>Hatte ich irgendwelche Schwireigkeiten? / Wenn ja welche?</w:t>
-      </w:r>
-    </w:p>
-    <w:p>
-      <w:r>
-        <w:t>Heute hatte ich gravierende Schwierigkeiten mit dem Git-Repository, da es viele Merge-Konflikte gab und die Behebung dieser, uns viel Zeit klaute.</w:t>
+        <w:t xml:space="preserve">Hatte ich irgendwelche </w:t>
+      </w:r>
+      <w:proofErr w:type="spellStart"/>
+      <w:r>
+        <w:t>Schwireigkeiten</w:t>
+      </w:r>
+      <w:proofErr w:type="spellEnd"/>
+      <w:r>
+        <w:t>? / Wenn ja welche?</w:t>
+      </w:r>
+    </w:p>
+    <w:p>
+      <w:r>
+        <w:t xml:space="preserve">Heute hatte ich gravierende Schwierigkeiten mit dem </w:t>
+      </w:r>
+      <w:proofErr w:type="spellStart"/>
+      <w:r>
+        <w:t>Git</w:t>
+      </w:r>
+      <w:proofErr w:type="spellEnd"/>
+      <w:r>
+        <w:t xml:space="preserve">-Repository, da es viele </w:t>
+      </w:r>
+      <w:proofErr w:type="spellStart"/>
+      <w:r>
+        <w:t>Merge</w:t>
+      </w:r>
+      <w:proofErr w:type="spellEnd"/>
+      <w:r>
+        <w:t>-Konflikte gab und die Behebung dieser, uns viel Zeit klaute.</w:t>
       </w:r>
     </w:p>
     <w:p/>
@@ -5608,7 +6398,33 @@
         <w:t>Lars:</w:t>
       </w:r>
     </w:p>
+    <w:p>
+      <w:r>
+        <w:t>Den dritten Projekttag konnte ich nutzen, um den Grundstein für das Frontend zu legen. Eigentlich wäre geplant gewesen, dass wir an diesem dritten Projekttag bereits weiter sind und den ersten Release bereits abschliessen können. Aufgrund von Problemen mit der Versionsverwaltung seitens meines Teampartners kam es aber nicht dazu. Nun wäre das Ziel, dass wir bis und mit der vierten Durchführung des Projektmoduls, den ersten Release fertigstellen.</w:t>
+      </w:r>
+    </w:p>
     <w:p/>
+    <w:p>
+      <w:r>
+        <w:br w:type="page"/>
+      </w:r>
+    </w:p>
+    <w:p>
+      <w:pPr>
+        <w:pStyle w:val="berschrift1"/>
+      </w:pPr>
+      <w:bookmarkStart w:id="11" w:name="_Toc198236944"/>
+      <w:proofErr w:type="spellStart"/>
+      <w:r>
+        <w:lastRenderedPageBreak/>
+        <w:t>Git</w:t>
+      </w:r>
+      <w:proofErr w:type="spellEnd"/>
+      <w:r>
+        <w:t>-Repository</w:t>
+      </w:r>
+      <w:bookmarkEnd w:id="11"/>
+    </w:p>
     <w:p/>
     <w:p>
       <w:r>
@@ -5617,24 +6433,7 @@
     </w:p>
     <w:p>
       <w:pPr>
-        <w:pStyle w:val="Heading1"/>
-      </w:pPr>
-      <w:bookmarkStart w:id="11" w:name="_Toc198236944"/>
-      <w:r>
-        <w:lastRenderedPageBreak/>
-        <w:t>Git-Repository</w:t>
-      </w:r>
-      <w:bookmarkEnd w:id="11"/>
-    </w:p>
-    <w:p/>
-    <w:p>
-      <w:r>
-        <w:br w:type="page"/>
-      </w:r>
-    </w:p>
-    <w:p>
-      <w:pPr>
-        <w:pStyle w:val="Heading1"/>
+        <w:pStyle w:val="berschrift1"/>
       </w:pPr>
       <w:bookmarkStart w:id="12" w:name="_Toc198236945"/>
       <w:r>
@@ -5646,7 +6445,7 @@
     <w:p/>
     <w:p>
       <w:pPr>
-        <w:pStyle w:val="ListParagraph"/>
+        <w:pStyle w:val="Listenabsatz"/>
         <w:numPr>
           <w:ilvl w:val="0"/>
           <w:numId w:val="12"/>
@@ -5661,7 +6460,7 @@
     </w:p>
     <w:p>
       <w:pPr>
-        <w:pStyle w:val="ListParagraph"/>
+        <w:pStyle w:val="Listenabsatz"/>
         <w:numPr>
           <w:ilvl w:val="0"/>
           <w:numId w:val="12"/>
@@ -5700,7 +6499,7 @@
     </w:p>
     <w:p>
       <w:pPr>
-        <w:pStyle w:val="ListParagraph"/>
+        <w:pStyle w:val="Listenabsatz"/>
         <w:numPr>
           <w:ilvl w:val="0"/>
           <w:numId w:val="12"/>
@@ -5727,7 +6526,7 @@
     </w:p>
     <w:p>
       <w:pPr>
-        <w:pStyle w:val="ListParagraph"/>
+        <w:pStyle w:val="Listenabsatz"/>
         <w:numPr>
           <w:ilvl w:val="0"/>
           <w:numId w:val="12"/>
@@ -5751,7 +6550,7 @@
     </w:p>
     <w:p>
       <w:pPr>
-        <w:pStyle w:val="ListParagraph"/>
+        <w:pStyle w:val="Listenabsatz"/>
         <w:ind w:left="720"/>
         <w:rPr>
           <w:lang w:val="en-US"/>
@@ -5980,7 +6779,7 @@
 <w:hdr xmlns:wpc="http://schemas.microsoft.com/office/word/2010/wordprocessingCanvas" xmlns:cx="http://schemas.microsoft.com/office/drawing/2014/chartex" xmlns:cx1="http://schemas.microsoft.com/office/drawing/2015/9/8/chartex" xmlns:cx2="http://schemas.microsoft.com/office/drawing/2015/10/21/chartex" xmlns:cx3="http://schemas.microsoft.com/office/drawing/2016/5/9/chartex" xmlns:cx4="http://schemas.microsoft.com/office/drawing/2016/5/10/chartex" xmlns:cx5="http://schemas.microsoft.com/office/drawing/2016/5/11/chartex" xmlns:cx6="http://schemas.microsoft.com/office/drawing/2016/5/12/chartex" xmlns:cx7="http://schemas.microsoft.com/office/drawing/2016/5/13/chartex" xmlns:cx8="http://schemas.microsoft.com/office/drawing/2016/5/14/chartex" xmlns:mc="http://schemas.openxmlformats.org/markup-compatibility/2006" xmlns:aink="http://schemas.microsoft.com/office/drawing/2016/ink" xmlns:am3d="http://schemas.microsoft.com/office/drawing/2017/model3d" xmlns:o="urn:schemas-microsoft-com:office:office" xmlns:oel="http://schemas.microsoft.com/office/2019/extlst" xmlns:r="http://schemas.openxmlformats.org/officeDocument/2006/relationships" xmlns:m="http://schemas.openxmlformats.org/officeDocument/2006/math" xmlns:v="urn:schemas-microsoft-com:vml" xmlns:wp14="http://schemas.microsoft.com/office/word/2010/wordprocessingDrawing" xmlns:wp="http://schemas.openxmlformats.org/drawingml/2006/wordprocessingDrawing" xmlns:w10="urn:schemas-microsoft-com:office:word" xmlns:w="http://schemas.openxmlformats.org/wordprocessingml/2006/main" xmlns:w14="http://schemas.microsoft.com/office/word/2010/wordml" xmlns:w15="http://schemas.microsoft.com/office/word/2012/wordml" xmlns:w16cex="http://schemas.microsoft.com/office/word/2018/wordml/cex" xmlns:w16cid="http://schemas.microsoft.com/office/word/2016/wordml/cid" xmlns:w16="http://schemas.microsoft.com/office/word/2018/wordml" xmlns:w16du="http://schemas.microsoft.com/office/word/2023/wordml/word16du" xmlns:w16sdtdh="http://schemas.microsoft.com/office/word/2020/wordml/sdtdatahash" xmlns:w16sdtfl="http://schemas.microsoft.com/office/word/2024/wordml/sdtformatlock" xmlns:w16se="http://schemas.microsoft.com/office/word/2015/wordml/symex" xmlns:wpg="http://schemas.microsoft.com/office/word/2010/wordprocessingGroup" xmlns:wpi="http://schemas.microsoft.com/office/word/2010/wordprocessingInk" xmlns:wne="http://schemas.microsoft.com/office/word/2006/wordml" xmlns:wps="http://schemas.microsoft.com/office/word/2010/wordprocessingShape" mc:Ignorable="w14 w15 w16se w16cid w16 w16cex w16sdtdh w16sdtfl w16du wp14">
   <w:p>
     <w:pPr>
-      <w:pStyle w:val="Header"/>
+      <w:pStyle w:val="Kopfzeile"/>
       <w:jc w:val="right"/>
     </w:pPr>
     <w:r>
@@ -5994,12 +6793,12 @@
 <w:hdr xmlns:wpc="http://schemas.microsoft.com/office/word/2010/wordprocessingCanvas" xmlns:cx="http://schemas.microsoft.com/office/drawing/2014/chartex" xmlns:cx1="http://schemas.microsoft.com/office/drawing/2015/9/8/chartex" xmlns:cx2="http://schemas.microsoft.com/office/drawing/2015/10/21/chartex" xmlns:cx3="http://schemas.microsoft.com/office/drawing/2016/5/9/chartex" xmlns:cx4="http://schemas.microsoft.com/office/drawing/2016/5/10/chartex" xmlns:cx5="http://schemas.microsoft.com/office/drawing/2016/5/11/chartex" xmlns:cx6="http://schemas.microsoft.com/office/drawing/2016/5/12/chartex" xmlns:cx7="http://schemas.microsoft.com/office/drawing/2016/5/13/chartex" xmlns:cx8="http://schemas.microsoft.com/office/drawing/2016/5/14/chartex" xmlns:mc="http://schemas.openxmlformats.org/markup-compatibility/2006" xmlns:aink="http://schemas.microsoft.com/office/drawing/2016/ink" xmlns:am3d="http://schemas.microsoft.com/office/drawing/2017/model3d" xmlns:o="urn:schemas-microsoft-com:office:office" xmlns:oel="http://schemas.microsoft.com/office/2019/extlst" xmlns:r="http://schemas.openxmlformats.org/officeDocument/2006/relationships" xmlns:m="http://schemas.openxmlformats.org/officeDocument/2006/math" xmlns:v="urn:schemas-microsoft-com:vml" xmlns:wp14="http://schemas.microsoft.com/office/word/2010/wordprocessingDrawing" xmlns:wp="http://schemas.openxmlformats.org/drawingml/2006/wordprocessingDrawing" xmlns:w10="urn:schemas-microsoft-com:office:word" xmlns:w="http://schemas.openxmlformats.org/wordprocessingml/2006/main" xmlns:w14="http://schemas.microsoft.com/office/word/2010/wordml" xmlns:w15="http://schemas.microsoft.com/office/word/2012/wordml" xmlns:w16cex="http://schemas.microsoft.com/office/word/2018/wordml/cex" xmlns:w16cid="http://schemas.microsoft.com/office/word/2016/wordml/cid" xmlns:w16="http://schemas.microsoft.com/office/word/2018/wordml" xmlns:w16du="http://schemas.microsoft.com/office/word/2023/wordml/word16du" xmlns:w16sdtdh="http://schemas.microsoft.com/office/word/2020/wordml/sdtdatahash" xmlns:w16sdtfl="http://schemas.microsoft.com/office/word/2024/wordml/sdtformatlock" xmlns:w16se="http://schemas.microsoft.com/office/word/2015/wordml/symex" xmlns:wpg="http://schemas.microsoft.com/office/word/2010/wordprocessingGroup" xmlns:wpi="http://schemas.microsoft.com/office/word/2010/wordprocessingInk" xmlns:wne="http://schemas.microsoft.com/office/word/2006/wordml" xmlns:wps="http://schemas.microsoft.com/office/word/2010/wordprocessingShape" mc:Ignorable="w14 w15 w16se w16cid w16 w16cex w16sdtdh w16sdtfl w16du wp14">
   <w:p>
     <w:pPr>
-      <w:pStyle w:val="Header"/>
+      <w:pStyle w:val="Kopfzeile"/>
     </w:pPr>
   </w:p>
   <w:p>
     <w:pPr>
-      <w:pStyle w:val="Header"/>
+      <w:pStyle w:val="Kopfzeile"/>
       <w:pBdr>
         <w:bottom w:val="single" w:sz="4" w:space="1" w:color="auto"/>
       </w:pBdr>
@@ -6011,7 +6810,7 @@
   </w:p>
   <w:p>
     <w:pPr>
-      <w:pStyle w:val="Header"/>
+      <w:pStyle w:val="Kopfzeile"/>
       <w:tabs>
         <w:tab w:val="clear" w:pos="4536"/>
         <w:tab w:val="clear" w:pos="9072"/>
@@ -8027,7 +8826,7 @@
     <w:lvl w:ilvl="0">
       <w:start w:val="1"/>
       <w:numFmt w:val="decimal"/>
-      <w:pStyle w:val="Heading1"/>
+      <w:pStyle w:val="berschrift1"/>
       <w:lvlText w:val="%1."/>
       <w:lvlJc w:val="left"/>
       <w:pPr>
@@ -8037,7 +8836,7 @@
     <w:lvl w:ilvl="1">
       <w:start w:val="1"/>
       <w:numFmt w:val="decimal"/>
-      <w:pStyle w:val="Heading2"/>
+      <w:pStyle w:val="berschrift2"/>
       <w:lvlText w:val="%1.%2"/>
       <w:lvlJc w:val="left"/>
       <w:pPr>
@@ -8047,7 +8846,7 @@
     <w:lvl w:ilvl="2">
       <w:start w:val="1"/>
       <w:numFmt w:val="decimal"/>
-      <w:pStyle w:val="Heading3"/>
+      <w:pStyle w:val="berschrift3"/>
       <w:lvlText w:val="%1.%2.%3"/>
       <w:lvlJc w:val="left"/>
       <w:pPr>
@@ -8057,7 +8856,7 @@
     <w:lvl w:ilvl="3">
       <w:start w:val="1"/>
       <w:numFmt w:val="decimal"/>
-      <w:pStyle w:val="Heading4"/>
+      <w:pStyle w:val="berschrift4"/>
       <w:lvlText w:val="%1.%2.%3.%4"/>
       <w:lvlJc w:val="left"/>
       <w:pPr>
@@ -8067,7 +8866,7 @@
     <w:lvl w:ilvl="4">
       <w:start w:val="1"/>
       <w:numFmt w:val="decimal"/>
-      <w:pStyle w:val="Heading5"/>
+      <w:pStyle w:val="berschrift5"/>
       <w:lvlText w:val="%1.%2.%3.%4.%5"/>
       <w:lvlJc w:val="left"/>
       <w:pPr>
@@ -8077,7 +8876,7 @@
     <w:lvl w:ilvl="5">
       <w:start w:val="1"/>
       <w:numFmt w:val="decimal"/>
-      <w:pStyle w:val="Heading6"/>
+      <w:pStyle w:val="berschrift6"/>
       <w:lvlText w:val="%1.%2.%3.%4.%5.%6"/>
       <w:lvlJc w:val="left"/>
       <w:pPr>
@@ -8087,7 +8886,7 @@
     <w:lvl w:ilvl="6">
       <w:start w:val="1"/>
       <w:numFmt w:val="decimal"/>
-      <w:pStyle w:val="Heading7"/>
+      <w:pStyle w:val="berschrift7"/>
       <w:lvlText w:val="%1.%2.%3.%4.%5.%6.%7"/>
       <w:lvlJc w:val="left"/>
       <w:pPr>
@@ -8097,7 +8896,7 @@
     <w:lvl w:ilvl="7">
       <w:start w:val="1"/>
       <w:numFmt w:val="decimal"/>
-      <w:pStyle w:val="Heading8"/>
+      <w:pStyle w:val="berschrift8"/>
       <w:lvlText w:val="%1.%2.%3.%4.%5.%6.%7.%8"/>
       <w:lvlJc w:val="left"/>
       <w:pPr>
@@ -8107,7 +8906,7 @@
     <w:lvl w:ilvl="8">
       <w:start w:val="1"/>
       <w:numFmt w:val="decimal"/>
-      <w:pStyle w:val="Heading9"/>
+      <w:pStyle w:val="berschrift9"/>
       <w:lvlText w:val="%1.%2.%3.%4.%5.%6.%7.%8.%9"/>
       <w:lvlJc w:val="left"/>
       <w:pPr>
@@ -8808,7 +9607,7 @@
     <w:lsdException w:name="Unresolved Mention" w:semiHidden="1" w:unhideWhenUsed="1"/>
     <w:lsdException w:name="Smart Link" w:semiHidden="1" w:unhideWhenUsed="1"/>
   </w:latentStyles>
-  <w:style w:type="paragraph" w:default="1" w:styleId="Normal">
+  <w:style w:type="paragraph" w:default="1" w:styleId="Standard">
     <w:name w:val="Normal"/>
     <w:qFormat/>
     <w:rsid w:val="008257EA"/>
@@ -8816,11 +9615,11 @@
       <w:sz w:val="20"/>
     </w:rPr>
   </w:style>
-  <w:style w:type="paragraph" w:styleId="Heading1">
+  <w:style w:type="paragraph" w:styleId="berschrift1">
     <w:name w:val="heading 1"/>
-    <w:basedOn w:val="Normal"/>
-    <w:next w:val="Normal"/>
-    <w:link w:val="Heading1Char"/>
+    <w:basedOn w:val="Standard"/>
+    <w:next w:val="Standard"/>
+    <w:link w:val="berschrift1Zchn"/>
     <w:uiPriority w:val="9"/>
     <w:qFormat/>
     <w:rsid w:val="000E230E"/>
@@ -8842,11 +9641,11 @@
       <w:szCs w:val="32"/>
     </w:rPr>
   </w:style>
-  <w:style w:type="paragraph" w:styleId="Heading2">
+  <w:style w:type="paragraph" w:styleId="berschrift2">
     <w:name w:val="heading 2"/>
-    <w:basedOn w:val="Normal"/>
-    <w:next w:val="Normal"/>
-    <w:link w:val="Heading2Char"/>
+    <w:basedOn w:val="Standard"/>
+    <w:next w:val="Standard"/>
+    <w:link w:val="berschrift2Zchn"/>
     <w:uiPriority w:val="9"/>
     <w:unhideWhenUsed/>
     <w:qFormat/>
@@ -8869,11 +9668,11 @@
       <w:szCs w:val="26"/>
     </w:rPr>
   </w:style>
-  <w:style w:type="paragraph" w:styleId="Heading3">
+  <w:style w:type="paragraph" w:styleId="berschrift3">
     <w:name w:val="heading 3"/>
-    <w:basedOn w:val="Normal"/>
-    <w:next w:val="Normal"/>
-    <w:link w:val="Heading3Char"/>
+    <w:basedOn w:val="Standard"/>
+    <w:next w:val="Standard"/>
+    <w:link w:val="berschrift3Zchn"/>
     <w:uiPriority w:val="9"/>
     <w:unhideWhenUsed/>
     <w:qFormat/>
@@ -8895,11 +9694,11 @@
       <w:szCs w:val="24"/>
     </w:rPr>
   </w:style>
-  <w:style w:type="paragraph" w:styleId="Heading4">
+  <w:style w:type="paragraph" w:styleId="berschrift4">
     <w:name w:val="heading 4"/>
-    <w:basedOn w:val="Normal"/>
-    <w:next w:val="Normal"/>
-    <w:link w:val="Heading4Char"/>
+    <w:basedOn w:val="Standard"/>
+    <w:next w:val="Standard"/>
+    <w:link w:val="berschrift4Zchn"/>
     <w:uiPriority w:val="9"/>
     <w:unhideWhenUsed/>
     <w:qFormat/>
@@ -8920,11 +9719,11 @@
       <w:iCs/>
     </w:rPr>
   </w:style>
-  <w:style w:type="paragraph" w:styleId="Heading5">
+  <w:style w:type="paragraph" w:styleId="berschrift5">
     <w:name w:val="heading 5"/>
-    <w:basedOn w:val="Normal"/>
-    <w:next w:val="Normal"/>
-    <w:link w:val="Heading5Char"/>
+    <w:basedOn w:val="Standard"/>
+    <w:next w:val="Standard"/>
+    <w:link w:val="berschrift5Zchn"/>
     <w:uiPriority w:val="9"/>
     <w:unhideWhenUsed/>
     <w:qFormat/>
@@ -8945,11 +9744,11 @@
       <w:color w:val="191919" w:themeColor="text1"/>
     </w:rPr>
   </w:style>
-  <w:style w:type="paragraph" w:styleId="Heading6">
+  <w:style w:type="paragraph" w:styleId="berschrift6">
     <w:name w:val="heading 6"/>
-    <w:basedOn w:val="Normal"/>
-    <w:next w:val="Normal"/>
-    <w:link w:val="Heading6Char"/>
+    <w:basedOn w:val="Standard"/>
+    <w:next w:val="Standard"/>
+    <w:link w:val="berschrift6Zchn"/>
     <w:uiPriority w:val="9"/>
     <w:semiHidden/>
     <w:unhideWhenUsed/>
@@ -8969,11 +9768,11 @@
       <w:color w:val="2A1336" w:themeColor="accent1" w:themeShade="7F"/>
     </w:rPr>
   </w:style>
-  <w:style w:type="paragraph" w:styleId="Heading7">
+  <w:style w:type="paragraph" w:styleId="berschrift7">
     <w:name w:val="heading 7"/>
-    <w:basedOn w:val="Normal"/>
-    <w:next w:val="Normal"/>
-    <w:link w:val="Heading7Char"/>
+    <w:basedOn w:val="Standard"/>
+    <w:next w:val="Standard"/>
+    <w:link w:val="berschrift7Zchn"/>
     <w:uiPriority w:val="9"/>
     <w:semiHidden/>
     <w:unhideWhenUsed/>
@@ -8996,11 +9795,11 @@
       <w:color w:val="2A1336" w:themeColor="accent1" w:themeShade="7F"/>
     </w:rPr>
   </w:style>
-  <w:style w:type="paragraph" w:styleId="Heading8">
+  <w:style w:type="paragraph" w:styleId="berschrift8">
     <w:name w:val="heading 8"/>
-    <w:basedOn w:val="Normal"/>
-    <w:next w:val="Normal"/>
-    <w:link w:val="Heading8Char"/>
+    <w:basedOn w:val="Standard"/>
+    <w:next w:val="Standard"/>
+    <w:link w:val="berschrift8Zchn"/>
     <w:uiPriority w:val="9"/>
     <w:semiHidden/>
     <w:unhideWhenUsed/>
@@ -9023,11 +9822,11 @@
       <w:szCs w:val="21"/>
     </w:rPr>
   </w:style>
-  <w:style w:type="paragraph" w:styleId="Heading9">
+  <w:style w:type="paragraph" w:styleId="berschrift9">
     <w:name w:val="heading 9"/>
-    <w:basedOn w:val="Normal"/>
-    <w:next w:val="Normal"/>
-    <w:link w:val="Heading9Char"/>
+    <w:basedOn w:val="Standard"/>
+    <w:next w:val="Standard"/>
+    <w:link w:val="berschrift9Zchn"/>
     <w:uiPriority w:val="9"/>
     <w:semiHidden/>
     <w:unhideWhenUsed/>
@@ -9052,13 +9851,13 @@
       <w:szCs w:val="21"/>
     </w:rPr>
   </w:style>
-  <w:style w:type="character" w:default="1" w:styleId="DefaultParagraphFont">
+  <w:style w:type="character" w:default="1" w:styleId="Absatz-Standardschriftart">
     <w:name w:val="Default Paragraph Font"/>
     <w:uiPriority w:val="1"/>
     <w:semiHidden/>
     <w:unhideWhenUsed/>
   </w:style>
-  <w:style w:type="table" w:default="1" w:styleId="TableNormal">
+  <w:style w:type="table" w:default="1" w:styleId="NormaleTabelle">
     <w:name w:val="Normal Table"/>
     <w:uiPriority w:val="99"/>
     <w:semiHidden/>
@@ -9073,16 +9872,16 @@
       </w:tblCellMar>
     </w:tblPr>
   </w:style>
-  <w:style w:type="numbering" w:default="1" w:styleId="NoList">
+  <w:style w:type="numbering" w:default="1" w:styleId="KeineListe">
     <w:name w:val="No List"/>
     <w:uiPriority w:val="99"/>
     <w:semiHidden/>
     <w:unhideWhenUsed/>
   </w:style>
-  <w:style w:type="paragraph" w:styleId="Header">
+  <w:style w:type="paragraph" w:styleId="Kopfzeile">
     <w:name w:val="header"/>
-    <w:basedOn w:val="Normal"/>
-    <w:link w:val="HeaderChar"/>
+    <w:basedOn w:val="Standard"/>
+    <w:link w:val="KopfzeileZchn"/>
     <w:uiPriority w:val="99"/>
     <w:unhideWhenUsed/>
     <w:rsid w:val="000A7B11"/>
@@ -9094,17 +9893,17 @@
       <w:spacing w:after="0" w:line="240" w:lineRule="auto"/>
     </w:pPr>
   </w:style>
-  <w:style w:type="character" w:customStyle="1" w:styleId="HeaderChar">
-    <w:name w:val="Header Char"/>
-    <w:basedOn w:val="DefaultParagraphFont"/>
-    <w:link w:val="Header"/>
+  <w:style w:type="character" w:customStyle="1" w:styleId="KopfzeileZchn">
+    <w:name w:val="Kopfzeile Zchn"/>
+    <w:basedOn w:val="Absatz-Standardschriftart"/>
+    <w:link w:val="Kopfzeile"/>
     <w:uiPriority w:val="99"/>
     <w:rsid w:val="000A7B11"/>
   </w:style>
-  <w:style w:type="paragraph" w:styleId="Footer">
+  <w:style w:type="paragraph" w:styleId="Fuzeile">
     <w:name w:val="footer"/>
-    <w:basedOn w:val="Normal"/>
-    <w:link w:val="FooterChar"/>
+    <w:basedOn w:val="Standard"/>
+    <w:link w:val="FuzeileZchn"/>
     <w:uiPriority w:val="99"/>
     <w:unhideWhenUsed/>
     <w:rsid w:val="000A7B11"/>
@@ -9116,16 +9915,16 @@
       <w:spacing w:after="0" w:line="240" w:lineRule="auto"/>
     </w:pPr>
   </w:style>
-  <w:style w:type="character" w:customStyle="1" w:styleId="FooterChar">
-    <w:name w:val="Footer Char"/>
-    <w:basedOn w:val="DefaultParagraphFont"/>
-    <w:link w:val="Footer"/>
+  <w:style w:type="character" w:customStyle="1" w:styleId="FuzeileZchn">
+    <w:name w:val="Fußzeile Zchn"/>
+    <w:basedOn w:val="Absatz-Standardschriftart"/>
+    <w:link w:val="Fuzeile"/>
     <w:uiPriority w:val="99"/>
     <w:rsid w:val="000A7B11"/>
   </w:style>
-  <w:style w:type="paragraph" w:styleId="NoSpacing">
+  <w:style w:type="paragraph" w:styleId="KeinLeerraum">
     <w:name w:val="No Spacing"/>
-    <w:link w:val="NoSpacingChar"/>
+    <w:link w:val="KeinLeerraumZchn"/>
     <w:uiPriority w:val="1"/>
     <w:qFormat/>
     <w:rsid w:val="002434CC"/>
@@ -9136,10 +9935,10 @@
       <w:sz w:val="20"/>
     </w:rPr>
   </w:style>
-  <w:style w:type="paragraph" w:styleId="BalloonText">
+  <w:style w:type="paragraph" w:styleId="Sprechblasentext">
     <w:name w:val="Balloon Text"/>
-    <w:basedOn w:val="Normal"/>
-    <w:link w:val="BalloonTextChar"/>
+    <w:basedOn w:val="Standard"/>
+    <w:link w:val="SprechblasentextZchn"/>
     <w:uiPriority w:val="99"/>
     <w:semiHidden/>
     <w:unhideWhenUsed/>
@@ -9153,10 +9952,10 @@
       <w:szCs w:val="18"/>
     </w:rPr>
   </w:style>
-  <w:style w:type="character" w:customStyle="1" w:styleId="BalloonTextChar">
-    <w:name w:val="Balloon Text Char"/>
-    <w:basedOn w:val="DefaultParagraphFont"/>
-    <w:link w:val="BalloonText"/>
+  <w:style w:type="character" w:customStyle="1" w:styleId="SprechblasentextZchn">
+    <w:name w:val="Sprechblasentext Zchn"/>
+    <w:basedOn w:val="Absatz-Standardschriftart"/>
+    <w:link w:val="Sprechblasentext"/>
     <w:uiPriority w:val="99"/>
     <w:semiHidden/>
     <w:rsid w:val="00581783"/>
@@ -9166,10 +9965,10 @@
       <w:szCs w:val="18"/>
     </w:rPr>
   </w:style>
-  <w:style w:type="character" w:customStyle="1" w:styleId="Heading1Char">
-    <w:name w:val="Heading 1 Char"/>
-    <w:basedOn w:val="DefaultParagraphFont"/>
-    <w:link w:val="Heading1"/>
+  <w:style w:type="character" w:customStyle="1" w:styleId="berschrift1Zchn">
+    <w:name w:val="Überschrift 1 Zchn"/>
+    <w:basedOn w:val="Absatz-Standardschriftart"/>
+    <w:link w:val="berschrift1"/>
     <w:uiPriority w:val="9"/>
     <w:rsid w:val="000E230E"/>
     <w:rPr>
@@ -9181,10 +9980,10 @@
       <w:szCs w:val="32"/>
     </w:rPr>
   </w:style>
-  <w:style w:type="character" w:customStyle="1" w:styleId="Heading2Char">
-    <w:name w:val="Heading 2 Char"/>
-    <w:basedOn w:val="DefaultParagraphFont"/>
-    <w:link w:val="Heading2"/>
+  <w:style w:type="character" w:customStyle="1" w:styleId="berschrift2Zchn">
+    <w:name w:val="Überschrift 2 Zchn"/>
+    <w:basedOn w:val="Absatz-Standardschriftart"/>
+    <w:link w:val="berschrift2"/>
     <w:uiPriority w:val="9"/>
     <w:rsid w:val="000E230E"/>
     <w:rPr>
@@ -9195,10 +9994,10 @@
       <w:szCs w:val="26"/>
     </w:rPr>
   </w:style>
-  <w:style w:type="character" w:customStyle="1" w:styleId="Heading3Char">
-    <w:name w:val="Heading 3 Char"/>
-    <w:basedOn w:val="DefaultParagraphFont"/>
-    <w:link w:val="Heading3"/>
+  <w:style w:type="character" w:customStyle="1" w:styleId="berschrift3Zchn">
+    <w:name w:val="Überschrift 3 Zchn"/>
+    <w:basedOn w:val="Absatz-Standardschriftart"/>
+    <w:link w:val="berschrift3"/>
     <w:uiPriority w:val="9"/>
     <w:rsid w:val="000E230E"/>
     <w:rPr>
@@ -9209,10 +10008,10 @@
       <w:szCs w:val="24"/>
     </w:rPr>
   </w:style>
-  <w:style w:type="character" w:customStyle="1" w:styleId="Heading4Char">
-    <w:name w:val="Heading 4 Char"/>
-    <w:basedOn w:val="DefaultParagraphFont"/>
-    <w:link w:val="Heading4"/>
+  <w:style w:type="character" w:customStyle="1" w:styleId="berschrift4Zchn">
+    <w:name w:val="Überschrift 4 Zchn"/>
+    <w:basedOn w:val="Absatz-Standardschriftart"/>
+    <w:link w:val="berschrift4"/>
     <w:uiPriority w:val="9"/>
     <w:rsid w:val="009E2062"/>
     <w:rPr>
@@ -9222,10 +10021,10 @@
       <w:sz w:val="20"/>
     </w:rPr>
   </w:style>
-  <w:style w:type="character" w:customStyle="1" w:styleId="Heading5Char">
-    <w:name w:val="Heading 5 Char"/>
-    <w:basedOn w:val="DefaultParagraphFont"/>
-    <w:link w:val="Heading5"/>
+  <w:style w:type="character" w:customStyle="1" w:styleId="berschrift5Zchn">
+    <w:name w:val="Überschrift 5 Zchn"/>
+    <w:basedOn w:val="Absatz-Standardschriftart"/>
+    <w:link w:val="berschrift5"/>
     <w:uiPriority w:val="9"/>
     <w:rsid w:val="009E2062"/>
     <w:rPr>
@@ -9235,10 +10034,10 @@
       <w:sz w:val="20"/>
     </w:rPr>
   </w:style>
-  <w:style w:type="character" w:customStyle="1" w:styleId="Heading6Char">
-    <w:name w:val="Heading 6 Char"/>
-    <w:basedOn w:val="DefaultParagraphFont"/>
-    <w:link w:val="Heading6"/>
+  <w:style w:type="character" w:customStyle="1" w:styleId="berschrift6Zchn">
+    <w:name w:val="Überschrift 6 Zchn"/>
+    <w:basedOn w:val="Absatz-Standardschriftart"/>
+    <w:link w:val="berschrift6"/>
     <w:uiPriority w:val="9"/>
     <w:semiHidden/>
     <w:rsid w:val="00B9774F"/>
@@ -9248,10 +10047,10 @@
       <w:sz w:val="20"/>
     </w:rPr>
   </w:style>
-  <w:style w:type="character" w:customStyle="1" w:styleId="Heading7Char">
-    <w:name w:val="Heading 7 Char"/>
-    <w:basedOn w:val="DefaultParagraphFont"/>
-    <w:link w:val="Heading7"/>
+  <w:style w:type="character" w:customStyle="1" w:styleId="berschrift7Zchn">
+    <w:name w:val="Überschrift 7 Zchn"/>
+    <w:basedOn w:val="Absatz-Standardschriftart"/>
+    <w:link w:val="berschrift7"/>
     <w:uiPriority w:val="9"/>
     <w:semiHidden/>
     <w:rsid w:val="00B9774F"/>
@@ -9263,10 +10062,10 @@
       <w:sz w:val="20"/>
     </w:rPr>
   </w:style>
-  <w:style w:type="character" w:customStyle="1" w:styleId="Heading8Char">
-    <w:name w:val="Heading 8 Char"/>
-    <w:basedOn w:val="DefaultParagraphFont"/>
-    <w:link w:val="Heading8"/>
+  <w:style w:type="character" w:customStyle="1" w:styleId="berschrift8Zchn">
+    <w:name w:val="Überschrift 8 Zchn"/>
+    <w:basedOn w:val="Absatz-Standardschriftart"/>
+    <w:link w:val="berschrift8"/>
     <w:uiPriority w:val="9"/>
     <w:semiHidden/>
     <w:rsid w:val="00B9774F"/>
@@ -9277,10 +10076,10 @@
       <w:szCs w:val="21"/>
     </w:rPr>
   </w:style>
-  <w:style w:type="character" w:customStyle="1" w:styleId="Heading9Char">
-    <w:name w:val="Heading 9 Char"/>
-    <w:basedOn w:val="DefaultParagraphFont"/>
-    <w:link w:val="Heading9"/>
+  <w:style w:type="character" w:customStyle="1" w:styleId="berschrift9Zchn">
+    <w:name w:val="Überschrift 9 Zchn"/>
+    <w:basedOn w:val="Absatz-Standardschriftart"/>
+    <w:link w:val="berschrift9"/>
     <w:uiPriority w:val="9"/>
     <w:semiHidden/>
     <w:rsid w:val="00B9774F"/>
@@ -9293,29 +10092,29 @@
       <w:szCs w:val="21"/>
     </w:rPr>
   </w:style>
-  <w:style w:type="paragraph" w:styleId="ListParagraph">
+  <w:style w:type="paragraph" w:styleId="Listenabsatz">
     <w:name w:val="List Paragraph"/>
-    <w:basedOn w:val="Normal"/>
-    <w:link w:val="ListParagraphChar"/>
+    <w:basedOn w:val="Standard"/>
+    <w:link w:val="ListenabsatzZchn"/>
     <w:uiPriority w:val="34"/>
     <w:rsid w:val="00BC7018"/>
     <w:pPr>
       <w:spacing w:after="60"/>
     </w:pPr>
   </w:style>
-  <w:style w:type="character" w:customStyle="1" w:styleId="ListParagraphChar">
-    <w:name w:val="List Paragraph Char"/>
-    <w:basedOn w:val="DefaultParagraphFont"/>
-    <w:link w:val="ListParagraph"/>
+  <w:style w:type="character" w:customStyle="1" w:styleId="ListenabsatzZchn">
+    <w:name w:val="Listenabsatz Zchn"/>
+    <w:basedOn w:val="Absatz-Standardschriftart"/>
+    <w:link w:val="Listenabsatz"/>
     <w:uiPriority w:val="34"/>
     <w:rsid w:val="00BC7018"/>
     <w:rPr>
       <w:sz w:val="20"/>
     </w:rPr>
   </w:style>
-  <w:style w:type="table" w:styleId="TableGrid">
+  <w:style w:type="table" w:styleId="Tabellenraster">
     <w:name w:val="Table Grid"/>
-    <w:basedOn w:val="TableNormal"/>
+    <w:basedOn w:val="NormaleTabelle"/>
     <w:rsid w:val="0091047F"/>
     <w:pPr>
       <w:spacing w:after="0" w:line="240" w:lineRule="auto"/>
@@ -9331,10 +10130,10 @@
       </w:tblBorders>
     </w:tblPr>
   </w:style>
-  <w:style w:type="paragraph" w:styleId="TOC1">
+  <w:style w:type="paragraph" w:styleId="Verzeichnis1">
     <w:name w:val="toc 1"/>
-    <w:basedOn w:val="Normal"/>
-    <w:next w:val="Normal"/>
+    <w:basedOn w:val="Standard"/>
+    <w:next w:val="Standard"/>
     <w:autoRedefine/>
     <w:uiPriority w:val="39"/>
     <w:unhideWhenUsed/>
@@ -9351,10 +10150,10 @@
       <w:noProof/>
     </w:rPr>
   </w:style>
-  <w:style w:type="paragraph" w:styleId="TOC2">
+  <w:style w:type="paragraph" w:styleId="Verzeichnis2">
     <w:name w:val="toc 2"/>
-    <w:basedOn w:val="Normal"/>
-    <w:next w:val="Normal"/>
+    <w:basedOn w:val="Standard"/>
+    <w:next w:val="Standard"/>
     <w:autoRedefine/>
     <w:uiPriority w:val="39"/>
     <w:unhideWhenUsed/>
@@ -9367,10 +10166,10 @@
       <w:spacing w:after="100"/>
     </w:pPr>
   </w:style>
-  <w:style w:type="paragraph" w:styleId="TOC3">
+  <w:style w:type="paragraph" w:styleId="Verzeichnis3">
     <w:name w:val="toc 3"/>
-    <w:basedOn w:val="Normal"/>
-    <w:next w:val="Normal"/>
+    <w:basedOn w:val="Standard"/>
+    <w:next w:val="Standard"/>
     <w:autoRedefine/>
     <w:uiPriority w:val="39"/>
     <w:unhideWhenUsed/>
@@ -9388,7 +10187,7 @@
   </w:style>
   <w:style w:type="character" w:styleId="Hyperlink">
     <w:name w:val="Hyperlink"/>
-    <w:basedOn w:val="DefaultParagraphFont"/>
+    <w:basedOn w:val="Absatz-Standardschriftart"/>
     <w:uiPriority w:val="99"/>
     <w:unhideWhenUsed/>
     <w:rsid w:val="008A75F5"/>
@@ -9397,9 +10196,9 @@
       <w:u w:val="single"/>
     </w:rPr>
   </w:style>
-  <w:style w:type="character" w:styleId="PlaceholderText">
+  <w:style w:type="character" w:styleId="Platzhaltertext">
     <w:name w:val="Placeholder Text"/>
-    <w:basedOn w:val="DefaultParagraphFont"/>
+    <w:basedOn w:val="Absatz-Standardschriftart"/>
     <w:uiPriority w:val="99"/>
     <w:semiHidden/>
     <w:rsid w:val="008262DE"/>
@@ -9407,10 +10206,10 @@
       <w:color w:val="808080"/>
     </w:rPr>
   </w:style>
-  <w:style w:type="paragraph" w:styleId="TOC4">
+  <w:style w:type="paragraph" w:styleId="Verzeichnis4">
     <w:name w:val="toc 4"/>
-    <w:basedOn w:val="Normal"/>
-    <w:next w:val="Normal"/>
+    <w:basedOn w:val="Standard"/>
+    <w:next w:val="Standard"/>
     <w:autoRedefine/>
     <w:uiPriority w:val="39"/>
     <w:unhideWhenUsed/>
@@ -9425,7 +10224,7 @@
   </w:style>
   <w:style w:type="paragraph" w:customStyle="1" w:styleId="Liste10">
     <w:name w:val="Liste_1"/>
-    <w:basedOn w:val="ListParagraph"/>
+    <w:basedOn w:val="Listenabsatz"/>
     <w:link w:val="Liste1Zchn"/>
     <w:qFormat/>
     <w:rsid w:val="00913F4A"/>
@@ -9437,7 +10236,7 @@
   </w:style>
   <w:style w:type="character" w:customStyle="1" w:styleId="Liste1Zchn">
     <w:name w:val="Liste_1 Zchn"/>
-    <w:basedOn w:val="DefaultParagraphFont"/>
+    <w:basedOn w:val="Absatz-Standardschriftart"/>
     <w:link w:val="Liste10"/>
     <w:rsid w:val="00913F4A"/>
     <w:rPr>
@@ -9446,7 +10245,7 @@
   </w:style>
   <w:style w:type="paragraph" w:customStyle="1" w:styleId="z1Abstandnach3pt">
     <w:name w:val="z1Abstand_nach_3pt"/>
-    <w:basedOn w:val="ListParagraph"/>
+    <w:basedOn w:val="Listenabsatz"/>
     <w:link w:val="z1Abstandnach3ptZchn"/>
     <w:rsid w:val="001208BD"/>
     <w:pPr>
@@ -9457,7 +10256,7 @@
   </w:style>
   <w:style w:type="character" w:customStyle="1" w:styleId="z1Abstandnach3ptZchn">
     <w:name w:val="z1Abstand_nach_3pt Zchn"/>
-    <w:basedOn w:val="ListParagraphChar"/>
+    <w:basedOn w:val="ListenabsatzZchn"/>
     <w:link w:val="z1Abstandnach3pt"/>
     <w:rsid w:val="001208BD"/>
     <w:rPr>
@@ -9466,7 +10265,7 @@
   </w:style>
   <w:style w:type="paragraph" w:customStyle="1" w:styleId="z2Abstandnach3pt">
     <w:name w:val="z2Abstand_nach_3pt"/>
-    <w:basedOn w:val="ListParagraph"/>
+    <w:basedOn w:val="Listenabsatz"/>
     <w:link w:val="z2Abstandnach3ptZchn"/>
     <w:rsid w:val="001208BD"/>
     <w:pPr>
@@ -9478,7 +10277,7 @@
   </w:style>
   <w:style w:type="character" w:customStyle="1" w:styleId="z2Abstandnach3ptZchn">
     <w:name w:val="z2Abstand_nach_3pt Zchn"/>
-    <w:basedOn w:val="ListParagraphChar"/>
+    <w:basedOn w:val="ListenabsatzZchn"/>
     <w:link w:val="z2Abstandnach3pt"/>
     <w:rsid w:val="001208BD"/>
     <w:rPr>
@@ -9487,7 +10286,7 @@
   </w:style>
   <w:style w:type="paragraph" w:customStyle="1" w:styleId="z3Abstandnach3pt">
     <w:name w:val="z3Abstand_nach_3pt"/>
-    <w:basedOn w:val="ListParagraph"/>
+    <w:basedOn w:val="Listenabsatz"/>
     <w:link w:val="z3Abstandnach3ptZchn"/>
     <w:rsid w:val="001208BD"/>
     <w:pPr>
@@ -9499,7 +10298,7 @@
   </w:style>
   <w:style w:type="character" w:customStyle="1" w:styleId="z3Abstandnach3ptZchn">
     <w:name w:val="z3Abstand_nach_3pt Zchn"/>
-    <w:basedOn w:val="ListParagraphChar"/>
+    <w:basedOn w:val="ListenabsatzZchn"/>
     <w:link w:val="z3Abstandnach3pt"/>
     <w:rsid w:val="001208BD"/>
     <w:rPr>
@@ -9528,7 +10327,7 @@
   </w:style>
   <w:style w:type="paragraph" w:customStyle="1" w:styleId="Liste20">
     <w:name w:val="Liste_2"/>
-    <w:basedOn w:val="ListParagraph"/>
+    <w:basedOn w:val="Listenabsatz"/>
     <w:link w:val="Liste2Zchn"/>
     <w:qFormat/>
     <w:rsid w:val="00913F4A"/>
@@ -9540,7 +10339,7 @@
   </w:style>
   <w:style w:type="character" w:customStyle="1" w:styleId="Liste2Zchn">
     <w:name w:val="Liste_2 Zchn"/>
-    <w:basedOn w:val="ListParagraphChar"/>
+    <w:basedOn w:val="ListenabsatzZchn"/>
     <w:link w:val="Liste20"/>
     <w:rsid w:val="00913F4A"/>
     <w:rPr>
@@ -9561,7 +10360,7 @@
   </w:style>
   <w:style w:type="character" w:customStyle="1" w:styleId="Liste3Zchn">
     <w:name w:val="Liste_3 Zchn"/>
-    <w:basedOn w:val="ListParagraphChar"/>
+    <w:basedOn w:val="ListenabsatzZchn"/>
     <w:link w:val="Liste30"/>
     <w:rsid w:val="00913F4A"/>
     <w:rPr>
@@ -9600,7 +10399,7 @@
   </w:style>
   <w:style w:type="table" w:customStyle="1" w:styleId="OSTTabelle">
     <w:name w:val="OST_Tabelle"/>
-    <w:basedOn w:val="TableNormal"/>
+    <w:basedOn w:val="NormaleTabelle"/>
     <w:uiPriority w:val="99"/>
     <w:rsid w:val="00BB7933"/>
     <w:pPr>
@@ -9632,10 +10431,10 @@
       </w:rPr>
     </w:tblStylePr>
   </w:style>
-  <w:style w:type="paragraph" w:styleId="TOC5">
+  <w:style w:type="paragraph" w:styleId="Verzeichnis5">
     <w:name w:val="toc 5"/>
-    <w:basedOn w:val="Normal"/>
-    <w:next w:val="Normal"/>
+    <w:basedOn w:val="Standard"/>
+    <w:next w:val="Standard"/>
     <w:autoRedefine/>
     <w:uiPriority w:val="39"/>
     <w:semiHidden/>
@@ -9646,10 +10445,10 @@
       <w:ind w:left="799"/>
     </w:pPr>
   </w:style>
-  <w:style w:type="paragraph" w:styleId="TOC6">
+  <w:style w:type="paragraph" w:styleId="Verzeichnis6">
     <w:name w:val="toc 6"/>
-    <w:basedOn w:val="Normal"/>
-    <w:next w:val="Normal"/>
+    <w:basedOn w:val="Standard"/>
+    <w:next w:val="Standard"/>
     <w:autoRedefine/>
     <w:uiPriority w:val="39"/>
     <w:semiHidden/>
@@ -9660,10 +10459,10 @@
       <w:ind w:left="998"/>
     </w:pPr>
   </w:style>
-  <w:style w:type="paragraph" w:styleId="TOC7">
+  <w:style w:type="paragraph" w:styleId="Verzeichnis7">
     <w:name w:val="toc 7"/>
-    <w:basedOn w:val="Normal"/>
-    <w:next w:val="Normal"/>
+    <w:basedOn w:val="Standard"/>
+    <w:next w:val="Standard"/>
     <w:autoRedefine/>
     <w:uiPriority w:val="39"/>
     <w:semiHidden/>
@@ -9674,10 +10473,10 @@
       <w:ind w:left="1202"/>
     </w:pPr>
   </w:style>
-  <w:style w:type="paragraph" w:styleId="TOC8">
+  <w:style w:type="paragraph" w:styleId="Verzeichnis8">
     <w:name w:val="toc 8"/>
-    <w:basedOn w:val="Normal"/>
-    <w:next w:val="Normal"/>
+    <w:basedOn w:val="Standard"/>
+    <w:next w:val="Standard"/>
     <w:autoRedefine/>
     <w:uiPriority w:val="39"/>
     <w:semiHidden/>
@@ -9688,10 +10487,10 @@
       <w:ind w:left="1400"/>
     </w:pPr>
   </w:style>
-  <w:style w:type="paragraph" w:styleId="TOC9">
+  <w:style w:type="paragraph" w:styleId="Verzeichnis9">
     <w:name w:val="toc 9"/>
-    <w:basedOn w:val="Normal"/>
-    <w:next w:val="Normal"/>
+    <w:basedOn w:val="Standard"/>
+    <w:next w:val="Standard"/>
     <w:autoRedefine/>
     <w:uiPriority w:val="39"/>
     <w:semiHidden/>
@@ -9704,7 +10503,7 @@
   </w:style>
   <w:style w:type="paragraph" w:customStyle="1" w:styleId="Titel1">
     <w:name w:val="Titel_1"/>
-    <w:basedOn w:val="Normal"/>
+    <w:basedOn w:val="Standard"/>
     <w:link w:val="Titel1Zchn"/>
     <w:qFormat/>
     <w:rsid w:val="003265CB"/>
@@ -9719,7 +10518,7 @@
   </w:style>
   <w:style w:type="character" w:customStyle="1" w:styleId="Titel1Zchn">
     <w:name w:val="Titel_1 Zchn"/>
-    <w:basedOn w:val="DefaultParagraphFont"/>
+    <w:basedOn w:val="Absatz-Standardschriftart"/>
     <w:link w:val="Titel1"/>
     <w:rsid w:val="003265CB"/>
     <w:rPr>
@@ -9730,7 +10529,7 @@
   </w:style>
   <w:style w:type="paragraph" w:customStyle="1" w:styleId="Titel2">
     <w:name w:val="Titel_2"/>
-    <w:basedOn w:val="Normal"/>
+    <w:basedOn w:val="Standard"/>
     <w:link w:val="Titel2Zchn"/>
     <w:qFormat/>
     <w:rsid w:val="00694D31"/>
@@ -9746,7 +10545,7 @@
   </w:style>
   <w:style w:type="character" w:customStyle="1" w:styleId="Titel2Zchn">
     <w:name w:val="Titel_2 Zchn"/>
-    <w:basedOn w:val="DefaultParagraphFont"/>
+    <w:basedOn w:val="Absatz-Standardschriftart"/>
     <w:link w:val="Titel2"/>
     <w:rsid w:val="00694D31"/>
     <w:rPr>
@@ -9758,7 +10557,7 @@
   </w:style>
   <w:style w:type="paragraph" w:customStyle="1" w:styleId="Titel3">
     <w:name w:val="Titel_3"/>
-    <w:basedOn w:val="Normal"/>
+    <w:basedOn w:val="Standard"/>
     <w:link w:val="Titel3Zchn"/>
     <w:qFormat/>
     <w:rsid w:val="00BB7933"/>
@@ -9769,7 +10568,7 @@
   </w:style>
   <w:style w:type="character" w:customStyle="1" w:styleId="Titel3Zchn">
     <w:name w:val="Titel_3 Zchn"/>
-    <w:basedOn w:val="DefaultParagraphFont"/>
+    <w:basedOn w:val="Absatz-Standardschriftart"/>
     <w:link w:val="Titel3"/>
     <w:rsid w:val="00BB7933"/>
     <w:rPr>
@@ -9780,7 +10579,7 @@
   </w:style>
   <w:style w:type="paragraph" w:customStyle="1" w:styleId="Untertitel">
     <w:name w:val="Untertitel_"/>
-    <w:basedOn w:val="Normal"/>
+    <w:basedOn w:val="Standard"/>
     <w:link w:val="UntertitelZchn"/>
     <w:qFormat/>
     <w:rsid w:val="00BB7933"/>
@@ -9794,7 +10593,7 @@
   </w:style>
   <w:style w:type="character" w:customStyle="1" w:styleId="UntertitelZchn">
     <w:name w:val="Untertitel_ Zchn"/>
-    <w:basedOn w:val="DefaultParagraphFont"/>
+    <w:basedOn w:val="Absatz-Standardschriftart"/>
     <w:link w:val="Untertitel"/>
     <w:rsid w:val="00BB7933"/>
     <w:rPr>
@@ -9804,7 +10603,7 @@
   </w:style>
   <w:style w:type="paragraph" w:customStyle="1" w:styleId="Haupttitel">
     <w:name w:val="Haupttitel"/>
-    <w:basedOn w:val="Normal"/>
+    <w:basedOn w:val="Standard"/>
     <w:link w:val="HaupttitelZchn"/>
     <w:qFormat/>
     <w:rsid w:val="00BB7933"/>
@@ -9820,7 +10619,7 @@
   </w:style>
   <w:style w:type="character" w:customStyle="1" w:styleId="HaupttitelZchn">
     <w:name w:val="Haupttitel Zchn"/>
-    <w:basedOn w:val="DefaultParagraphFont"/>
+    <w:basedOn w:val="Absatz-Standardschriftart"/>
     <w:link w:val="Haupttitel"/>
     <w:rsid w:val="00BB7933"/>
     <w:rPr>
@@ -9830,9 +10629,9 @@
       <w:szCs w:val="36"/>
     </w:rPr>
   </w:style>
-  <w:style w:type="character" w:styleId="Strong">
+  <w:style w:type="character" w:styleId="Fett">
     <w:name w:val="Strong"/>
-    <w:basedOn w:val="DefaultParagraphFont"/>
+    <w:basedOn w:val="Absatz-Standardschriftart"/>
     <w:qFormat/>
     <w:rsid w:val="00CA0385"/>
     <w:rPr>
@@ -9842,7 +10641,7 @@
   </w:style>
   <w:style w:type="paragraph" w:customStyle="1" w:styleId="Impressum">
     <w:name w:val="Impressum"/>
-    <w:basedOn w:val="Normal"/>
+    <w:basedOn w:val="Standard"/>
     <w:semiHidden/>
     <w:rsid w:val="00CA0385"/>
     <w:pPr>
@@ -9858,7 +10657,7 @@
   </w:style>
   <w:style w:type="paragraph" w:customStyle="1" w:styleId="Tabelle">
     <w:name w:val="Tabelle"/>
-    <w:basedOn w:val="Normal"/>
+    <w:basedOn w:val="Standard"/>
     <w:semiHidden/>
     <w:rsid w:val="00CA0385"/>
     <w:pPr>
@@ -9873,7 +10672,7 @@
   </w:style>
   <w:style w:type="paragraph" w:customStyle="1" w:styleId="TabellentextLinks-TL">
     <w:name w:val="Tabellentext Links - TL"/>
-    <w:basedOn w:val="Normal"/>
+    <w:basedOn w:val="Standard"/>
     <w:qFormat/>
     <w:rsid w:val="00CA0385"/>
     <w:pPr>
@@ -9888,7 +10687,7 @@
   </w:style>
   <w:style w:type="paragraph" w:customStyle="1" w:styleId="TabellentitelLinks-TA">
     <w:name w:val="Tabellentitel Links - TA"/>
-    <w:basedOn w:val="Normal"/>
+    <w:basedOn w:val="Standard"/>
     <w:qFormat/>
     <w:rsid w:val="00CA0385"/>
     <w:pPr>
@@ -9904,7 +10703,7 @@
   </w:style>
   <w:style w:type="paragraph" w:customStyle="1" w:styleId="Verteiler">
     <w:name w:val="Verteiler"/>
-    <w:basedOn w:val="Normal"/>
+    <w:basedOn w:val="Standard"/>
     <w:semiHidden/>
     <w:rsid w:val="00CA0385"/>
     <w:pPr>
@@ -9918,19 +10717,19 @@
       <w:lang w:eastAsia="de-DE"/>
     </w:rPr>
   </w:style>
-  <w:style w:type="character" w:customStyle="1" w:styleId="NoSpacingChar">
-    <w:name w:val="No Spacing Char"/>
-    <w:basedOn w:val="DefaultParagraphFont"/>
-    <w:link w:val="NoSpacing"/>
+  <w:style w:type="character" w:customStyle="1" w:styleId="KeinLeerraumZchn">
+    <w:name w:val="Kein Leerraum Zchn"/>
+    <w:basedOn w:val="Absatz-Standardschriftart"/>
+    <w:link w:val="KeinLeerraum"/>
     <w:uiPriority w:val="1"/>
     <w:rsid w:val="00CA0385"/>
     <w:rPr>
       <w:sz w:val="20"/>
     </w:rPr>
   </w:style>
-  <w:style w:type="character" w:styleId="UnresolvedMention">
+  <w:style w:type="character" w:styleId="NichtaufgelsteErwhnung">
     <w:name w:val="Unresolved Mention"/>
-    <w:basedOn w:val="DefaultParagraphFont"/>
+    <w:basedOn w:val="Absatz-Standardschriftart"/>
     <w:uiPriority w:val="99"/>
     <w:semiHidden/>
     <w:unhideWhenUsed/>
@@ -9940,10 +10739,10 @@
       <w:shd w:val="clear" w:color="auto" w:fill="E1DFDD"/>
     </w:rPr>
   </w:style>
-  <w:style w:type="paragraph" w:styleId="Caption">
+  <w:style w:type="paragraph" w:styleId="Beschriftung">
     <w:name w:val="caption"/>
-    <w:basedOn w:val="Normal"/>
-    <w:next w:val="Normal"/>
+    <w:basedOn w:val="Standard"/>
+    <w:next w:val="Standard"/>
     <w:uiPriority w:val="35"/>
     <w:unhideWhenUsed/>
     <w:qFormat/>
@@ -9961,22 +10760,22 @@
   </w:style>
   <w:style w:type="character" w:customStyle="1" w:styleId="tagnamecolor">
     <w:name w:val="tagnamecolor"/>
-    <w:basedOn w:val="DefaultParagraphFont"/>
+    <w:basedOn w:val="Absatz-Standardschriftart"/>
     <w:rsid w:val="009E412E"/>
   </w:style>
   <w:style w:type="character" w:customStyle="1" w:styleId="tagcolor">
     <w:name w:val="tagcolor"/>
-    <w:basedOn w:val="DefaultParagraphFont"/>
+    <w:basedOn w:val="Absatz-Standardschriftart"/>
     <w:rsid w:val="009E412E"/>
   </w:style>
   <w:style w:type="character" w:customStyle="1" w:styleId="attributecolor">
     <w:name w:val="attributecolor"/>
-    <w:basedOn w:val="DefaultParagraphFont"/>
+    <w:basedOn w:val="Absatz-Standardschriftart"/>
     <w:rsid w:val="009E412E"/>
   </w:style>
   <w:style w:type="paragraph" w:customStyle="1" w:styleId="Solution">
     <w:name w:val="Solution"/>
-    <w:basedOn w:val="Normal"/>
+    <w:basedOn w:val="Standard"/>
     <w:link w:val="SolutionChar"/>
     <w:qFormat/>
     <w:rsid w:val="00EF13CE"/>
@@ -9988,9 +10787,9 @@
       <w:color w:val="FF0000"/>
     </w:rPr>
   </w:style>
-  <w:style w:type="character" w:styleId="FollowedHyperlink">
+  <w:style w:type="character" w:styleId="BesuchterLink">
     <w:name w:val="FollowedHyperlink"/>
-    <w:basedOn w:val="DefaultParagraphFont"/>
+    <w:basedOn w:val="Absatz-Standardschriftart"/>
     <w:uiPriority w:val="99"/>
     <w:semiHidden/>
     <w:unhideWhenUsed/>
@@ -10002,7 +10801,7 @@
   </w:style>
   <w:style w:type="character" w:customStyle="1" w:styleId="SolutionChar">
     <w:name w:val="Solution Char"/>
-    <w:basedOn w:val="DefaultParagraphFont"/>
+    <w:basedOn w:val="Absatz-Standardschriftart"/>
     <w:link w:val="Solution"/>
     <w:rsid w:val="00EF13CE"/>
     <w:rPr>
@@ -10012,9 +10811,9 @@
       <w:shd w:val="clear" w:color="auto" w:fill="FFFF00"/>
     </w:rPr>
   </w:style>
-  <w:style w:type="table" w:styleId="GridTable4-Accent3">
+  <w:style w:type="table" w:styleId="Gitternetztabelle4Akzent3">
     <w:name w:val="Grid Table 4 Accent 3"/>
-    <w:basedOn w:val="TableNormal"/>
+    <w:basedOn w:val="NormaleTabelle"/>
     <w:uiPriority w:val="49"/>
     <w:rsid w:val="009D72E6"/>
     <w:pPr>
@@ -10088,9 +10887,9 @@
       </w:tcPr>
     </w:tblStylePr>
   </w:style>
-  <w:style w:type="table" w:styleId="GridTable4-Accent2">
+  <w:style w:type="table" w:styleId="Gitternetztabelle4Akzent2">
     <w:name w:val="Grid Table 4 Accent 2"/>
-    <w:basedOn w:val="TableNormal"/>
+    <w:basedOn w:val="NormaleTabelle"/>
     <w:uiPriority w:val="49"/>
     <w:rsid w:val="009D72E6"/>
     <w:pPr>
@@ -10164,9 +10963,9 @@
       </w:tcPr>
     </w:tblStylePr>
   </w:style>
-  <w:style w:type="table" w:styleId="GridTable2-Accent1">
+  <w:style w:type="table" w:styleId="Gitternetztabelle2Akzent1">
     <w:name w:val="Grid Table 2 Accent 1"/>
-    <w:basedOn w:val="TableNormal"/>
+    <w:basedOn w:val="NormaleTabelle"/>
     <w:uiPriority w:val="47"/>
     <w:rsid w:val="00E520FC"/>
     <w:pPr>
@@ -10239,9 +11038,9 @@
       </w:tcPr>
     </w:tblStylePr>
   </w:style>
-  <w:style w:type="table" w:styleId="GridTable2-Accent2">
+  <w:style w:type="table" w:styleId="Gitternetztabelle2Akzent2">
     <w:name w:val="Grid Table 2 Accent 2"/>
-    <w:basedOn w:val="TableNormal"/>
+    <w:basedOn w:val="NormaleTabelle"/>
     <w:uiPriority w:val="47"/>
     <w:rsid w:val="001A41AB"/>
     <w:pPr>
@@ -10314,9 +11113,9 @@
       </w:tcPr>
     </w:tblStylePr>
   </w:style>
-  <w:style w:type="character" w:styleId="FootnoteReference">
+  <w:style w:type="character" w:styleId="Funotenzeichen">
     <w:name w:val="footnote reference"/>
-    <w:basedOn w:val="DefaultParagraphFont"/>
+    <w:basedOn w:val="Absatz-Standardschriftart"/>
     <w:semiHidden/>
     <w:unhideWhenUsed/>
     <w:rsid w:val="0062133A"/>
@@ -10324,9 +11123,9 @@
       <w:vertAlign w:val="superscript"/>
     </w:rPr>
   </w:style>
-  <w:style w:type="table" w:styleId="GridTable2-Accent4">
+  <w:style w:type="table" w:styleId="Gitternetztabelle2Akzent4">
     <w:name w:val="Grid Table 2 Accent 4"/>
-    <w:basedOn w:val="TableNormal"/>
+    <w:basedOn w:val="NormaleTabelle"/>
     <w:uiPriority w:val="47"/>
     <w:rsid w:val="00750A3E"/>
     <w:pPr>
@@ -10399,9 +11198,9 @@
       </w:tcPr>
     </w:tblStylePr>
   </w:style>
-  <w:style w:type="table" w:styleId="GridTable2-Accent3">
+  <w:style w:type="table" w:styleId="Gitternetztabelle2Akzent3">
     <w:name w:val="Grid Table 2 Accent 3"/>
-    <w:basedOn w:val="TableNormal"/>
+    <w:basedOn w:val="NormaleTabelle"/>
     <w:uiPriority w:val="47"/>
     <w:rsid w:val="00092363"/>
     <w:pPr>
@@ -10528,7 +11327,7 @@
           </w:pPr>
           <w:r>
             <w:rPr>
-              <w:rStyle w:val="PlaceholderText"/>
+              <w:rStyle w:val="Platzhaltertext"/>
             </w:rPr>
             <w:t>[Titel]</w:t>
           </w:r>
@@ -10633,6 +11432,7 @@
     <w:rsid w:val="004E5F7F"/>
     <w:rsid w:val="004F38C4"/>
     <w:rsid w:val="005C226F"/>
+    <w:rsid w:val="005D612F"/>
     <w:rsid w:val="0061347D"/>
     <w:rsid w:val="00626C36"/>
     <w:rsid w:val="006352CB"/>
@@ -10644,6 +11444,7 @@
     <w:rsid w:val="0078615D"/>
     <w:rsid w:val="007E2ACD"/>
     <w:rsid w:val="008006DF"/>
+    <w:rsid w:val="00824645"/>
     <w:rsid w:val="00854316"/>
     <w:rsid w:val="00903755"/>
     <w:rsid w:val="00903ED3"/>
@@ -10684,7 +11485,7 @@
   <w:themeFontLang w:val="de-CH"/>
   <w:clrSchemeMapping w:bg1="light1" w:t1="dark1" w:bg2="light2" w:t2="dark2" w:accent1="accent1" w:accent2="accent2" w:accent3="accent3" w:accent4="accent4" w:accent5="accent5" w:accent6="accent6" w:hyperlink="hyperlink" w:followedHyperlink="followedHyperlink"/>
   <w:decimalSymbol w:val="."/>
-  <w:listSeparator w:val=","/>
+  <w:listSeparator w:val=";"/>
   <w15:chartTrackingRefBased/>
 </w:settings>
 </file>
@@ -11084,17 +11885,17 @@
     <w:lsdException w:name="Unresolved Mention" w:semiHidden="1" w:unhideWhenUsed="1"/>
     <w:lsdException w:name="Smart Link" w:semiHidden="1" w:unhideWhenUsed="1"/>
   </w:latentStyles>
-  <w:style w:type="paragraph" w:default="1" w:styleId="Normal">
+  <w:style w:type="paragraph" w:default="1" w:styleId="Standard">
     <w:name w:val="Normal"/>
     <w:qFormat/>
   </w:style>
-  <w:style w:type="character" w:default="1" w:styleId="DefaultParagraphFont">
+  <w:style w:type="character" w:default="1" w:styleId="Absatz-Standardschriftart">
     <w:name w:val="Default Paragraph Font"/>
     <w:uiPriority w:val="1"/>
     <w:semiHidden/>
     <w:unhideWhenUsed/>
   </w:style>
-  <w:style w:type="table" w:default="1" w:styleId="TableNormal">
+  <w:style w:type="table" w:default="1" w:styleId="NormaleTabelle">
     <w:name w:val="Normal Table"/>
     <w:uiPriority w:val="99"/>
     <w:semiHidden/>
@@ -11109,7 +11910,7 @@
       </w:tblCellMar>
     </w:tblPr>
   </w:style>
-  <w:style w:type="numbering" w:default="1" w:styleId="NoList">
+  <w:style w:type="numbering" w:default="1" w:styleId="KeineListe">
     <w:name w:val="No List"/>
     <w:uiPriority w:val="99"/>
     <w:semiHidden/>
@@ -11118,9 +11919,9 @@
   <w:style w:type="paragraph" w:customStyle="1" w:styleId="AD640083749B4BFBA2C7B17DEC058F99">
     <w:name w:val="AD640083749B4BFBA2C7B17DEC058F99"/>
   </w:style>
-  <w:style w:type="character" w:styleId="PlaceholderText">
+  <w:style w:type="character" w:styleId="Platzhaltertext">
     <w:name w:val="Placeholder Text"/>
-    <w:basedOn w:val="DefaultParagraphFont"/>
+    <w:basedOn w:val="Absatz-Standardschriftart"/>
     <w:uiPriority w:val="99"/>
     <w:semiHidden/>
     <w:rsid w:val="00991F78"/>
@@ -11642,38 +12443,6 @@
 </file>
 
 <file path=customXml/item2.xml><?xml version="1.0" encoding="utf-8"?>
-<b:Sources xmlns:b="http://schemas.openxmlformats.org/officeDocument/2006/bibliography" xmlns="http://schemas.openxmlformats.org/officeDocument/2006/bibliography" SelectedStyle="\APASixthEditionOfficeOnline.xsl" StyleName="APA" Version="6">
-  <b:Source xmlns:b="http://schemas.openxmlformats.org/officeDocument/2006/bibliography">
-    <b:Tag>MSCopilot</b:Tag>
-    <b:SourceType>ElectronicSource</b:SourceType>
-    <b:Guid>{18CB6182-BD6B-4942-8C99-8B5FD355799E}</b:Guid>
-    <b:Title>Künstliche Intelligenz</b:Title>
-    <b:Author>
-      <b:Author>
-        <b:NameList>
-          <b:Person>
-            <b:Last>Edge</b:Last>
-            <b:First>Microsoft</b:First>
-            <b:Middle>Copilot für</b:Middle>
-          </b:Person>
-        </b:NameList>
-      </b:Author>
-    </b:Author>
-    <b:RefOrder>1</b:RefOrder>
-  </b:Source>
-</b:Sources>
-</file>
-
-<file path=customXml/item3.xml><?xml version="1.0" encoding="utf-8"?>
-<?mso-contentType ?>
-<FormTemplates xmlns="http://schemas.microsoft.com/sharepoint/v3/contenttype/forms">
-  <Display>DocumentLibraryForm</Display>
-  <Edit>DocumentLibraryForm</Edit>
-  <New>DocumentLibraryForm</New>
-</FormTemplates>
-</file>
-
-<file path=customXml/item4.xml><?xml version="1.0" encoding="utf-8"?>
 <ct:contentTypeSchema xmlns:ct="http://schemas.microsoft.com/office/2006/metadata/contentType" xmlns:ma="http://schemas.microsoft.com/office/2006/metadata/properties/metaAttributes" ct:_="" ma:_="" ma:contentTypeName="Dokument" ma:contentTypeID="0x010100BAC40FB4F144984E805225222B9759EB" ma:contentTypeVersion="4" ma:contentTypeDescription="Ein neues Dokument erstellen." ma:contentTypeScope="" ma:versionID="7e6ab01ca1c03035fb4766731095122c">
   <xsd:schema xmlns:xsd="http://www.w3.org/2001/XMLSchema" xmlns:xs="http://www.w3.org/2001/XMLSchema" xmlns:p="http://schemas.microsoft.com/office/2006/metadata/properties" xmlns:ns2="84a6c14d-4246-4605-83fe-190b52bd65fb" targetNamespace="http://schemas.microsoft.com/office/2006/metadata/properties" ma:root="true" ma:fieldsID="b4ae569cc23a96803cf0b8688e5466bc" ns2:_="">
     <xsd:import namespace="84a6c14d-4246-4605-83fe-190b52bd65fb"/>
@@ -11817,6 +12586,38 @@
 </ct:contentTypeSchema>
 </file>
 
+<file path=customXml/item3.xml><?xml version="1.0" encoding="utf-8"?>
+<?mso-contentType ?>
+<FormTemplates xmlns="http://schemas.microsoft.com/sharepoint/v3/contenttype/forms">
+  <Display>DocumentLibraryForm</Display>
+  <Edit>DocumentLibraryForm</Edit>
+  <New>DocumentLibraryForm</New>
+</FormTemplates>
+</file>
+
+<file path=customXml/item4.xml><?xml version="1.0" encoding="utf-8"?>
+<b:Sources xmlns:b="http://schemas.openxmlformats.org/officeDocument/2006/bibliography" xmlns="http://schemas.openxmlformats.org/officeDocument/2006/bibliography" SelectedStyle="\APASixthEditionOfficeOnline.xsl" StyleName="APA" Version="6">
+  <b:Source xmlns:b="http://schemas.openxmlformats.org/officeDocument/2006/bibliography">
+    <b:Tag>MSCopilot</b:Tag>
+    <b:SourceType>ElectronicSource</b:SourceType>
+    <b:Guid>{18CB6182-BD6B-4942-8C99-8B5FD355799E}</b:Guid>
+    <b:Title>Künstliche Intelligenz</b:Title>
+    <b:Author>
+      <b:Author>
+        <b:NameList>
+          <b:Person>
+            <b:Last>Edge</b:Last>
+            <b:First>Microsoft</b:First>
+            <b:Middle>Copilot für</b:Middle>
+          </b:Person>
+        </b:NameList>
+      </b:Author>
+    </b:Author>
+    <b:RefOrder>1</b:RefOrder>
+  </b:Source>
+</b:Sources>
+</file>
+
 <file path=customXml/itemProps1.xml><?xml version="1.0" encoding="utf-8"?>
 <ds:datastoreItem xmlns:ds="http://schemas.openxmlformats.org/officeDocument/2006/customXml" ds:itemID="{3D0C777E-C3DB-48A3-99CF-D11691C1E5C6}">
   <ds:schemaRefs>
@@ -11827,22 +12628,6 @@
 </file>
 
 <file path=customXml/itemProps2.xml><?xml version="1.0" encoding="utf-8"?>
-<ds:datastoreItem xmlns:ds="http://schemas.openxmlformats.org/officeDocument/2006/customXml" ds:itemID="{648CD810-14BD-4F4B-9AB0-83C15673AF1D}">
-  <ds:schemaRefs>
-    <ds:schemaRef ds:uri="http://schemas.openxmlformats.org/officeDocument/2006/bibliography"/>
-  </ds:schemaRefs>
-</ds:datastoreItem>
-</file>
-
-<file path=customXml/itemProps3.xml><?xml version="1.0" encoding="utf-8"?>
-<ds:datastoreItem xmlns:ds="http://schemas.openxmlformats.org/officeDocument/2006/customXml" ds:itemID="{226EB05B-3386-45B5-A16B-2C12F3C2AF65}">
-  <ds:schemaRefs>
-    <ds:schemaRef ds:uri="http://schemas.microsoft.com/sharepoint/v3/contenttype/forms"/>
-  </ds:schemaRefs>
-</ds:datastoreItem>
-</file>
-
-<file path=customXml/itemProps4.xml><?xml version="1.0" encoding="utf-8"?>
 <ds:datastoreItem xmlns:ds="http://schemas.openxmlformats.org/officeDocument/2006/customXml" ds:itemID="{CC1BDF1D-7C18-486E-8045-18B0DB1C5E18}">
   <ds:schemaRefs>
     <ds:schemaRef ds:uri="http://schemas.microsoft.com/office/2006/metadata/contentType"/>
@@ -11858,4 +12643,20 @@
     <ds:schemaRef ds:uri="http://schemas.microsoft.com/internal/obd"/>
   </ds:schemaRefs>
 </ds:datastoreItem>
+</file>
+
+<file path=customXml/itemProps3.xml><?xml version="1.0" encoding="utf-8"?>
+<ds:datastoreItem xmlns:ds="http://schemas.openxmlformats.org/officeDocument/2006/customXml" ds:itemID="{226EB05B-3386-45B5-A16B-2C12F3C2AF65}">
+  <ds:schemaRefs>
+    <ds:schemaRef ds:uri="http://schemas.microsoft.com/sharepoint/v3/contenttype/forms"/>
+  </ds:schemaRefs>
+</ds:datastoreItem>
+</file>
+
+<file path=customXml/itemProps4.xml><?xml version="1.0" encoding="utf-8"?>
+<ds:datastoreItem xmlns:ds="http://schemas.openxmlformats.org/officeDocument/2006/customXml" ds:itemID="{648CD810-14BD-4F4B-9AB0-83C15673AF1D}">
+  <ds:schemaRefs>
+    <ds:schemaRef ds:uri="http://schemas.openxmlformats.org/officeDocument/2006/bibliography"/>
+  </ds:schemaRefs>
+</ds:datastoreItem>
 </file>
</xml_diff>

<commit_message>
Add reflections for missing days and improved overall document structure and errors
</commit_message>
<xml_diff>
--- a/Documentation/Projektdokumentation.docx
+++ b/Documentation/Projektdokumentation.docx
@@ -124,7 +124,6 @@
           <w:kern w:val="2"/>
           <w:sz w:val="24"/>
           <w:szCs w:val="24"/>
-          <w:lang/>
           <w14:ligatures w14:val="standardContextual"/>
         </w:rPr>
       </w:pPr>
@@ -160,7 +159,6 @@
             <w:kern w:val="2"/>
             <w:sz w:val="24"/>
             <w:szCs w:val="24"/>
-            <w:lang/>
             <w14:ligatures w14:val="standardContextual"/>
           </w:rPr>
           <w:tab/>
@@ -223,7 +221,6 @@
           <w:kern w:val="2"/>
           <w:sz w:val="24"/>
           <w:szCs w:val="24"/>
-          <w:lang/>
           <w14:ligatures w14:val="standardContextual"/>
         </w:rPr>
       </w:pPr>
@@ -241,7 +238,6 @@
             <w:kern w:val="2"/>
             <w:sz w:val="24"/>
             <w:szCs w:val="24"/>
-            <w:lang/>
             <w14:ligatures w14:val="standardContextual"/>
           </w:rPr>
           <w:tab/>
@@ -311,7 +307,6 @@
           <w:kern w:val="2"/>
           <w:sz w:val="24"/>
           <w:szCs w:val="24"/>
-          <w:lang/>
           <w14:ligatures w14:val="standardContextual"/>
         </w:rPr>
       </w:pPr>
@@ -329,7 +324,6 @@
             <w:kern w:val="2"/>
             <w:sz w:val="24"/>
             <w:szCs w:val="24"/>
-            <w:lang/>
             <w14:ligatures w14:val="standardContextual"/>
           </w:rPr>
           <w:tab/>
@@ -399,7 +393,6 @@
           <w:kern w:val="2"/>
           <w:sz w:val="24"/>
           <w:szCs w:val="24"/>
-          <w:lang/>
           <w14:ligatures w14:val="standardContextual"/>
         </w:rPr>
       </w:pPr>
@@ -417,7 +410,6 @@
             <w:kern w:val="2"/>
             <w:sz w:val="24"/>
             <w:szCs w:val="24"/>
-            <w:lang/>
             <w14:ligatures w14:val="standardContextual"/>
           </w:rPr>
           <w:tab/>
@@ -480,7 +472,6 @@
           <w:kern w:val="2"/>
           <w:sz w:val="24"/>
           <w:szCs w:val="24"/>
-          <w:lang/>
           <w14:ligatures w14:val="standardContextual"/>
         </w:rPr>
       </w:pPr>
@@ -498,7 +489,6 @@
             <w:kern w:val="2"/>
             <w:sz w:val="24"/>
             <w:szCs w:val="24"/>
-            <w:lang/>
             <w14:ligatures w14:val="standardContextual"/>
           </w:rPr>
           <w:tab/>
@@ -561,7 +551,6 @@
           <w:kern w:val="2"/>
           <w:sz w:val="24"/>
           <w:szCs w:val="24"/>
-          <w:lang/>
           <w14:ligatures w14:val="standardContextual"/>
         </w:rPr>
       </w:pPr>
@@ -579,7 +568,6 @@
             <w:kern w:val="2"/>
             <w:sz w:val="24"/>
             <w:szCs w:val="24"/>
-            <w:lang/>
             <w14:ligatures w14:val="standardContextual"/>
           </w:rPr>
           <w:tab/>
@@ -642,7 +630,6 @@
           <w:kern w:val="2"/>
           <w:sz w:val="24"/>
           <w:szCs w:val="24"/>
-          <w:lang/>
           <w14:ligatures w14:val="standardContextual"/>
         </w:rPr>
       </w:pPr>
@@ -661,7 +648,6 @@
             <w:kern w:val="2"/>
             <w:sz w:val="24"/>
             <w:szCs w:val="24"/>
-            <w:lang/>
             <w14:ligatures w14:val="standardContextual"/>
           </w:rPr>
           <w:tab/>
@@ -732,7 +718,6 @@
           <w:kern w:val="2"/>
           <w:sz w:val="24"/>
           <w:szCs w:val="24"/>
-          <w:lang/>
           <w14:ligatures w14:val="standardContextual"/>
         </w:rPr>
       </w:pPr>
@@ -751,7 +736,6 @@
             <w:kern w:val="2"/>
             <w:sz w:val="24"/>
             <w:szCs w:val="24"/>
-            <w:lang/>
             <w14:ligatures w14:val="standardContextual"/>
           </w:rPr>
           <w:tab/>
@@ -822,7 +806,6 @@
           <w:kern w:val="2"/>
           <w:sz w:val="24"/>
           <w:szCs w:val="24"/>
-          <w:lang/>
           <w14:ligatures w14:val="standardContextual"/>
         </w:rPr>
       </w:pPr>
@@ -841,7 +824,6 @@
             <w:kern w:val="2"/>
             <w:sz w:val="24"/>
             <w:szCs w:val="24"/>
-            <w:lang/>
             <w14:ligatures w14:val="standardContextual"/>
           </w:rPr>
           <w:tab/>
@@ -912,7 +894,6 @@
           <w:kern w:val="2"/>
           <w:sz w:val="24"/>
           <w:szCs w:val="24"/>
-          <w:lang/>
           <w14:ligatures w14:val="standardContextual"/>
         </w:rPr>
       </w:pPr>
@@ -931,7 +912,6 @@
             <w:kern w:val="2"/>
             <w:sz w:val="24"/>
             <w:szCs w:val="24"/>
-            <w:lang/>
             <w14:ligatures w14:val="standardContextual"/>
           </w:rPr>
           <w:tab/>
@@ -1002,7 +982,6 @@
           <w:kern w:val="2"/>
           <w:sz w:val="24"/>
           <w:szCs w:val="24"/>
-          <w:lang/>
           <w14:ligatures w14:val="standardContextual"/>
         </w:rPr>
       </w:pPr>
@@ -1020,7 +999,6 @@
             <w:kern w:val="2"/>
             <w:sz w:val="24"/>
             <w:szCs w:val="24"/>
-            <w:lang/>
             <w14:ligatures w14:val="standardContextual"/>
           </w:rPr>
           <w:tab/>
@@ -1083,7 +1061,6 @@
           <w:kern w:val="2"/>
           <w:sz w:val="24"/>
           <w:szCs w:val="24"/>
-          <w:lang/>
           <w14:ligatures w14:val="standardContextual"/>
         </w:rPr>
       </w:pPr>
@@ -1101,7 +1078,6 @@
             <w:kern w:val="2"/>
             <w:sz w:val="24"/>
             <w:szCs w:val="24"/>
-            <w:lang/>
             <w14:ligatures w14:val="standardContextual"/>
           </w:rPr>
           <w:tab/>
@@ -5207,7 +5183,7 @@
           <w:noProof/>
         </w:rPr>
         <w:drawing>
-          <wp:anchor distT="0" distB="0" distL="114300" distR="114300" simplePos="0" relativeHeight="251666432" behindDoc="0" locked="0" layoutInCell="1" allowOverlap="1" wp14:anchorId="5D788269" wp14:editId="69056115">
+          <wp:anchor distT="0" distB="0" distL="114300" distR="114300" simplePos="0" relativeHeight="251666432" behindDoc="0" locked="0" layoutInCell="1" allowOverlap="1" wp14:anchorId="5D788269" wp14:editId="2CD8B340">
             <wp:simplePos x="0" y="0"/>
             <wp:positionH relativeFrom="column">
               <wp:posOffset>1106805</wp:posOffset>
@@ -5488,6 +5464,11 @@
         <w:t>Karl:</w:t>
       </w:r>
     </w:p>
+    <w:p>
+      <w:r>
+        <w:t>Heute planten Lars und Ich den Ablauf und die Struktur des Projekts. Wir erstellten eine Art von Zeit-/Terminplan in Form eines Kanban-Boards, indem wir verschiedene Aufgaben festhalten und aufteilen konnten. Um unsere Projektdateien nahtlos zu teilen und aktualisieren, erstellten wir ein Git-Repository, auf dem wir beide einen eigenen Branch haben, um effizient Änderungen an Projektdateien vorzunehmen. Bis zur nächsten Reflexion will ich den Designer Figma erfolgreich aufgesetzt und schon mit den ersten Konzepten des Wireframes begonnen haben.</w:t>
+      </w:r>
+    </w:p>
     <w:p/>
     <w:p>
       <w:pPr>
@@ -5553,7 +5534,19 @@
         <w:spacing w:after="0"/>
       </w:pPr>
       <w:r>
-        <w:t>Seit dem letzen Standup-Meeting konnte ich mich Figma erfolgreich aufsetzen, die mobile Wireframes designen und konstruieren. Ebenso konnte ich dies mit zwei der totalen acht Desktop-Wireframes. Auch konnte ich die erste Mockup-Page designen und «zusammenbasteln».</w:t>
+        <w:t>Seit de</w:t>
+      </w:r>
+      <w:r>
+        <w:t>r</w:t>
+      </w:r>
+      <w:r>
+        <w:t xml:space="preserve"> letzen </w:t>
+      </w:r>
+      <w:r>
+        <w:t>Reflexion</w:t>
+      </w:r>
+      <w:r>
+        <w:t xml:space="preserve"> konnte ich Figma erfolgreich aufsetzen, die mobile Wireframes designen und konstruieren. Ebenso konnte ich dies mit zwei der totalen acht Desktop-Wireframes. Auch konnte ich die erste Mockup-Page designen und «zusammenbasteln».</w:t>
       </w:r>
     </w:p>
     <w:p>
@@ -5622,9 +5615,6 @@
       <w:r>
         <w:t>Zwischen der ersten und der zweiten Durchführung konnte ich die entsprechenden Technologieevaluationen für unser Projekt durchführen. Ich hatte dabei schon Vorstellungen, wie wir diese Technologien sinnvoll einsetzen könnten. Nach Rücksprache mit dem Projektleiter mussten wir den Einsatz dieser Technologien jedoch umplanen. Um zu sehen, ob die neue Idee zum Einsatz der Technologien nun entsprechend funktioniert, musste ich ein Testprojekt aufsetzen. Nachdem dies erfolgreich gelungen war und durch den Projektleiter abgesegnet wurde, konnten wir uns weiter in Richtung Umsetzung begeben, wobei ich am Nachmittag dann eher noch meinem Kollegen beim Usability-Workshop geholfen habe. Somit heisst es für mich nun möglichst bis zur nächsten Durchführung am Code zu arbeiten. Denn bis zum Mittag der nächsten Durchführung soll der erste Release (1.0) erscheinen.</w:t>
       </w:r>
-    </w:p>
-    <w:p/>
-    <w:p>
       <w:r>
         <w:br w:type="page"/>
       </w:r>
@@ -5709,19 +5699,7 @@
       </w:pPr>
       <w:bookmarkStart w:id="11" w:name="_Toc198908485"/>
       <w:r>
-        <w:t xml:space="preserve">Tag </w:t>
-      </w:r>
-      <w:r>
-        <w:t>4</w:t>
-      </w:r>
-      <w:r>
-        <w:t xml:space="preserve"> (</w:t>
-      </w:r>
-      <w:r>
-        <w:t>23</w:t>
-      </w:r>
-      <w:r>
-        <w:t>.05.2025)</w:t>
+        <w:t>Tag 4 (23.05.2025)</w:t>
       </w:r>
       <w:bookmarkEnd w:id="11"/>
     </w:p>
@@ -10808,6 +10786,7 @@
     <w:rsidRoot w:val="003E2B1A"/>
     <w:rsid w:val="00061DFE"/>
     <w:rsid w:val="001B724C"/>
+    <w:rsid w:val="002502DA"/>
     <w:rsid w:val="00260994"/>
     <w:rsid w:val="002F690A"/>
     <w:rsid w:val="00367590"/>
@@ -10835,6 +10814,7 @@
     <w:rsid w:val="00856169"/>
     <w:rsid w:val="00903755"/>
     <w:rsid w:val="00903ED3"/>
+    <w:rsid w:val="009239EC"/>
     <w:rsid w:val="00960862"/>
     <w:rsid w:val="00991F78"/>
     <w:rsid w:val="00A42A5B"/>
@@ -11830,38 +11810,6 @@
 </file>
 
 <file path=customXml/item2.xml><?xml version="1.0" encoding="utf-8"?>
-<b:Sources xmlns:b="http://schemas.openxmlformats.org/officeDocument/2006/bibliography" xmlns="http://schemas.openxmlformats.org/officeDocument/2006/bibliography" SelectedStyle="\APASixthEditionOfficeOnline.xsl" StyleName="APA" Version="6">
-  <b:Source xmlns:b="http://schemas.openxmlformats.org/officeDocument/2006/bibliography">
-    <b:Tag>MSCopilot</b:Tag>
-    <b:SourceType>ElectronicSource</b:SourceType>
-    <b:Guid>{18CB6182-BD6B-4942-8C99-8B5FD355799E}</b:Guid>
-    <b:Title>Künstliche Intelligenz</b:Title>
-    <b:Author>
-      <b:Author>
-        <b:NameList>
-          <b:Person>
-            <b:Last>Edge</b:Last>
-            <b:First>Microsoft</b:First>
-            <b:Middle>Copilot für</b:Middle>
-          </b:Person>
-        </b:NameList>
-      </b:Author>
-    </b:Author>
-    <b:RefOrder>1</b:RefOrder>
-  </b:Source>
-</b:Sources>
-</file>
-
-<file path=customXml/item3.xml><?xml version="1.0" encoding="utf-8"?>
-<?mso-contentType ?>
-<FormTemplates xmlns="http://schemas.microsoft.com/sharepoint/v3/contenttype/forms">
-  <Display>DocumentLibraryForm</Display>
-  <Edit>DocumentLibraryForm</Edit>
-  <New>DocumentLibraryForm</New>
-</FormTemplates>
-</file>
-
-<file path=customXml/item4.xml><?xml version="1.0" encoding="utf-8"?>
 <ct:contentTypeSchema xmlns:ct="http://schemas.microsoft.com/office/2006/metadata/contentType" xmlns:ma="http://schemas.microsoft.com/office/2006/metadata/properties/metaAttributes" ct:_="" ma:_="" ma:contentTypeName="Dokument" ma:contentTypeID="0x010100BAC40FB4F144984E805225222B9759EB" ma:contentTypeVersion="4" ma:contentTypeDescription="Ein neues Dokument erstellen." ma:contentTypeScope="" ma:versionID="7e6ab01ca1c03035fb4766731095122c">
   <xsd:schema xmlns:xsd="http://www.w3.org/2001/XMLSchema" xmlns:xs="http://www.w3.org/2001/XMLSchema" xmlns:p="http://schemas.microsoft.com/office/2006/metadata/properties" xmlns:ns2="84a6c14d-4246-4605-83fe-190b52bd65fb" targetNamespace="http://schemas.microsoft.com/office/2006/metadata/properties" ma:root="true" ma:fieldsID="b4ae569cc23a96803cf0b8688e5466bc" ns2:_="">
     <xsd:import namespace="84a6c14d-4246-4605-83fe-190b52bd65fb"/>
@@ -12005,6 +11953,38 @@
 </ct:contentTypeSchema>
 </file>
 
+<file path=customXml/item3.xml><?xml version="1.0" encoding="utf-8"?>
+<?mso-contentType ?>
+<FormTemplates xmlns="http://schemas.microsoft.com/sharepoint/v3/contenttype/forms">
+  <Display>DocumentLibraryForm</Display>
+  <Edit>DocumentLibraryForm</Edit>
+  <New>DocumentLibraryForm</New>
+</FormTemplates>
+</file>
+
+<file path=customXml/item4.xml><?xml version="1.0" encoding="utf-8"?>
+<b:Sources xmlns:b="http://schemas.openxmlformats.org/officeDocument/2006/bibliography" xmlns="http://schemas.openxmlformats.org/officeDocument/2006/bibliography" SelectedStyle="\APASixthEditionOfficeOnline.xsl" StyleName="APA" Version="6">
+  <b:Source xmlns:b="http://schemas.openxmlformats.org/officeDocument/2006/bibliography">
+    <b:Tag>MSCopilot</b:Tag>
+    <b:SourceType>ElectronicSource</b:SourceType>
+    <b:Guid>{18CB6182-BD6B-4942-8C99-8B5FD355799E}</b:Guid>
+    <b:Title>Künstliche Intelligenz</b:Title>
+    <b:Author>
+      <b:Author>
+        <b:NameList>
+          <b:Person>
+            <b:Last>Edge</b:Last>
+            <b:First>Microsoft</b:First>
+            <b:Middle>Copilot für</b:Middle>
+          </b:Person>
+        </b:NameList>
+      </b:Author>
+    </b:Author>
+    <b:RefOrder>1</b:RefOrder>
+  </b:Source>
+</b:Sources>
+</file>
+
 <file path=customXml/itemProps1.xml><?xml version="1.0" encoding="utf-8"?>
 <ds:datastoreItem xmlns:ds="http://schemas.openxmlformats.org/officeDocument/2006/customXml" ds:itemID="{3D0C777E-C3DB-48A3-99CF-D11691C1E5C6}">
   <ds:schemaRefs>
@@ -12015,22 +11995,6 @@
 </file>
 
 <file path=customXml/itemProps2.xml><?xml version="1.0" encoding="utf-8"?>
-<ds:datastoreItem xmlns:ds="http://schemas.openxmlformats.org/officeDocument/2006/customXml" ds:itemID="{648CD810-14BD-4F4B-9AB0-83C15673AF1D}">
-  <ds:schemaRefs>
-    <ds:schemaRef ds:uri="http://schemas.openxmlformats.org/officeDocument/2006/bibliography"/>
-  </ds:schemaRefs>
-</ds:datastoreItem>
-</file>
-
-<file path=customXml/itemProps3.xml><?xml version="1.0" encoding="utf-8"?>
-<ds:datastoreItem xmlns:ds="http://schemas.openxmlformats.org/officeDocument/2006/customXml" ds:itemID="{226EB05B-3386-45B5-A16B-2C12F3C2AF65}">
-  <ds:schemaRefs>
-    <ds:schemaRef ds:uri="http://schemas.microsoft.com/sharepoint/v3/contenttype/forms"/>
-  </ds:schemaRefs>
-</ds:datastoreItem>
-</file>
-
-<file path=customXml/itemProps4.xml><?xml version="1.0" encoding="utf-8"?>
 <ds:datastoreItem xmlns:ds="http://schemas.openxmlformats.org/officeDocument/2006/customXml" ds:itemID="{CC1BDF1D-7C18-486E-8045-18B0DB1C5E18}">
   <ds:schemaRefs>
     <ds:schemaRef ds:uri="http://schemas.microsoft.com/office/2006/metadata/contentType"/>
@@ -12046,4 +12010,20 @@
     <ds:schemaRef ds:uri="http://schemas.microsoft.com/internal/obd"/>
   </ds:schemaRefs>
 </ds:datastoreItem>
+</file>
+
+<file path=customXml/itemProps3.xml><?xml version="1.0" encoding="utf-8"?>
+<ds:datastoreItem xmlns:ds="http://schemas.openxmlformats.org/officeDocument/2006/customXml" ds:itemID="{226EB05B-3386-45B5-A16B-2C12F3C2AF65}">
+  <ds:schemaRefs>
+    <ds:schemaRef ds:uri="http://schemas.microsoft.com/sharepoint/v3/contenttype/forms"/>
+  </ds:schemaRefs>
+</ds:datastoreItem>
+</file>
+
+<file path=customXml/itemProps4.xml><?xml version="1.0" encoding="utf-8"?>
+<ds:datastoreItem xmlns:ds="http://schemas.openxmlformats.org/officeDocument/2006/customXml" ds:itemID="{648CD810-14BD-4F4B-9AB0-83C15673AF1D}">
+  <ds:schemaRefs>
+    <ds:schemaRef ds:uri="http://schemas.openxmlformats.org/officeDocument/2006/bibliography"/>
+  </ds:schemaRefs>
+</ds:datastoreItem>
 </file>
</xml_diff>

<commit_message>
Add the Git links to the documentation and create a PDF of the documentation
</commit_message>
<xml_diff>
--- a/Documentation/Projektdokumentation.docx
+++ b/Documentation/Projektdokumentation.docx
@@ -146,7 +146,7 @@
         </w:rPr>
         <w:fldChar w:fldCharType="separate"/>
       </w:r>
-      <w:hyperlink w:anchor="_Toc200103125" w:history="1">
+      <w:hyperlink w:anchor="_Toc200103644" w:history="1">
         <w:r>
           <w:rPr>
             <w:rStyle w:val="Hyperlink"/>
@@ -187,7 +187,7 @@
           <w:rPr>
             <w:webHidden/>
           </w:rPr>
-          <w:instrText xml:space="preserve"> PAGEREF _Toc200103125 \h </w:instrText>
+          <w:instrText xml:space="preserve"> PAGEREF _Toc200103644 \h </w:instrText>
         </w:r>
         <w:r>
           <w:rPr>
@@ -227,7 +227,7 @@
           <w14:ligatures w14:val="standardContextual"/>
         </w:rPr>
       </w:pPr>
-      <w:hyperlink w:anchor="_Toc200103126" w:history="1">
+      <w:hyperlink w:anchor="_Toc200103645" w:history="1">
         <w:r>
           <w:rPr>
             <w:rStyle w:val="Hyperlink"/>
@@ -275,7 +275,7 @@
           <w:rPr>
             <w:webHidden/>
           </w:rPr>
-          <w:instrText xml:space="preserve"> PAGEREF _Toc200103126 \h </w:instrText>
+          <w:instrText xml:space="preserve"> PAGEREF _Toc200103645 \h </w:instrText>
         </w:r>
         <w:r>
           <w:rPr>
@@ -315,7 +315,7 @@
           <w14:ligatures w14:val="standardContextual"/>
         </w:rPr>
       </w:pPr>
-      <w:hyperlink w:anchor="_Toc200103127" w:history="1">
+      <w:hyperlink w:anchor="_Toc200103646" w:history="1">
         <w:r>
           <w:rPr>
             <w:rStyle w:val="Hyperlink"/>
@@ -363,7 +363,7 @@
           <w:rPr>
             <w:webHidden/>
           </w:rPr>
-          <w:instrText xml:space="preserve"> PAGEREF _Toc200103127 \h </w:instrText>
+          <w:instrText xml:space="preserve"> PAGEREF _Toc200103646 \h </w:instrText>
         </w:r>
         <w:r>
           <w:rPr>
@@ -403,7 +403,7 @@
           <w14:ligatures w14:val="standardContextual"/>
         </w:rPr>
       </w:pPr>
-      <w:hyperlink w:anchor="_Toc200103128" w:history="1">
+      <w:hyperlink w:anchor="_Toc200103647" w:history="1">
         <w:r>
           <w:rPr>
             <w:rStyle w:val="Hyperlink"/>
@@ -444,7 +444,7 @@
           <w:rPr>
             <w:webHidden/>
           </w:rPr>
-          <w:instrText xml:space="preserve"> PAGEREF _Toc200103128 \h </w:instrText>
+          <w:instrText xml:space="preserve"> PAGEREF _Toc200103647 \h </w:instrText>
         </w:r>
         <w:r>
           <w:rPr>
@@ -484,7 +484,7 @@
           <w14:ligatures w14:val="standardContextual"/>
         </w:rPr>
       </w:pPr>
-      <w:hyperlink w:anchor="_Toc200103129" w:history="1">
+      <w:hyperlink w:anchor="_Toc200103648" w:history="1">
         <w:r>
           <w:rPr>
             <w:rStyle w:val="Hyperlink"/>
@@ -525,7 +525,7 @@
           <w:rPr>
             <w:webHidden/>
           </w:rPr>
-          <w:instrText xml:space="preserve"> PAGEREF _Toc200103129 \h </w:instrText>
+          <w:instrText xml:space="preserve"> PAGEREF _Toc200103648 \h </w:instrText>
         </w:r>
         <w:r>
           <w:rPr>
@@ -565,7 +565,7 @@
           <w14:ligatures w14:val="standardContextual"/>
         </w:rPr>
       </w:pPr>
-      <w:hyperlink w:anchor="_Toc200103130" w:history="1">
+      <w:hyperlink w:anchor="_Toc200103649" w:history="1">
         <w:r>
           <w:rPr>
             <w:rStyle w:val="Hyperlink"/>
@@ -606,7 +606,7 @@
           <w:rPr>
             <w:webHidden/>
           </w:rPr>
-          <w:instrText xml:space="preserve"> PAGEREF _Toc200103130 \h </w:instrText>
+          <w:instrText xml:space="preserve"> PAGEREF _Toc200103649 \h </w:instrText>
         </w:r>
         <w:r>
           <w:rPr>
@@ -646,7 +646,7 @@
           <w14:ligatures w14:val="standardContextual"/>
         </w:rPr>
       </w:pPr>
-      <w:hyperlink w:anchor="_Toc200103131" w:history="1">
+      <w:hyperlink w:anchor="_Toc200103650" w:history="1">
         <w:r>
           <w:rPr>
             <w:rStyle w:val="Hyperlink"/>
@@ -692,7 +692,7 @@
             <w:noProof/>
             <w:webHidden/>
           </w:rPr>
-          <w:instrText xml:space="preserve"> PAGEREF _Toc200103131 \h </w:instrText>
+          <w:instrText xml:space="preserve"> PAGEREF _Toc200103650 \h </w:instrText>
         </w:r>
         <w:r>
           <w:rPr>
@@ -736,7 +736,7 @@
           <w14:ligatures w14:val="standardContextual"/>
         </w:rPr>
       </w:pPr>
-      <w:hyperlink w:anchor="_Toc200103132" w:history="1">
+      <w:hyperlink w:anchor="_Toc200103651" w:history="1">
         <w:r>
           <w:rPr>
             <w:rStyle w:val="Hyperlink"/>
@@ -782,7 +782,7 @@
             <w:noProof/>
             <w:webHidden/>
           </w:rPr>
-          <w:instrText xml:space="preserve"> PAGEREF _Toc200103132 \h </w:instrText>
+          <w:instrText xml:space="preserve"> PAGEREF _Toc200103651 \h </w:instrText>
         </w:r>
         <w:r>
           <w:rPr>
@@ -826,7 +826,7 @@
           <w14:ligatures w14:val="standardContextual"/>
         </w:rPr>
       </w:pPr>
-      <w:hyperlink w:anchor="_Toc200103133" w:history="1">
+      <w:hyperlink w:anchor="_Toc200103652" w:history="1">
         <w:r>
           <w:rPr>
             <w:rStyle w:val="Hyperlink"/>
@@ -872,7 +872,7 @@
             <w:noProof/>
             <w:webHidden/>
           </w:rPr>
-          <w:instrText xml:space="preserve"> PAGEREF _Toc200103133 \h </w:instrText>
+          <w:instrText xml:space="preserve"> PAGEREF _Toc200103652 \h </w:instrText>
         </w:r>
         <w:r>
           <w:rPr>
@@ -916,7 +916,7 @@
           <w14:ligatures w14:val="standardContextual"/>
         </w:rPr>
       </w:pPr>
-      <w:hyperlink w:anchor="_Toc200103134" w:history="1">
+      <w:hyperlink w:anchor="_Toc200103653" w:history="1">
         <w:r>
           <w:rPr>
             <w:rStyle w:val="Hyperlink"/>
@@ -962,7 +962,7 @@
             <w:noProof/>
             <w:webHidden/>
           </w:rPr>
-          <w:instrText xml:space="preserve"> PAGEREF _Toc200103134 \h </w:instrText>
+          <w:instrText xml:space="preserve"> PAGEREF _Toc200103653 \h </w:instrText>
         </w:r>
         <w:r>
           <w:rPr>
@@ -1006,7 +1006,7 @@
           <w14:ligatures w14:val="standardContextual"/>
         </w:rPr>
       </w:pPr>
-      <w:hyperlink w:anchor="_Toc200103135" w:history="1">
+      <w:hyperlink w:anchor="_Toc200103654" w:history="1">
         <w:r>
           <w:rPr>
             <w:rStyle w:val="Hyperlink"/>
@@ -1052,7 +1052,7 @@
             <w:noProof/>
             <w:webHidden/>
           </w:rPr>
-          <w:instrText xml:space="preserve"> PAGEREF _Toc200103135 \h </w:instrText>
+          <w:instrText xml:space="preserve"> PAGEREF _Toc200103654 \h </w:instrText>
         </w:r>
         <w:r>
           <w:rPr>
@@ -1096,7 +1096,7 @@
           <w14:ligatures w14:val="standardContextual"/>
         </w:rPr>
       </w:pPr>
-      <w:hyperlink w:anchor="_Toc200103136" w:history="1">
+      <w:hyperlink w:anchor="_Toc200103655" w:history="1">
         <w:r>
           <w:rPr>
             <w:rStyle w:val="Hyperlink"/>
@@ -1137,7 +1137,7 @@
           <w:rPr>
             <w:webHidden/>
           </w:rPr>
-          <w:instrText xml:space="preserve"> PAGEREF _Toc200103136 \h </w:instrText>
+          <w:instrText xml:space="preserve"> PAGEREF _Toc200103655 \h </w:instrText>
         </w:r>
         <w:r>
           <w:rPr>
@@ -1177,7 +1177,7 @@
           <w14:ligatures w14:val="standardContextual"/>
         </w:rPr>
       </w:pPr>
-      <w:hyperlink w:anchor="_Toc200103137" w:history="1">
+      <w:hyperlink w:anchor="_Toc200103656" w:history="1">
         <w:r>
           <w:rPr>
             <w:rStyle w:val="Hyperlink"/>
@@ -1218,7 +1218,7 @@
           <w:rPr>
             <w:webHidden/>
           </w:rPr>
-          <w:instrText xml:space="preserve"> PAGEREF _Toc200103137 \h </w:instrText>
+          <w:instrText xml:space="preserve"> PAGEREF _Toc200103656 \h </w:instrText>
         </w:r>
         <w:r>
           <w:rPr>
@@ -1272,7 +1272,7 @@
       <w:pPr>
         <w:pStyle w:val="berschrift1"/>
       </w:pPr>
-      <w:bookmarkStart w:id="2" w:name="_Toc200103125"/>
+      <w:bookmarkStart w:id="2" w:name="_Toc200103644"/>
       <w:r>
         <w:lastRenderedPageBreak/>
         <w:t>Projektbeschrieb</w:t>
@@ -1318,7 +1318,7 @@
       <w:pPr>
         <w:pStyle w:val="berschrift1"/>
       </w:pPr>
-      <w:bookmarkStart w:id="3" w:name="_Toc200103126"/>
+      <w:bookmarkStart w:id="3" w:name="_Toc200103645"/>
       <w:r>
         <w:lastRenderedPageBreak/>
         <w:t>Variantenentscheid</w:t>
@@ -4815,7 +4815,7 @@
       <w:r>
         <w:br w:type="page"/>
       </w:r>
-      <w:bookmarkStart w:id="4" w:name="_Toc200103127"/>
+      <w:bookmarkStart w:id="4" w:name="_Toc200103646"/>
       <w:r>
         <w:lastRenderedPageBreak/>
         <w:t>Best Practices</w:t>
@@ -4865,6 +4865,9 @@
     <w:p/>
     <w:p>
       <w:r>
+        <w:rPr>
+          <w:noProof/>
+        </w:rPr>
         <w:drawing>
           <wp:inline distT="0" distB="0" distL="0" distR="0" wp14:anchorId="6986C3DB" wp14:editId="7214A610">
             <wp:extent cx="2152950" cy="1286054"/>
@@ -4911,6 +4914,9 @@
     <w:p/>
     <w:p>
       <w:r>
+        <w:rPr>
+          <w:noProof/>
+        </w:rPr>
         <w:drawing>
           <wp:inline distT="0" distB="0" distL="0" distR="0" wp14:anchorId="4D7C55E4" wp14:editId="468B0311">
             <wp:extent cx="6480810" cy="3982720"/>
@@ -4974,6 +4980,9 @@
     <w:p/>
     <w:p>
       <w:r>
+        <w:rPr>
+          <w:noProof/>
+        </w:rPr>
         <w:drawing>
           <wp:inline distT="0" distB="0" distL="0" distR="0" wp14:anchorId="58D8B6B6" wp14:editId="4774F8E8">
             <wp:extent cx="6480810" cy="5055870"/>
@@ -5028,6 +5037,9 @@
     <w:p/>
     <w:p>
       <w:r>
+        <w:rPr>
+          <w:noProof/>
+        </w:rPr>
         <w:drawing>
           <wp:inline distT="0" distB="0" distL="0" distR="0" wp14:anchorId="5EF4B69B" wp14:editId="5BCFDA48">
             <wp:extent cx="2637402" cy="5678964"/>
@@ -5085,7 +5097,7 @@
       <w:pPr>
         <w:pStyle w:val="berschrift1"/>
       </w:pPr>
-      <w:bookmarkStart w:id="5" w:name="_Toc200103128"/>
+      <w:bookmarkStart w:id="5" w:name="_Toc200103647"/>
       <w:r>
         <w:lastRenderedPageBreak/>
         <w:t>Usability Prototype</w:t>
@@ -5321,7 +5333,7 @@
           <w:noProof/>
         </w:rPr>
         <w:drawing>
-          <wp:anchor distT="0" distB="0" distL="114300" distR="114300" simplePos="0" relativeHeight="251666432" behindDoc="0" locked="0" layoutInCell="1" allowOverlap="1" wp14:anchorId="5D788269" wp14:editId="3B899BBC">
+          <wp:anchor distT="0" distB="0" distL="114300" distR="114300" simplePos="0" relativeHeight="251666432" behindDoc="0" locked="0" layoutInCell="1" allowOverlap="1" wp14:anchorId="5D788269" wp14:editId="7D4AA317">
             <wp:simplePos x="0" y="0"/>
             <wp:positionH relativeFrom="column">
               <wp:posOffset>1106805</wp:posOffset>
@@ -5563,6 +5575,9 @@
     </w:p>
     <w:p>
       <w:r>
+        <w:rPr>
+          <w:noProof/>
+        </w:rPr>
         <w:drawing>
           <wp:inline distT="0" distB="0" distL="0" distR="0" wp14:anchorId="15E9C91A" wp14:editId="4333B87D">
             <wp:extent cx="6480810" cy="4264660"/>
@@ -5623,7 +5638,7 @@
       <w:pPr>
         <w:pStyle w:val="berschrift1"/>
       </w:pPr>
-      <w:bookmarkStart w:id="6" w:name="_Toc200103129"/>
+      <w:bookmarkStart w:id="6" w:name="_Toc200103648"/>
       <w:r>
         <w:lastRenderedPageBreak/>
         <w:t>Vorgehensweise</w:t>
@@ -5657,7 +5672,7 @@
           <w:noProof/>
         </w:rPr>
         <w:drawing>
-          <wp:inline distT="0" distB="0" distL="0" distR="0" wp14:anchorId="2AFBC995" wp14:editId="33E431D5">
+          <wp:inline distT="0" distB="0" distL="0" distR="0" wp14:anchorId="2AFBC995" wp14:editId="15E13F6B">
             <wp:extent cx="6476365" cy="3332480"/>
             <wp:effectExtent l="0" t="0" r="635" b="1270"/>
             <wp:docPr id="665632203" name="Grafik 3"/>
@@ -5731,7 +5746,7 @@
           <w:noProof/>
         </w:rPr>
         <w:drawing>
-          <wp:inline distT="0" distB="0" distL="0" distR="0" wp14:anchorId="2FA0411C" wp14:editId="346F7B91">
+          <wp:inline distT="0" distB="0" distL="0" distR="0" wp14:anchorId="2FA0411C" wp14:editId="2F34C11D">
             <wp:extent cx="6468745" cy="3634740"/>
             <wp:effectExtent l="0" t="0" r="8255" b="3810"/>
             <wp:docPr id="1522894883" name="Grafik 4"/>
@@ -5809,7 +5824,7 @@
           <w:noProof/>
         </w:rPr>
         <w:drawing>
-          <wp:inline distT="0" distB="0" distL="0" distR="0" wp14:anchorId="2EF608B4" wp14:editId="71ADD273">
+          <wp:inline distT="0" distB="0" distL="0" distR="0" wp14:anchorId="2EF608B4" wp14:editId="6A53E2E8">
             <wp:extent cx="6468745" cy="3634740"/>
             <wp:effectExtent l="0" t="0" r="8255" b="3810"/>
             <wp:docPr id="1779776116" name="Grafik 5"/>
@@ -5887,7 +5902,7 @@
           <w:noProof/>
         </w:rPr>
         <w:drawing>
-          <wp:inline distT="0" distB="0" distL="0" distR="0" wp14:anchorId="176E4244" wp14:editId="28C03B40">
+          <wp:inline distT="0" distB="0" distL="0" distR="0" wp14:anchorId="176E4244" wp14:editId="7E1AEF1B">
             <wp:extent cx="6468745" cy="3634740"/>
             <wp:effectExtent l="0" t="0" r="8255" b="3810"/>
             <wp:docPr id="1146043770" name="Grafik 6"/>
@@ -5981,6 +5996,9 @@
     <w:p/>
     <w:p>
       <w:r>
+        <w:rPr>
+          <w:noProof/>
+        </w:rPr>
         <w:drawing>
           <wp:inline distT="0" distB="0" distL="0" distR="0" wp14:anchorId="07CAE282" wp14:editId="2D929BD6">
             <wp:extent cx="6480810" cy="1755775"/>
@@ -6028,7 +6046,7 @@
       <w:pPr>
         <w:pStyle w:val="berschrift1"/>
       </w:pPr>
-      <w:bookmarkStart w:id="7" w:name="_Toc200103130"/>
+      <w:bookmarkStart w:id="7" w:name="_Toc200103649"/>
       <w:r>
         <w:lastRenderedPageBreak/>
         <w:t>Reflexionen</w:t>
@@ -6040,7 +6058,7 @@
       <w:pPr>
         <w:pStyle w:val="berschrift2"/>
       </w:pPr>
-      <w:bookmarkStart w:id="8" w:name="_Toc200103131"/>
+      <w:bookmarkStart w:id="8" w:name="_Toc200103650"/>
       <w:r>
         <w:t>Tag 1 (02.05.2025)</w:t>
       </w:r>
@@ -6113,7 +6131,7 @@
       <w:pPr>
         <w:pStyle w:val="berschrift2"/>
       </w:pPr>
-      <w:bookmarkStart w:id="9" w:name="_Toc200103132"/>
+      <w:bookmarkStart w:id="9" w:name="_Toc200103651"/>
       <w:r>
         <w:t>Tag 2 (09.05.2025)</w:t>
       </w:r>
@@ -6263,7 +6281,7 @@
       <w:pPr>
         <w:pStyle w:val="berschrift2"/>
       </w:pPr>
-      <w:bookmarkStart w:id="10" w:name="_Toc200103133"/>
+      <w:bookmarkStart w:id="10" w:name="_Toc200103652"/>
       <w:r>
         <w:lastRenderedPageBreak/>
         <w:t>Tag 3 (16.05.2025)</w:t>
@@ -6435,7 +6453,7 @@
       <w:pPr>
         <w:pStyle w:val="berschrift2"/>
       </w:pPr>
-      <w:bookmarkStart w:id="11" w:name="_Toc200103134"/>
+      <w:bookmarkStart w:id="11" w:name="_Toc200103653"/>
       <w:r>
         <w:lastRenderedPageBreak/>
         <w:t>Tag 4 (23.05.2025)</w:t>
@@ -6547,7 +6565,7 @@
       <w:pPr>
         <w:pStyle w:val="berschrift2"/>
       </w:pPr>
-      <w:bookmarkStart w:id="12" w:name="_Toc200103135"/>
+      <w:bookmarkStart w:id="12" w:name="_Toc200103654"/>
       <w:r>
         <w:t>Gesamtfazit (06.06.2025)</w:t>
       </w:r>
@@ -6577,13 +6595,7 @@
       </w:r>
       <w:proofErr w:type="spellEnd"/>
       <w:r>
-        <w:t xml:space="preserve">-Repository, die wir jedoch alle beseitigen konnte. Zeitlich war es nicht möglich sehr viele zusätzliche Features zu realisieren. Wir konzentrierten uns dafür nur auf die "MUST" Anforderungen und schauten, dass diese </w:t>
-      </w:r>
-      <w:r>
-        <w:t>perfekt</w:t>
-      </w:r>
-      <w:r>
-        <w:t xml:space="preserve">, nahtlos und effizient funktionieren. Mir gefiel das Projekt sehr, da man viele Freiheiten hatte wie z.B. das Framework oder das ganze Styling. Auch der Umgang mit </w:t>
+        <w:t xml:space="preserve">-Repository, die wir jedoch alle beseitigen konnte. Zeitlich war es nicht möglich sehr viele zusätzliche Features zu realisieren. Wir konzentrierten uns dafür nur auf die "MUST" Anforderungen und schauten, dass diese perfekt, nahtlos und effizient funktionieren. Mir gefiel das Projekt sehr, da man viele Freiheiten hatte wie z.B. das Framework oder das ganze Styling. Auch der Umgang mit </w:t>
       </w:r>
       <w:proofErr w:type="spellStart"/>
       <w:r>
@@ -6591,13 +6603,7 @@
       </w:r>
       <w:proofErr w:type="spellEnd"/>
       <w:r>
-        <w:t xml:space="preserve"> und das Realisieren der </w:t>
-      </w:r>
-      <w:r>
-        <w:t>Konzepte</w:t>
-      </w:r>
-      <w:r>
-        <w:t xml:space="preserve"> hat mir viel Spass gemacht. Im Grossen und Ganzen habe ich auch viel über den Umgang mit JavaScript-Frameworks, </w:t>
+        <w:t xml:space="preserve"> und das Realisieren der Konzepte hat mir viel Spass gemacht. Im Grossen und Ganzen habe ich auch viel über den Umgang mit JavaScript-Frameworks, </w:t>
       </w:r>
       <w:proofErr w:type="spellStart"/>
       <w:r>
@@ -6641,7 +6647,7 @@
       <w:pPr>
         <w:pStyle w:val="berschrift1"/>
       </w:pPr>
-      <w:bookmarkStart w:id="13" w:name="_Toc200103136"/>
+      <w:bookmarkStart w:id="13" w:name="_Toc200103655"/>
       <w:proofErr w:type="spellStart"/>
       <w:r>
         <w:lastRenderedPageBreak/>
@@ -6655,6 +6661,43 @@
     </w:p>
     <w:p/>
     <w:p>
+      <w:hyperlink r:id="rId31" w:history="1">
+        <w:r>
+          <w:rPr>
+            <w:rStyle w:val="Hyperlink"/>
+          </w:rPr>
+          <w:t>https://github.com/bwz-imst23a/Project-M248-KZ-LM.git</w:t>
+        </w:r>
+      </w:hyperlink>
+    </w:p>
+    <w:p/>
+    <w:p>
+      <w:r>
+        <w:t xml:space="preserve">Letzter Commit: </w:t>
+      </w:r>
+      <w:hyperlink r:id="rId32" w:history="1">
+        <w:r>
+          <w:rPr>
+            <w:rStyle w:val="Hyperlink"/>
+          </w:rPr>
+          <w:t>https://github.com/bwz-imst23a/Project-M248-KZ-LM/commit/cac87e354bcc4</w:t>
+        </w:r>
+        <w:r>
+          <w:rPr>
+            <w:rStyle w:val="Hyperlink"/>
+          </w:rPr>
+          <w:t>8</w:t>
+        </w:r>
+        <w:r>
+          <w:rPr>
+            <w:rStyle w:val="Hyperlink"/>
+          </w:rPr>
+          <w:t>1f94773b912dc43866faf5d3d0</w:t>
+        </w:r>
+      </w:hyperlink>
+    </w:p>
+    <w:p/>
+    <w:p>
       <w:r>
         <w:br w:type="page"/>
       </w:r>
@@ -6663,7 +6706,7 @@
       <w:pPr>
         <w:pStyle w:val="berschrift1"/>
       </w:pPr>
-      <w:bookmarkStart w:id="14" w:name="_Toc200103137"/>
+      <w:bookmarkStart w:id="14" w:name="_Toc200103656"/>
       <w:r>
         <w:lastRenderedPageBreak/>
         <w:t>Quellenverzeichnis</w:t>
@@ -6715,7 +6758,7 @@
         </w:rPr>
         <w:t xml:space="preserve">tate und Lifecycle: </w:t>
       </w:r>
-      <w:hyperlink r:id="rId31" w:history="1">
+      <w:hyperlink r:id="rId33" w:history="1">
         <w:r>
           <w:rPr>
             <w:rStyle w:val="Hyperlink"/>
@@ -6742,7 +6785,7 @@
         </w:rPr>
         <w:t xml:space="preserve">React Rules: </w:t>
       </w:r>
-      <w:hyperlink r:id="rId32" w:history="1">
+      <w:hyperlink r:id="rId34" w:history="1">
         <w:r>
           <w:rPr>
             <w:rStyle w:val="Hyperlink"/>
@@ -6784,7 +6827,7 @@
           <w:lang w:val="en-US"/>
         </w:rPr>
       </w:pPr>
-      <w:hyperlink r:id="rId33" w:history="1">
+      <w:hyperlink r:id="rId35" w:history="1">
         <w:r>
           <w:rPr>
             <w:rStyle w:val="Hyperlink"/>
@@ -6809,8 +6852,8 @@
       </w:pPr>
     </w:p>
     <w:sectPr>
-      <w:headerReference w:type="default" r:id="rId34"/>
-      <w:footerReference w:type="default" r:id="rId35"/>
+      <w:headerReference w:type="default" r:id="rId36"/>
+      <w:footerReference w:type="default" r:id="rId37"/>
       <w:pgSz w:w="11906" w:h="16838" w:code="9"/>
       <w:pgMar w:top="2268" w:right="707" w:bottom="1418" w:left="993" w:header="510" w:footer="675" w:gutter="0"/>
       <w:pgNumType w:start="1"/>
@@ -11649,6 +11692,7 @@
   <w:rsids>
     <w:rsidRoot w:val="003E2B1A"/>
     <w:rsid w:val="00061DFE"/>
+    <w:rsid w:val="000B39AC"/>
     <w:rsid w:val="001B724C"/>
     <w:rsid w:val="002502DA"/>
     <w:rsid w:val="00260994"/>
@@ -11665,6 +11709,7 @@
     <w:rsid w:val="0061347D"/>
     <w:rsid w:val="00626C36"/>
     <w:rsid w:val="006352CB"/>
+    <w:rsid w:val="00665D8A"/>
     <w:rsid w:val="0069013C"/>
     <w:rsid w:val="00695B2B"/>
     <w:rsid w:val="006A2BA3"/>
@@ -12676,38 +12721,6 @@
 </file>
 
 <file path=customXml/item2.xml><?xml version="1.0" encoding="utf-8"?>
-<b:Sources xmlns:b="http://schemas.openxmlformats.org/officeDocument/2006/bibliography" xmlns="http://schemas.openxmlformats.org/officeDocument/2006/bibliography" SelectedStyle="\APASixthEditionOfficeOnline.xsl" StyleName="APA" Version="6">
-  <b:Source xmlns:b="http://schemas.openxmlformats.org/officeDocument/2006/bibliography">
-    <b:Tag>MSCopilot</b:Tag>
-    <b:SourceType>ElectronicSource</b:SourceType>
-    <b:Guid>{18CB6182-BD6B-4942-8C99-8B5FD355799E}</b:Guid>
-    <b:Title>Künstliche Intelligenz</b:Title>
-    <b:Author>
-      <b:Author>
-        <b:NameList>
-          <b:Person>
-            <b:Last>Edge</b:Last>
-            <b:First>Microsoft</b:First>
-            <b:Middle>Copilot für</b:Middle>
-          </b:Person>
-        </b:NameList>
-      </b:Author>
-    </b:Author>
-    <b:RefOrder>1</b:RefOrder>
-  </b:Source>
-</b:Sources>
-</file>
-
-<file path=customXml/item3.xml><?xml version="1.0" encoding="utf-8"?>
-<?mso-contentType ?>
-<FormTemplates xmlns="http://schemas.microsoft.com/sharepoint/v3/contenttype/forms">
-  <Display>DocumentLibraryForm</Display>
-  <Edit>DocumentLibraryForm</Edit>
-  <New>DocumentLibraryForm</New>
-</FormTemplates>
-</file>
-
-<file path=customXml/item4.xml><?xml version="1.0" encoding="utf-8"?>
 <ct:contentTypeSchema xmlns:ct="http://schemas.microsoft.com/office/2006/metadata/contentType" xmlns:ma="http://schemas.microsoft.com/office/2006/metadata/properties/metaAttributes" ct:_="" ma:_="" ma:contentTypeName="Dokument" ma:contentTypeID="0x010100BAC40FB4F144984E805225222B9759EB" ma:contentTypeVersion="4" ma:contentTypeDescription="Ein neues Dokument erstellen." ma:contentTypeScope="" ma:versionID="7e6ab01ca1c03035fb4766731095122c">
   <xsd:schema xmlns:xsd="http://www.w3.org/2001/XMLSchema" xmlns:xs="http://www.w3.org/2001/XMLSchema" xmlns:p="http://schemas.microsoft.com/office/2006/metadata/properties" xmlns:ns2="84a6c14d-4246-4605-83fe-190b52bd65fb" targetNamespace="http://schemas.microsoft.com/office/2006/metadata/properties" ma:root="true" ma:fieldsID="b4ae569cc23a96803cf0b8688e5466bc" ns2:_="">
     <xsd:import namespace="84a6c14d-4246-4605-83fe-190b52bd65fb"/>
@@ -12851,6 +12864,38 @@
 </ct:contentTypeSchema>
 </file>
 
+<file path=customXml/item3.xml><?xml version="1.0" encoding="utf-8"?>
+<?mso-contentType ?>
+<FormTemplates xmlns="http://schemas.microsoft.com/sharepoint/v3/contenttype/forms">
+  <Display>DocumentLibraryForm</Display>
+  <Edit>DocumentLibraryForm</Edit>
+  <New>DocumentLibraryForm</New>
+</FormTemplates>
+</file>
+
+<file path=customXml/item4.xml><?xml version="1.0" encoding="utf-8"?>
+<b:Sources xmlns:b="http://schemas.openxmlformats.org/officeDocument/2006/bibliography" xmlns="http://schemas.openxmlformats.org/officeDocument/2006/bibliography" SelectedStyle="\APASixthEditionOfficeOnline.xsl" StyleName="APA" Version="6">
+  <b:Source xmlns:b="http://schemas.openxmlformats.org/officeDocument/2006/bibliography">
+    <b:Tag>MSCopilot</b:Tag>
+    <b:SourceType>ElectronicSource</b:SourceType>
+    <b:Guid>{18CB6182-BD6B-4942-8C99-8B5FD355799E}</b:Guid>
+    <b:Title>Künstliche Intelligenz</b:Title>
+    <b:Author>
+      <b:Author>
+        <b:NameList>
+          <b:Person>
+            <b:Last>Edge</b:Last>
+            <b:First>Microsoft</b:First>
+            <b:Middle>Copilot für</b:Middle>
+          </b:Person>
+        </b:NameList>
+      </b:Author>
+    </b:Author>
+    <b:RefOrder>1</b:RefOrder>
+  </b:Source>
+</b:Sources>
+</file>
+
 <file path=customXml/itemProps1.xml><?xml version="1.0" encoding="utf-8"?>
 <ds:datastoreItem xmlns:ds="http://schemas.openxmlformats.org/officeDocument/2006/customXml" ds:itemID="{3D0C777E-C3DB-48A3-99CF-D11691C1E5C6}">
   <ds:schemaRefs>
@@ -12861,22 +12906,6 @@
 </file>
 
 <file path=customXml/itemProps2.xml><?xml version="1.0" encoding="utf-8"?>
-<ds:datastoreItem xmlns:ds="http://schemas.openxmlformats.org/officeDocument/2006/customXml" ds:itemID="{648CD810-14BD-4F4B-9AB0-83C15673AF1D}">
-  <ds:schemaRefs>
-    <ds:schemaRef ds:uri="http://schemas.openxmlformats.org/officeDocument/2006/bibliography"/>
-  </ds:schemaRefs>
-</ds:datastoreItem>
-</file>
-
-<file path=customXml/itemProps3.xml><?xml version="1.0" encoding="utf-8"?>
-<ds:datastoreItem xmlns:ds="http://schemas.openxmlformats.org/officeDocument/2006/customXml" ds:itemID="{226EB05B-3386-45B5-A16B-2C12F3C2AF65}">
-  <ds:schemaRefs>
-    <ds:schemaRef ds:uri="http://schemas.microsoft.com/sharepoint/v3/contenttype/forms"/>
-  </ds:schemaRefs>
-</ds:datastoreItem>
-</file>
-
-<file path=customXml/itemProps4.xml><?xml version="1.0" encoding="utf-8"?>
 <ds:datastoreItem xmlns:ds="http://schemas.openxmlformats.org/officeDocument/2006/customXml" ds:itemID="{CC1BDF1D-7C18-486E-8045-18B0DB1C5E18}">
   <ds:schemaRefs>
     <ds:schemaRef ds:uri="http://schemas.microsoft.com/office/2006/metadata/contentType"/>
@@ -12892,4 +12921,20 @@
     <ds:schemaRef ds:uri="http://schemas.microsoft.com/internal/obd"/>
   </ds:schemaRefs>
 </ds:datastoreItem>
+</file>
+
+<file path=customXml/itemProps3.xml><?xml version="1.0" encoding="utf-8"?>
+<ds:datastoreItem xmlns:ds="http://schemas.openxmlformats.org/officeDocument/2006/customXml" ds:itemID="{226EB05B-3386-45B5-A16B-2C12F3C2AF65}">
+  <ds:schemaRefs>
+    <ds:schemaRef ds:uri="http://schemas.microsoft.com/sharepoint/v3/contenttype/forms"/>
+  </ds:schemaRefs>
+</ds:datastoreItem>
+</file>
+
+<file path=customXml/itemProps4.xml><?xml version="1.0" encoding="utf-8"?>
+<ds:datastoreItem xmlns:ds="http://schemas.openxmlformats.org/officeDocument/2006/customXml" ds:itemID="{648CD810-14BD-4F4B-9AB0-83C15673AF1D}">
+  <ds:schemaRefs>
+    <ds:schemaRef ds:uri="http://schemas.openxmlformats.org/officeDocument/2006/bibliography"/>
+  </ds:schemaRefs>
+</ds:datastoreItem>
 </file>
</xml_diff>